<commit_message>
changes to the report20.docx, added database summary and view explanation
</commit_message>
<xml_diff>
--- a/project-assignment2/report/report20.docx
+++ b/project-assignment2/report/report20.docx
@@ -201,9 +201,100 @@
         <w:spacing w:after="0"/>
         <w:jc w:val="both"/>
         <w:rPr>
-          <w:lang w:val="en-US"/>
-        </w:rPr>
-      </w:pPr>
+          <w:b/>
+          <w:bCs/>
+          <w:lang w:val="en-US"/>
+        </w:rPr>
+      </w:pPr>
+      <w:r>
+        <w:rPr>
+          <w:b/>
+          <w:bCs/>
+          <w:lang w:val="en-US"/>
+        </w:rPr>
+        <w:t>Database summary</w:t>
+      </w:r>
+    </w:p>
+    <w:p>
+      <w:pPr>
+        <w:spacing w:after="0"/>
+        <w:jc w:val="both"/>
+        <w:rPr>
+          <w:lang w:val="en-US"/>
+        </w:rPr>
+      </w:pPr>
+      <w:r>
+        <w:rPr>
+          <w:b/>
+          <w:bCs/>
+          <w:lang w:val="en-US"/>
+        </w:rPr>
+        <w:tab/>
+      </w:r>
+      <w:r>
+        <w:rPr>
+          <w:lang w:val="en-US"/>
+        </w:rPr>
+        <w:t xml:space="preserve">The database used in this project is based on the relational schema provided by in the file schema-part2.sql. </w:t>
+      </w:r>
+    </w:p>
+    <w:p>
+      <w:pPr>
+        <w:spacing w:after="0"/>
+        <w:ind w:firstLine="708"/>
+        <w:jc w:val="both"/>
+        <w:rPr>
+          <w:lang w:val="en-US"/>
+        </w:rPr>
+      </w:pPr>
+      <w:r>
+        <w:rPr>
+          <w:lang w:val="en-US"/>
+        </w:rPr>
+        <w:t>The schema models the core domain of a boat reservation and trip management system. Countries and locations define the geographical context. Sailors are stored in a general table and specialized into juniors and seniors, with only seniors allowed to be responsible for reservations. Boats are registered in countries, belong to a boat class, and have a defined length. Reservations associate boats with date intervals, define a responsible senior sailor, and specify which sailors are authorized. Trips represent the actual execution of reservations, linking a skipper, departure and arrival locations, dates, and insurance information. Sailing certificates and their validity across countries model legal restrictions on who is allowed to skipper certain boats.</w:t>
+      </w:r>
+    </w:p>
+    <w:p>
+      <w:pPr>
+        <w:spacing w:after="0"/>
+        <w:ind w:firstLine="708"/>
+        <w:jc w:val="both"/>
+        <w:rPr>
+          <w:lang w:val="en-US"/>
+        </w:rPr>
+      </w:pPr>
+      <w:r>
+        <w:rPr>
+          <w:lang w:val="en-US"/>
+        </w:rPr>
+        <w:t xml:space="preserve">The file </w:t>
+      </w:r>
+      <w:proofErr w:type="spellStart"/>
+      <w:r>
+        <w:rPr>
+          <w:lang w:val="en-US"/>
+        </w:rPr>
+        <w:t>populate.sql</w:t>
+      </w:r>
+      <w:proofErr w:type="spellEnd"/>
+      <w:r>
+        <w:rPr>
+          <w:lang w:val="en-US"/>
+        </w:rPr>
+        <w:t xml:space="preserve"> was created as part of the project to initialize the database with meaningful test data. The script inserts data in a dependency-safe order that respects all foreign key constraints. It creates a coherent scenario with multiple countries and locations, sailors with different specializations, boat classes, boats, certificates with limited validity, reservations with authorized sailors, and trips reflecting real boat usage.</w:t>
+      </w:r>
+      <w:r>
+        <w:rPr>
+          <w:lang w:val="en-US"/>
+        </w:rPr>
+        <w:t xml:space="preserve"> </w:t>
+      </w:r>
+      <w:r>
+        <w:rPr>
+          <w:lang w:val="en-US"/>
+        </w:rPr>
+        <w:t xml:space="preserve">The dataset intentionally includes both standard and edge cases, such as boats that are reserved but never used, sailors whose certificates are valid only in specific countries, and trips where the skipper lacks the appropriate certificate. </w:t>
+      </w:r>
     </w:p>
     <w:p>
       <w:pPr>
@@ -418,8 +509,16 @@
         <w:rPr>
           <w:lang w:val="en-US"/>
         </w:rPr>
-        <w:t>: for every row in sailor, there must exist a matching row in junior OR senior;</w:t>
-      </w:r>
+        <w:t xml:space="preserve">: for every row in sailor, there must exist a matching row in junior OR </w:t>
+      </w:r>
+      <w:proofErr w:type="gramStart"/>
+      <w:r>
+        <w:rPr>
+          <w:lang w:val="en-US"/>
+        </w:rPr>
+        <w:t>senior;</w:t>
+      </w:r>
+      <w:proofErr w:type="gramEnd"/>
     </w:p>
     <w:p>
       <w:pPr>
@@ -472,6 +571,7 @@
           <w:bCs/>
           <w:lang w:val="en-US"/>
         </w:rPr>
+        <w:lastRenderedPageBreak/>
         <w:t>How we enforced it</w:t>
       </w:r>
       <w:r>
@@ -485,7 +585,7 @@
     </w:p>
     <w:p>
       <w:pPr>
-        <w:pStyle w:val="ListParagraph"/>
+        <w:pStyle w:val="Paragraphedeliste"/>
         <w:numPr>
           <w:ilvl w:val="0"/>
           <w:numId w:val="4"/>
@@ -544,8 +644,16 @@
         <w:rPr>
           <w:lang w:val="en-US"/>
         </w:rPr>
-        <w:t xml:space="preserve"> violation);</w:t>
-      </w:r>
+        <w:t xml:space="preserve"> violation</w:t>
+      </w:r>
+      <w:proofErr w:type="gramStart"/>
+      <w:r>
+        <w:rPr>
+          <w:lang w:val="en-US"/>
+        </w:rPr>
+        <w:t>);</w:t>
+      </w:r>
+      <w:proofErr w:type="gramEnd"/>
     </w:p>
     <w:p>
       <w:pPr>
@@ -565,7 +673,7 @@
     </w:p>
     <w:p>
       <w:pPr>
-        <w:pStyle w:val="ListParagraph"/>
+        <w:pStyle w:val="Paragraphedeliste"/>
         <w:numPr>
           <w:ilvl w:val="0"/>
           <w:numId w:val="4"/>
@@ -613,7 +721,7 @@
     </w:p>
     <w:p>
       <w:pPr>
-        <w:pStyle w:val="ListParagraph"/>
+        <w:pStyle w:val="Paragraphedeliste"/>
         <w:numPr>
           <w:ilvl w:val="0"/>
           <w:numId w:val="4"/>
@@ -656,7 +764,21 @@
         <w:rPr>
           <w:lang w:val="en-US"/>
         </w:rPr>
-        <w:t xml:space="preserve"> change (e.g., insert into sailor and then insert into junior/senior). With deferred checking, intermediate states inside the same transaction are allowed as long as the final committed state is valid.</w:t>
+        <w:t xml:space="preserve"> change (e.g., insert into sailor and then insert into junior/senior). With deferred checking, intermediate states inside the same transaction are allowed </w:t>
+      </w:r>
+      <w:proofErr w:type="gramStart"/>
+      <w:r>
+        <w:rPr>
+          <w:lang w:val="en-US"/>
+        </w:rPr>
+        <w:t>as long as</w:t>
+      </w:r>
+      <w:proofErr w:type="gramEnd"/>
+      <w:r>
+        <w:rPr>
+          <w:lang w:val="en-US"/>
+        </w:rPr>
+        <w:t xml:space="preserve"> the final committed state is valid.</w:t>
       </w:r>
     </w:p>
     <w:p>
@@ -820,7 +942,6 @@
         <w:rPr>
           <w:lang w:val="en-US"/>
         </w:rPr>
-        <w:lastRenderedPageBreak/>
         <w:t xml:space="preserve">This is a </w:t>
       </w:r>
       <w:r>
@@ -887,7 +1008,7 @@
     </w:p>
     <w:p>
       <w:pPr>
-        <w:pStyle w:val="ListParagraph"/>
+        <w:pStyle w:val="Paragraphedeliste"/>
         <w:numPr>
           <w:ilvl w:val="0"/>
           <w:numId w:val="5"/>
@@ -949,7 +1070,7 @@
     </w:p>
     <w:p>
       <w:pPr>
-        <w:pStyle w:val="ListParagraph"/>
+        <w:pStyle w:val="Paragraphedeliste"/>
         <w:numPr>
           <w:ilvl w:val="0"/>
           <w:numId w:val="5"/>
@@ -979,6 +1100,7 @@
         <w:t xml:space="preserve">overlap exists when </w:t>
       </w:r>
       <w:proofErr w:type="spellStart"/>
+      <w:proofErr w:type="gramStart"/>
       <w:r>
         <w:rPr>
           <w:lang w:val="en-US"/>
@@ -986,6 +1108,7 @@
         <w:t>existing.takeoff</w:t>
       </w:r>
       <w:proofErr w:type="spellEnd"/>
+      <w:proofErr w:type="gramEnd"/>
       <w:r>
         <w:rPr>
           <w:lang w:val="en-US"/>
@@ -1005,6 +1128,7 @@
         <w:t xml:space="preserve"> </w:t>
       </w:r>
       <w:proofErr w:type="spellStart"/>
+      <w:proofErr w:type="gramStart"/>
       <w:r>
         <w:rPr>
           <w:lang w:val="en-US"/>
@@ -1012,6 +1136,7 @@
         <w:t>new.arrival</w:t>
       </w:r>
       <w:proofErr w:type="spellEnd"/>
+      <w:proofErr w:type="gramEnd"/>
       <w:r>
         <w:rPr>
           <w:lang w:val="en-US"/>
@@ -1033,6 +1158,7 @@
         <w:t xml:space="preserve"> </w:t>
       </w:r>
       <w:proofErr w:type="spellStart"/>
+      <w:proofErr w:type="gramStart"/>
       <w:r>
         <w:rPr>
           <w:lang w:val="en-US"/>
@@ -1040,6 +1166,7 @@
         <w:t>new.takeoff</w:t>
       </w:r>
       <w:proofErr w:type="spellEnd"/>
+      <w:proofErr w:type="gramEnd"/>
       <w:r>
         <w:rPr>
           <w:lang w:val="en-US"/>
@@ -1059,6 +1186,7 @@
         <w:t xml:space="preserve"> </w:t>
       </w:r>
       <w:proofErr w:type="spellStart"/>
+      <w:proofErr w:type="gramStart"/>
       <w:r>
         <w:rPr>
           <w:lang w:val="en-US"/>
@@ -1066,6 +1194,7 @@
         <w:t>existing.arrival</w:t>
       </w:r>
       <w:proofErr w:type="spellEnd"/>
+      <w:proofErr w:type="gramEnd"/>
       <w:r>
         <w:rPr>
           <w:lang w:val="en-US"/>
@@ -1107,7 +1236,7 @@
     </w:p>
     <w:p>
       <w:pPr>
-        <w:pStyle w:val="ListParagraph"/>
+        <w:pStyle w:val="Paragraphedeliste"/>
         <w:numPr>
           <w:ilvl w:val="0"/>
           <w:numId w:val="5"/>
@@ -1141,7 +1270,7 @@
     </w:p>
     <w:p>
       <w:pPr>
-        <w:pStyle w:val="ListParagraph"/>
+        <w:pStyle w:val="Paragraphedeliste"/>
         <w:numPr>
           <w:ilvl w:val="0"/>
           <w:numId w:val="5"/>
@@ -1170,7 +1299,21 @@
         <w:rPr>
           <w:lang w:val="en-US"/>
         </w:rPr>
-        <w:t>: it is checked right away by default, but can still be deferred inside a transaction if needed.</w:t>
+        <w:t xml:space="preserve">: it is checked right away by </w:t>
+      </w:r>
+      <w:proofErr w:type="gramStart"/>
+      <w:r>
+        <w:rPr>
+          <w:lang w:val="en-US"/>
+        </w:rPr>
+        <w:t>default, but</w:t>
+      </w:r>
+      <w:proofErr w:type="gramEnd"/>
+      <w:r>
+        <w:rPr>
+          <w:lang w:val="en-US"/>
+        </w:rPr>
+        <w:t xml:space="preserve"> can still be deferred inside a transaction if needed.</w:t>
       </w:r>
     </w:p>
     <w:p>
@@ -1248,226 +1391,334 @@
     <w:p>
       <w:pPr>
         <w:spacing w:after="0"/>
-        <w:jc w:val="both"/>
-        <w:rPr>
-          <w:lang w:val="en-US"/>
-        </w:rPr>
-      </w:pPr>
-    </w:p>
-    <w:p>
-      <w:pPr>
-        <w:spacing w:after="0"/>
-        <w:jc w:val="both"/>
-        <w:rPr>
-          <w:lang w:val="en-US"/>
-        </w:rPr>
-      </w:pPr>
-    </w:p>
-    <w:p>
-      <w:pPr>
-        <w:spacing w:after="0"/>
-        <w:jc w:val="both"/>
-        <w:rPr>
-          <w:lang w:val="en-US"/>
-        </w:rPr>
-      </w:pPr>
-    </w:p>
-    <w:p>
-      <w:pPr>
-        <w:spacing w:after="0"/>
-        <w:jc w:val="both"/>
-        <w:rPr>
-          <w:lang w:val="en-US"/>
-        </w:rPr>
-      </w:pPr>
-    </w:p>
-    <w:p>
-      <w:pPr>
-        <w:spacing w:after="0"/>
-        <w:jc w:val="both"/>
-        <w:rPr>
-          <w:lang w:val="en-US"/>
-        </w:rPr>
-      </w:pPr>
-    </w:p>
-    <w:p>
-      <w:pPr>
-        <w:spacing w:after="0"/>
-        <w:jc w:val="both"/>
-        <w:rPr>
-          <w:lang w:val="en-US"/>
-        </w:rPr>
-      </w:pPr>
-    </w:p>
-    <w:p>
-      <w:pPr>
-        <w:spacing w:after="0"/>
-        <w:jc w:val="both"/>
-        <w:rPr>
-          <w:lang w:val="en-US"/>
-        </w:rPr>
-      </w:pPr>
-    </w:p>
-    <w:p>
-      <w:pPr>
-        <w:spacing w:after="0"/>
-        <w:jc w:val="both"/>
-        <w:rPr>
-          <w:lang w:val="en-US"/>
-        </w:rPr>
-      </w:pPr>
-    </w:p>
-    <w:p>
-      <w:pPr>
-        <w:spacing w:after="0"/>
-        <w:jc w:val="both"/>
-        <w:rPr>
-          <w:lang w:val="en-US"/>
-        </w:rPr>
-      </w:pPr>
-    </w:p>
-    <w:p>
-      <w:pPr>
-        <w:spacing w:after="0"/>
-        <w:jc w:val="both"/>
-        <w:rPr>
-          <w:lang w:val="en-US"/>
-        </w:rPr>
-      </w:pPr>
-    </w:p>
-    <w:p>
-      <w:pPr>
-        <w:spacing w:after="0"/>
-        <w:jc w:val="both"/>
-        <w:rPr>
-          <w:lang w:val="en-US"/>
-        </w:rPr>
-      </w:pPr>
-    </w:p>
-    <w:p>
-      <w:pPr>
-        <w:spacing w:after="0"/>
-        <w:jc w:val="both"/>
-        <w:rPr>
-          <w:lang w:val="en-US"/>
-        </w:rPr>
-      </w:pPr>
-    </w:p>
-    <w:p>
-      <w:pPr>
-        <w:spacing w:after="0"/>
-        <w:jc w:val="both"/>
-        <w:rPr>
-          <w:lang w:val="en-US"/>
-        </w:rPr>
-      </w:pPr>
-    </w:p>
-    <w:p>
-      <w:pPr>
-        <w:spacing w:after="0"/>
-        <w:jc w:val="both"/>
-        <w:rPr>
-          <w:lang w:val="en-US"/>
-        </w:rPr>
-      </w:pPr>
-    </w:p>
-    <w:p>
-      <w:pPr>
-        <w:spacing w:after="0"/>
-        <w:jc w:val="both"/>
-        <w:rPr>
-          <w:lang w:val="en-US"/>
-        </w:rPr>
-      </w:pPr>
-    </w:p>
-    <w:p>
-      <w:pPr>
-        <w:spacing w:after="0"/>
-        <w:jc w:val="both"/>
-        <w:rPr>
-          <w:lang w:val="en-US"/>
-        </w:rPr>
-      </w:pPr>
-    </w:p>
-    <w:p>
-      <w:pPr>
-        <w:spacing w:after="0"/>
-        <w:jc w:val="both"/>
-        <w:rPr>
-          <w:lang w:val="en-US"/>
-        </w:rPr>
-      </w:pPr>
-    </w:p>
-    <w:p>
-      <w:pPr>
-        <w:spacing w:after="0"/>
-        <w:jc w:val="both"/>
-        <w:rPr>
-          <w:lang w:val="en-US"/>
-        </w:rPr>
-      </w:pPr>
-    </w:p>
-    <w:p>
-      <w:pPr>
-        <w:spacing w:after="0"/>
-        <w:jc w:val="both"/>
-        <w:rPr>
-          <w:lang w:val="en-US"/>
-        </w:rPr>
-      </w:pPr>
-    </w:p>
-    <w:p>
-      <w:pPr>
-        <w:spacing w:after="0"/>
-        <w:jc w:val="both"/>
-        <w:rPr>
-          <w:lang w:val="en-US"/>
-        </w:rPr>
-      </w:pPr>
-    </w:p>
-    <w:p>
-      <w:pPr>
-        <w:spacing w:after="0"/>
-        <w:jc w:val="both"/>
-        <w:rPr>
-          <w:lang w:val="en-US"/>
-        </w:rPr>
-      </w:pPr>
-    </w:p>
-    <w:p>
-      <w:pPr>
-        <w:spacing w:after="0"/>
-        <w:jc w:val="both"/>
-        <w:rPr>
-          <w:lang w:val="en-US"/>
-        </w:rPr>
-      </w:pPr>
-    </w:p>
-    <w:p>
-      <w:pPr>
-        <w:spacing w:after="0"/>
-        <w:jc w:val="both"/>
-        <w:rPr>
-          <w:lang w:val="en-US"/>
-        </w:rPr>
-      </w:pPr>
-    </w:p>
-    <w:p>
-      <w:pPr>
-        <w:spacing w:after="0"/>
-        <w:rPr>
-          <w:b/>
-          <w:bCs/>
-          <w:lang w:val="en-US"/>
-        </w:rPr>
-      </w:pPr>
-      <w:r>
-        <w:rPr>
-          <w:b/>
-          <w:bCs/>
-          <w:lang w:val="en-US"/>
-        </w:rPr>
-        <w:lastRenderedPageBreak/>
+        <w:rPr>
+          <w:b/>
+          <w:bCs/>
+          <w:lang w:val="en-US"/>
+        </w:rPr>
+      </w:pPr>
+    </w:p>
+    <w:p>
+      <w:pPr>
+        <w:spacing w:after="0"/>
+        <w:rPr>
+          <w:b/>
+          <w:bCs/>
+          <w:lang w:val="en-US"/>
+        </w:rPr>
+      </w:pPr>
+    </w:p>
+    <w:p>
+      <w:pPr>
+        <w:spacing w:after="0"/>
+        <w:rPr>
+          <w:b/>
+          <w:bCs/>
+          <w:lang w:val="en-US"/>
+        </w:rPr>
+      </w:pPr>
+    </w:p>
+    <w:p>
+      <w:pPr>
+        <w:spacing w:after="0"/>
+        <w:rPr>
+          <w:b/>
+          <w:bCs/>
+          <w:lang w:val="en-US"/>
+        </w:rPr>
+      </w:pPr>
+    </w:p>
+    <w:p>
+      <w:pPr>
+        <w:spacing w:after="0"/>
+        <w:rPr>
+          <w:b/>
+          <w:bCs/>
+          <w:lang w:val="en-US"/>
+        </w:rPr>
+      </w:pPr>
+    </w:p>
+    <w:p>
+      <w:pPr>
+        <w:spacing w:after="0"/>
+        <w:rPr>
+          <w:b/>
+          <w:bCs/>
+          <w:lang w:val="en-US"/>
+        </w:rPr>
+      </w:pPr>
+    </w:p>
+    <w:p>
+      <w:pPr>
+        <w:spacing w:after="0"/>
+        <w:rPr>
+          <w:b/>
+          <w:bCs/>
+          <w:lang w:val="en-US"/>
+        </w:rPr>
+      </w:pPr>
+    </w:p>
+    <w:p>
+      <w:pPr>
+        <w:spacing w:after="0"/>
+        <w:rPr>
+          <w:b/>
+          <w:bCs/>
+          <w:lang w:val="en-US"/>
+        </w:rPr>
+      </w:pPr>
+    </w:p>
+    <w:p>
+      <w:pPr>
+        <w:spacing w:after="0"/>
+        <w:rPr>
+          <w:b/>
+          <w:bCs/>
+          <w:lang w:val="en-US"/>
+        </w:rPr>
+      </w:pPr>
+    </w:p>
+    <w:p>
+      <w:pPr>
+        <w:spacing w:after="0"/>
+        <w:rPr>
+          <w:b/>
+          <w:bCs/>
+          <w:lang w:val="en-US"/>
+        </w:rPr>
+      </w:pPr>
+    </w:p>
+    <w:p>
+      <w:pPr>
+        <w:spacing w:after="0"/>
+        <w:rPr>
+          <w:b/>
+          <w:bCs/>
+          <w:lang w:val="en-US"/>
+        </w:rPr>
+      </w:pPr>
+    </w:p>
+    <w:p>
+      <w:pPr>
+        <w:spacing w:after="0"/>
+        <w:rPr>
+          <w:b/>
+          <w:bCs/>
+          <w:lang w:val="en-US"/>
+        </w:rPr>
+      </w:pPr>
+    </w:p>
+    <w:p>
+      <w:pPr>
+        <w:spacing w:after="0"/>
+        <w:rPr>
+          <w:b/>
+          <w:bCs/>
+          <w:lang w:val="en-US"/>
+        </w:rPr>
+      </w:pPr>
+    </w:p>
+    <w:p>
+      <w:pPr>
+        <w:spacing w:after="0"/>
+        <w:rPr>
+          <w:b/>
+          <w:bCs/>
+          <w:lang w:val="en-US"/>
+        </w:rPr>
+      </w:pPr>
+    </w:p>
+    <w:p>
+      <w:pPr>
+        <w:spacing w:after="0"/>
+        <w:rPr>
+          <w:b/>
+          <w:bCs/>
+          <w:lang w:val="en-US"/>
+        </w:rPr>
+      </w:pPr>
+    </w:p>
+    <w:p>
+      <w:pPr>
+        <w:spacing w:after="0"/>
+        <w:rPr>
+          <w:b/>
+          <w:bCs/>
+          <w:lang w:val="en-US"/>
+        </w:rPr>
+      </w:pPr>
+      <w:r>
+        <w:rPr>
+          <w:b/>
+          <w:bCs/>
+          <w:lang w:val="en-US"/>
+        </w:rPr>
+        <w:t>View Explanation</w:t>
+      </w:r>
+    </w:p>
+    <w:p>
+      <w:pPr>
+        <w:spacing w:after="0"/>
+        <w:jc w:val="both"/>
+        <w:rPr>
+          <w:lang w:val="en-US"/>
+        </w:rPr>
+      </w:pPr>
+      <w:r>
+        <w:rPr>
+          <w:lang w:val="en-US"/>
+        </w:rPr>
+        <w:tab/>
+      </w:r>
+      <w:r>
+        <w:rPr>
+          <w:lang w:val="en-US"/>
+        </w:rPr>
+        <w:t xml:space="preserve">The view required in Part 4 of the assignment is implemented in the file </w:t>
+      </w:r>
+      <w:proofErr w:type="spellStart"/>
+      <w:r>
+        <w:rPr>
+          <w:lang w:val="en-US"/>
+        </w:rPr>
+        <w:t>view.sql</w:t>
+      </w:r>
+      <w:proofErr w:type="spellEnd"/>
+      <w:r>
+        <w:rPr>
+          <w:lang w:val="en-US"/>
+        </w:rPr>
+        <w:t xml:space="preserve"> and is named </w:t>
+      </w:r>
+      <w:proofErr w:type="spellStart"/>
+      <w:r>
+        <w:rPr>
+          <w:lang w:val="en-US"/>
+        </w:rPr>
+        <w:t>trip_info</w:t>
+      </w:r>
+      <w:proofErr w:type="spellEnd"/>
+      <w:r>
+        <w:rPr>
+          <w:lang w:val="en-US"/>
+        </w:rPr>
+        <w:t>. Its purpose is to provide a concise summary of trip-related information by combining data that is otherwise spread across multiple tables. The view offers a higher-level abstraction of a trip and avoids the need to repeatedly write complex join queries.</w:t>
+      </w:r>
+    </w:p>
+    <w:p>
+      <w:pPr>
+        <w:spacing w:after="0"/>
+        <w:ind w:firstLine="708"/>
+        <w:jc w:val="both"/>
+        <w:rPr>
+          <w:lang w:val="en-US"/>
+        </w:rPr>
+      </w:pPr>
+      <w:r>
+        <w:rPr>
+          <w:lang w:val="en-US"/>
+        </w:rPr>
+        <w:t>The view is built by joining the trip table with location, country, and boat. The origin and destination locations are determined by matching the latitude and longitude stored in the trip table with the corresponding rows in the location table. From these locations, the associated countries are retrieved, allowing the view to expose both ISO codes and human-readable country names for the origin and destination.</w:t>
+      </w:r>
+    </w:p>
+    <w:p>
+      <w:pPr>
+        <w:spacing w:after="0"/>
+        <w:ind w:firstLine="708"/>
+        <w:jc w:val="both"/>
+        <w:rPr>
+          <w:lang w:val="en-US"/>
+        </w:rPr>
+      </w:pPr>
+      <w:r>
+        <w:rPr>
+          <w:lang w:val="en-US"/>
+        </w:rPr>
+        <w:t xml:space="preserve">Boat information is obtained by joining the trip table with the boat table using the composite key (country, </w:t>
+      </w:r>
+      <w:proofErr w:type="spellStart"/>
+      <w:r>
+        <w:rPr>
+          <w:lang w:val="en-US"/>
+        </w:rPr>
+        <w:t>cni</w:t>
+      </w:r>
+      <w:proofErr w:type="spellEnd"/>
+      <w:r>
+        <w:rPr>
+          <w:lang w:val="en-US"/>
+        </w:rPr>
+        <w:t>). The country in which the boat is registered is then joined again with the country table to retrieve its ISO code and name. This design clearly distinguishes between the origin country, destination country, and boat registration country, which may differ.</w:t>
+      </w:r>
+    </w:p>
+    <w:p>
+      <w:pPr>
+        <w:spacing w:after="0"/>
+        <w:ind w:firstLine="708"/>
+        <w:jc w:val="both"/>
+        <w:rPr>
+          <w:lang w:val="en-US"/>
+        </w:rPr>
+      </w:pPr>
+      <w:r>
+        <w:rPr>
+          <w:lang w:val="en-US"/>
+        </w:rPr>
+        <w:t xml:space="preserve">The attribute </w:t>
+      </w:r>
+      <w:proofErr w:type="spellStart"/>
+      <w:r>
+        <w:rPr>
+          <w:lang w:val="en-US"/>
+        </w:rPr>
+        <w:t>trip_start_date</w:t>
+      </w:r>
+      <w:proofErr w:type="spellEnd"/>
+      <w:r>
+        <w:rPr>
+          <w:lang w:val="en-US"/>
+        </w:rPr>
+        <w:t xml:space="preserve"> corresponds to the takeoff date of the trip and provides a clear temporal reference for each entry. Overall, the </w:t>
+      </w:r>
+      <w:proofErr w:type="spellStart"/>
+      <w:r>
+        <w:rPr>
+          <w:lang w:val="en-US"/>
+        </w:rPr>
+        <w:t>trip_info</w:t>
+      </w:r>
+      <w:proofErr w:type="spellEnd"/>
+      <w:r>
+        <w:rPr>
+          <w:lang w:val="en-US"/>
+        </w:rPr>
+        <w:t xml:space="preserve"> view encapsulates a complex set of joins into a single reusable database object, improving readability, reducing duplication of SQL logic, and ensuring a consistent representation of trip information for queries and the web application.</w:t>
+      </w:r>
+    </w:p>
+    <w:p>
+      <w:pPr>
+        <w:spacing w:after="0"/>
+        <w:jc w:val="both"/>
+        <w:rPr>
+          <w:lang w:val="en-US"/>
+        </w:rPr>
+      </w:pPr>
+    </w:p>
+    <w:p>
+      <w:pPr>
+        <w:spacing w:after="0"/>
+        <w:rPr>
+          <w:b/>
+          <w:bCs/>
+          <w:lang w:val="en-US"/>
+        </w:rPr>
+      </w:pPr>
+      <w:r>
+        <w:rPr>
+          <w:b/>
+          <w:bCs/>
+          <w:lang w:val="en-US"/>
+        </w:rPr>
         <w:t>Web app architecture</w:t>
       </w:r>
     </w:p>
@@ -1801,6 +2052,7 @@
         <w:rPr>
           <w:lang w:val="en-US"/>
         </w:rPr>
+        <w:lastRenderedPageBreak/>
         <w:t>handles form submissions (POST) to perform inserts/deletes and then re-renders the updated view.</w:t>
       </w:r>
     </w:p>
@@ -1962,7 +2214,7 @@
     </w:p>
     <w:p>
       <w:pPr>
-        <w:pStyle w:val="ListParagraph"/>
+        <w:pStyle w:val="Paragraphedeliste"/>
         <w:numPr>
           <w:ilvl w:val="0"/>
           <w:numId w:val="13"/>
@@ -1978,18 +2230,12 @@
         <w:rPr>
           <w:lang w:val="en-US"/>
         </w:rPr>
-        <w:t>login.py (not included in submission): stores the Postgres credentials string</w:t>
-      </w:r>
-      <w:r>
-        <w:rPr>
-          <w:lang w:val="en-US"/>
-        </w:rPr>
-        <w:t>.</w:t>
-      </w:r>
-    </w:p>
-    <w:p>
-      <w:pPr>
-        <w:pStyle w:val="ListParagraph"/>
+        <w:t>login.py (not included in submission): stores the Postgres credentials string.</w:t>
+      </w:r>
+    </w:p>
+    <w:p>
+      <w:pPr>
+        <w:pStyle w:val="Paragraphedeliste"/>
         <w:numPr>
           <w:ilvl w:val="0"/>
           <w:numId w:val="13"/>
@@ -2005,9 +2251,24 @@
         <w:rPr>
           <w:lang w:val="en-US"/>
         </w:rPr>
-        <w:t xml:space="preserve">db.py: a small connection helper exposing a connect() context manager. CGI scripts open connections via with </w:t>
+        <w:t xml:space="preserve">db.py: a small connection helper exposing a </w:t>
+      </w:r>
+      <w:proofErr w:type="gramStart"/>
+      <w:r>
+        <w:rPr>
+          <w:lang w:val="en-US"/>
+        </w:rPr>
+        <w:t>connect(</w:t>
+      </w:r>
+      <w:proofErr w:type="gramEnd"/>
+      <w:r>
+        <w:rPr>
+          <w:lang w:val="en-US"/>
+        </w:rPr>
+        <w:t xml:space="preserve">) context manager. CGI scripts open connections via with </w:t>
       </w:r>
       <w:proofErr w:type="spellStart"/>
+      <w:proofErr w:type="gramStart"/>
       <w:r>
         <w:rPr>
           <w:lang w:val="en-US"/>
@@ -2015,16 +2276,31 @@
         <w:t>db.connect</w:t>
       </w:r>
       <w:proofErr w:type="spellEnd"/>
-      <w:r>
-        <w:rPr>
-          <w:lang w:val="en-US"/>
-        </w:rPr>
-        <w:t>() as conn: and can wrap multi-step operations in with conn: to commit/rollback atomically.</w:t>
-      </w:r>
-    </w:p>
-    <w:p>
-      <w:pPr>
-        <w:pStyle w:val="ListParagraph"/>
+      <w:proofErr w:type="gramEnd"/>
+      <w:r>
+        <w:rPr>
+          <w:lang w:val="en-US"/>
+        </w:rPr>
+        <w:t xml:space="preserve">() as </w:t>
+      </w:r>
+      <w:proofErr w:type="gramStart"/>
+      <w:r>
+        <w:rPr>
+          <w:lang w:val="en-US"/>
+        </w:rPr>
+        <w:t>conn:</w:t>
+      </w:r>
+      <w:proofErr w:type="gramEnd"/>
+      <w:r>
+        <w:rPr>
+          <w:lang w:val="en-US"/>
+        </w:rPr>
+        <w:t xml:space="preserve"> and can wrap multi-step operations in with conn: to commit/rollback atomically.</w:t>
+      </w:r>
+    </w:p>
+    <w:p>
+      <w:pPr>
+        <w:pStyle w:val="Paragraphedeliste"/>
         <w:numPr>
           <w:ilvl w:val="0"/>
           <w:numId w:val="13"/>
@@ -2054,7 +2330,21 @@
         <w:rPr>
           <w:lang w:val="en-US"/>
         </w:rPr>
-        <w:t xml:space="preserve"> via h() to avoid injecting untrusted values into HTML output.</w:t>
+        <w:t xml:space="preserve"> via </w:t>
+      </w:r>
+      <w:proofErr w:type="gramStart"/>
+      <w:r>
+        <w:rPr>
+          <w:lang w:val="en-US"/>
+        </w:rPr>
+        <w:t>h(</w:t>
+      </w:r>
+      <w:proofErr w:type="gramEnd"/>
+      <w:r>
+        <w:rPr>
+          <w:lang w:val="en-US"/>
+        </w:rPr>
+        <w:t>) to avoid injecting untrusted values into HTML output.</w:t>
       </w:r>
       <w:r>
         <w:rPr>
@@ -2072,13 +2362,7 @@
         <w:rPr>
           <w:lang w:val="en-US"/>
         </w:rPr>
-        <w:t>page</w:t>
-      </w:r>
-      <w:r>
-        <w:rPr>
-          <w:lang w:val="en-US"/>
-        </w:rPr>
-        <w:t>.</w:t>
+        <w:t>page.</w:t>
       </w:r>
     </w:p>
     <w:p>
@@ -2133,7 +2417,7 @@
     </w:p>
     <w:p>
       <w:pPr>
-        <w:pStyle w:val="ListParagraph"/>
+        <w:pStyle w:val="Paragraphedeliste"/>
         <w:numPr>
           <w:ilvl w:val="0"/>
           <w:numId w:val="12"/>
@@ -2162,7 +2446,7 @@
     </w:p>
     <w:p>
       <w:pPr>
-        <w:pStyle w:val="ListParagraph"/>
+        <w:pStyle w:val="Paragraphedeliste"/>
         <w:numPr>
           <w:ilvl w:val="0"/>
           <w:numId w:val="12"/>
@@ -2191,7 +2475,7 @@
     </w:p>
     <w:p>
       <w:pPr>
-        <w:pStyle w:val="ListParagraph"/>
+        <w:pStyle w:val="Paragraphedeliste"/>
         <w:numPr>
           <w:ilvl w:val="0"/>
           <w:numId w:val="12"/>
@@ -2246,7 +2530,7 @@
     </w:p>
     <w:p>
       <w:pPr>
-        <w:pStyle w:val="ListParagraph"/>
+        <w:pStyle w:val="Paragraphedeliste"/>
         <w:numPr>
           <w:ilvl w:val="0"/>
           <w:numId w:val="12"/>
@@ -2311,7 +2595,7 @@
     </w:p>
     <w:p>
       <w:pPr>
-        <w:pStyle w:val="ListParagraph"/>
+        <w:pStyle w:val="Paragraphedeliste"/>
         <w:numPr>
           <w:ilvl w:val="0"/>
           <w:numId w:val="12"/>
@@ -2461,7 +2745,6 @@
         <w:rPr>
           <w:lang w:val="en-US"/>
         </w:rPr>
-        <w:lastRenderedPageBreak/>
         <w:t>For every page, the runtime flow is the same:</w:t>
       </w:r>
     </w:p>
@@ -2503,8 +2786,26 @@
           <w:bCs/>
           <w:lang w:val="en-US"/>
         </w:rPr>
-        <w:t>-&gt;</w:t>
-      </w:r>
+        <w:t xml:space="preserve">-&gt; </w:t>
+      </w:r>
+      <w:r>
+        <w:rPr>
+          <w:b/>
+          <w:bCs/>
+          <w:lang w:val="en-US"/>
+        </w:rPr>
+        <w:t>&lt;page&gt;.</w:t>
+      </w:r>
+      <w:proofErr w:type="spellStart"/>
+      <w:r>
+        <w:rPr>
+          <w:b/>
+          <w:bCs/>
+          <w:lang w:val="en-US"/>
+        </w:rPr>
+        <w:t>cgi</w:t>
+      </w:r>
+      <w:proofErr w:type="spellEnd"/>
       <w:r>
         <w:rPr>
           <w:b/>
@@ -2519,52 +2820,20 @@
           <w:bCs/>
           <w:lang w:val="en-US"/>
         </w:rPr>
-        <w:t>&lt;page&gt;.</w:t>
+        <w:t xml:space="preserve">-&gt; </w:t>
       </w:r>
       <w:proofErr w:type="spellStart"/>
-      <w:r>
-        <w:rPr>
-          <w:b/>
-          <w:bCs/>
-          <w:lang w:val="en-US"/>
-        </w:rPr>
-        <w:t>cgi</w:t>
+      <w:proofErr w:type="gramStart"/>
+      <w:r>
+        <w:rPr>
+          <w:b/>
+          <w:bCs/>
+          <w:lang w:val="en-US"/>
+        </w:rPr>
+        <w:t>db.connect</w:t>
       </w:r>
       <w:proofErr w:type="spellEnd"/>
-      <w:r>
-        <w:rPr>
-          <w:b/>
-          <w:bCs/>
-          <w:lang w:val="en-US"/>
-        </w:rPr>
-        <w:t xml:space="preserve"> </w:t>
-      </w:r>
-      <w:r>
-        <w:rPr>
-          <w:b/>
-          <w:bCs/>
-          <w:lang w:val="en-US"/>
-        </w:rPr>
-        <w:t>-&gt;</w:t>
-      </w:r>
-      <w:r>
-        <w:rPr>
-          <w:b/>
-          <w:bCs/>
-          <w:lang w:val="en-US"/>
-        </w:rPr>
-        <w:t xml:space="preserve"> </w:t>
-      </w:r>
-      <w:proofErr w:type="spellStart"/>
-      <w:r>
-        <w:rPr>
-          <w:b/>
-          <w:bCs/>
-          <w:lang w:val="en-US"/>
-        </w:rPr>
-        <w:t>db.connect</w:t>
-      </w:r>
-      <w:proofErr w:type="spellEnd"/>
+      <w:proofErr w:type="gramEnd"/>
       <w:r>
         <w:rPr>
           <w:b/>
@@ -2579,15 +2848,7 @@
           <w:bCs/>
           <w:lang w:val="en-US"/>
         </w:rPr>
-        <w:t>-&gt;</w:t>
-      </w:r>
-      <w:r>
-        <w:rPr>
-          <w:b/>
-          <w:bCs/>
-          <w:lang w:val="en-US"/>
-        </w:rPr>
-        <w:t xml:space="preserve"> </w:t>
+        <w:t xml:space="preserve">-&gt; </w:t>
       </w:r>
       <w:r>
         <w:rPr>
@@ -2603,15 +2864,7 @@
           <w:bCs/>
           <w:lang w:val="en-US"/>
         </w:rPr>
-        <w:t>-&gt;</w:t>
-      </w:r>
-      <w:r>
-        <w:rPr>
-          <w:b/>
-          <w:bCs/>
-          <w:lang w:val="en-US"/>
-        </w:rPr>
-        <w:t xml:space="preserve"> </w:t>
+        <w:t xml:space="preserve">-&gt; </w:t>
       </w:r>
       <w:r>
         <w:rPr>
@@ -2728,7 +2981,7 @@
     </w:p>
     <w:p>
       <w:pPr>
-        <w:pStyle w:val="ListParagraph"/>
+        <w:pStyle w:val="Paragraphedeliste"/>
         <w:numPr>
           <w:ilvl w:val="0"/>
           <w:numId w:val="14"/>
@@ -2770,6 +3023,7 @@
         <w:t xml:space="preserve"> (</w:t>
       </w:r>
       <w:proofErr w:type="spellStart"/>
+      <w:proofErr w:type="gramStart"/>
       <w:r>
         <w:rPr>
           <w:lang w:val="en-US"/>
@@ -2777,6 +3031,7 @@
         <w:t>cursor.execute</w:t>
       </w:r>
       <w:proofErr w:type="spellEnd"/>
+      <w:proofErr w:type="gramEnd"/>
       <w:r>
         <w:rPr>
           <w:lang w:val="en-US"/>
@@ -2800,7 +3055,7 @@
     </w:p>
     <w:p>
       <w:pPr>
-        <w:pStyle w:val="ListParagraph"/>
+        <w:pStyle w:val="Paragraphedeliste"/>
         <w:numPr>
           <w:ilvl w:val="0"/>
           <w:numId w:val="14"/>
@@ -2825,21 +3080,49 @@
         <w:rPr>
           <w:lang w:val="en-US"/>
         </w:rPr>
-        <w:t xml:space="preserve"> dynamic values printed into HTML are escaped using </w:t>
+        <w:t xml:space="preserve"> dynamic values printed into HTML </w:t>
+      </w:r>
+      <w:proofErr w:type="gramStart"/>
+      <w:r>
+        <w:rPr>
+          <w:lang w:val="en-US"/>
+        </w:rPr>
+        <w:t>are escaped</w:t>
+      </w:r>
+      <w:proofErr w:type="gramEnd"/>
+      <w:r>
+        <w:rPr>
+          <w:lang w:val="en-US"/>
+        </w:rPr>
+        <w:t xml:space="preserve"> using </w:t>
       </w:r>
       <w:proofErr w:type="spellStart"/>
       <w:r>
         <w:rPr>
           <w:lang w:val="en-US"/>
         </w:rPr>
-        <w:t>ui.h</w:t>
+        <w:t>ui.</w:t>
+      </w:r>
+      <w:proofErr w:type="gramStart"/>
+      <w:r>
+        <w:rPr>
+          <w:lang w:val="en-US"/>
+        </w:rPr>
+        <w:t>h</w:t>
       </w:r>
       <w:proofErr w:type="spellEnd"/>
       <w:r>
         <w:rPr>
           <w:lang w:val="en-US"/>
         </w:rPr>
-        <w:t>() so user-controlled strings (e.g., email) don’t break the page or inject markup.</w:t>
+        <w:t>(</w:t>
+      </w:r>
+      <w:proofErr w:type="gramEnd"/>
+      <w:r>
+        <w:rPr>
+          <w:lang w:val="en-US"/>
+        </w:rPr>
+        <w:t>) so user-controlled strings (e.g., email) don’t break the page or inject markup.</w:t>
       </w:r>
     </w:p>
     <w:p>
@@ -2883,6 +3166,7 @@
         <w:rPr>
           <w:lang w:val="en-US"/>
         </w:rPr>
+        <w:lastRenderedPageBreak/>
         <w:t>In our design, every multi-step write is executed inside a single transaction boundary (with conn:). This ensures that if any step fails (FK, trigger exception, etc.), the whole change is rolled back automatically. The intended usage pattern is documented directly in db.py.</w:t>
       </w:r>
     </w:p>
@@ -2904,7 +3188,7 @@
     </w:p>
     <w:p>
       <w:pPr>
-        <w:pStyle w:val="ListParagraph"/>
+        <w:pStyle w:val="Paragraphedeliste"/>
         <w:numPr>
           <w:ilvl w:val="0"/>
           <w:numId w:val="15"/>
@@ -2945,12 +3229,20 @@
         <w:rPr>
           <w:lang w:val="en-US"/>
         </w:rPr>
-        <w:t>d” row for the responsible sailor;</w:t>
-      </w:r>
-    </w:p>
-    <w:p>
-      <w:pPr>
-        <w:pStyle w:val="ListParagraph"/>
+        <w:t xml:space="preserve">d” row for the responsible </w:t>
+      </w:r>
+      <w:proofErr w:type="gramStart"/>
+      <w:r>
+        <w:rPr>
+          <w:lang w:val="en-US"/>
+        </w:rPr>
+        <w:t>sailor;</w:t>
+      </w:r>
+      <w:proofErr w:type="gramEnd"/>
+    </w:p>
+    <w:p>
+      <w:pPr>
+        <w:pStyle w:val="Paragraphedeliste"/>
         <w:numPr>
           <w:ilvl w:val="0"/>
           <w:numId w:val="15"/>
@@ -2991,12 +3283,20 @@
         <w:rPr>
           <w:lang w:val="en-US"/>
         </w:rPr>
-        <w:t xml:space="preserve"> DELETE CASCADE);</w:t>
-      </w:r>
-    </w:p>
-    <w:p>
-      <w:pPr>
-        <w:pStyle w:val="ListParagraph"/>
+        <w:t xml:space="preserve"> DELETE CASCADE</w:t>
+      </w:r>
+      <w:proofErr w:type="gramStart"/>
+      <w:r>
+        <w:rPr>
+          <w:lang w:val="en-US"/>
+        </w:rPr>
+        <w:t>);</w:t>
+      </w:r>
+      <w:proofErr w:type="gramEnd"/>
+    </w:p>
+    <w:p>
+      <w:pPr>
+        <w:pStyle w:val="Paragraphedeliste"/>
         <w:numPr>
           <w:ilvl w:val="0"/>
           <w:numId w:val="15"/>
@@ -3011,7 +3311,21 @@
         <w:rPr>
           <w:lang w:val="en-US"/>
         </w:rPr>
-        <w:t>registering a trip (single insert, but still done inside a transaction to cleanly handle constraint failures).</w:t>
+        <w:t xml:space="preserve">registering a trip (single </w:t>
+      </w:r>
+      <w:proofErr w:type="gramStart"/>
+      <w:r>
+        <w:rPr>
+          <w:lang w:val="en-US"/>
+        </w:rPr>
+        <w:t>insert, but</w:t>
+      </w:r>
+      <w:proofErr w:type="gramEnd"/>
+      <w:r>
+        <w:rPr>
+          <w:lang w:val="en-US"/>
+        </w:rPr>
+        <w:t xml:space="preserve"> still done inside a transaction to cleanly handle constraint failures).</w:t>
       </w:r>
     </w:p>
     <w:p>
@@ -3193,7 +3507,7 @@
     </w:p>
     <w:p>
       <w:pPr>
-        <w:pStyle w:val="ListParagraph"/>
+        <w:pStyle w:val="Paragraphedeliste"/>
         <w:numPr>
           <w:ilvl w:val="0"/>
           <w:numId w:val="28"/>
@@ -3241,7 +3555,7 @@
     </w:p>
     <w:p>
       <w:pPr>
-        <w:pStyle w:val="ListParagraph"/>
+        <w:pStyle w:val="Paragraphedeliste"/>
         <w:numPr>
           <w:ilvl w:val="0"/>
           <w:numId w:val="28"/>
@@ -3320,7 +3634,7 @@
     </w:p>
     <w:p>
       <w:pPr>
-        <w:pStyle w:val="ListParagraph"/>
+        <w:pStyle w:val="Paragraphedeliste"/>
         <w:numPr>
           <w:ilvl w:val="0"/>
           <w:numId w:val="29"/>
@@ -3331,11 +3645,19 @@
           <w:lang w:val="en-US"/>
         </w:rPr>
       </w:pPr>
-      <w:r>
-        <w:rPr>
-          <w:lang w:val="en-US"/>
-        </w:rPr>
-        <w:t xml:space="preserve">location(latitude, longitude) </w:t>
+      <w:proofErr w:type="gramStart"/>
+      <w:r>
+        <w:rPr>
+          <w:lang w:val="en-US"/>
+        </w:rPr>
+        <w:t>location(</w:t>
+      </w:r>
+      <w:proofErr w:type="gramEnd"/>
+      <w:r>
+        <w:rPr>
+          <w:lang w:val="en-US"/>
+        </w:rPr>
+        <w:t xml:space="preserve">latitude, longitude) </w:t>
       </w:r>
       <w:r>
         <w:rPr>
@@ -3399,7 +3721,7 @@
     </w:p>
     <w:p>
       <w:pPr>
-        <w:pStyle w:val="ListParagraph"/>
+        <w:pStyle w:val="Paragraphedeliste"/>
         <w:numPr>
           <w:ilvl w:val="0"/>
           <w:numId w:val="29"/>
@@ -3439,7 +3761,7 @@
     </w:p>
     <w:p>
       <w:pPr>
-        <w:pStyle w:val="ListParagraph"/>
+        <w:pStyle w:val="Paragraphedeliste"/>
         <w:numPr>
           <w:ilvl w:val="0"/>
           <w:numId w:val="29"/>
@@ -3479,7 +3801,7 @@
     </w:p>
     <w:p>
       <w:pPr>
-        <w:pStyle w:val="ListParagraph"/>
+        <w:pStyle w:val="Paragraphedeliste"/>
         <w:numPr>
           <w:ilvl w:val="0"/>
           <w:numId w:val="29"/>
@@ -3536,7 +3858,7 @@
     </w:p>
     <w:p>
       <w:pPr>
-        <w:pStyle w:val="ListParagraph"/>
+        <w:pStyle w:val="Paragraphedeliste"/>
         <w:numPr>
           <w:ilvl w:val="0"/>
           <w:numId w:val="30"/>
@@ -3584,7 +3906,7 @@
     </w:p>
     <w:p>
       <w:pPr>
-        <w:pStyle w:val="ListParagraph"/>
+        <w:pStyle w:val="Paragraphedeliste"/>
         <w:numPr>
           <w:ilvl w:val="0"/>
           <w:numId w:val="30"/>
@@ -3595,12 +3917,19 @@
           <w:lang w:val="en-US"/>
         </w:rPr>
       </w:pPr>
-      <w:r>
-        <w:rPr>
-          <w:lang w:val="en-US"/>
-        </w:rPr>
-        <w:lastRenderedPageBreak/>
-        <w:t xml:space="preserve">boat(country, </w:t>
+      <w:proofErr w:type="gramStart"/>
+      <w:r>
+        <w:rPr>
+          <w:lang w:val="en-US"/>
+        </w:rPr>
+        <w:t>boat(</w:t>
+      </w:r>
+      <w:proofErr w:type="gramEnd"/>
+      <w:r>
+        <w:rPr>
+          <w:lang w:val="en-US"/>
+        </w:rPr>
+        <w:t xml:space="preserve">country, </w:t>
       </w:r>
       <w:proofErr w:type="spellStart"/>
       <w:r>
@@ -3645,7 +3974,7 @@
     </w:p>
     <w:p>
       <w:pPr>
-        <w:pStyle w:val="ListParagraph"/>
+        <w:pStyle w:val="Paragraphedeliste"/>
         <w:numPr>
           <w:ilvl w:val="0"/>
           <w:numId w:val="30"/>
@@ -3661,14 +3990,28 @@
         <w:rPr>
           <w:lang w:val="en-US"/>
         </w:rPr>
-        <w:t>sailing_certificate</w:t>
+        <w:t>sailing_</w:t>
+      </w:r>
+      <w:proofErr w:type="gramStart"/>
+      <w:r>
+        <w:rPr>
+          <w:lang w:val="en-US"/>
+        </w:rPr>
+        <w:t>certificate</w:t>
       </w:r>
       <w:proofErr w:type="spellEnd"/>
       <w:r>
         <w:rPr>
           <w:lang w:val="en-US"/>
         </w:rPr>
-        <w:t xml:space="preserve">(sailor, </w:t>
+        <w:t>(</w:t>
+      </w:r>
+      <w:proofErr w:type="gramEnd"/>
+      <w:r>
+        <w:rPr>
+          <w:lang w:val="en-US"/>
+        </w:rPr>
+        <w:t xml:space="preserve">sailor, </w:t>
       </w:r>
       <w:proofErr w:type="spellStart"/>
       <w:r>
@@ -3707,7 +4050,7 @@
     </w:p>
     <w:p>
       <w:pPr>
-        <w:pStyle w:val="ListParagraph"/>
+        <w:pStyle w:val="Paragraphedeliste"/>
         <w:numPr>
           <w:ilvl w:val="0"/>
           <w:numId w:val="30"/>
@@ -3723,7 +4066,14 @@
         <w:rPr>
           <w:lang w:val="en-US"/>
         </w:rPr>
-        <w:t>valid_for</w:t>
+        <w:t>valid_</w:t>
+      </w:r>
+      <w:proofErr w:type="gramStart"/>
+      <w:r>
+        <w:rPr>
+          <w:lang w:val="en-US"/>
+        </w:rPr>
+        <w:t>for</w:t>
       </w:r>
       <w:proofErr w:type="spellEnd"/>
       <w:r>
@@ -3733,6 +4083,7 @@
         <w:t>(</w:t>
       </w:r>
       <w:proofErr w:type="spellStart"/>
+      <w:proofErr w:type="gramEnd"/>
       <w:r>
         <w:rPr>
           <w:lang w:val="en-US"/>
@@ -3800,7 +4151,7 @@
     </w:p>
     <w:p>
       <w:pPr>
-        <w:pStyle w:val="ListParagraph"/>
+        <w:pStyle w:val="Paragraphedeliste"/>
         <w:numPr>
           <w:ilvl w:val="0"/>
           <w:numId w:val="31"/>
@@ -3816,7 +4167,14 @@
         <w:rPr>
           <w:lang w:val="en-US"/>
         </w:rPr>
-        <w:t>date_interval</w:t>
+        <w:t>date_</w:t>
+      </w:r>
+      <w:proofErr w:type="gramStart"/>
+      <w:r>
+        <w:rPr>
+          <w:lang w:val="en-US"/>
+        </w:rPr>
+        <w:t>interval</w:t>
       </w:r>
       <w:proofErr w:type="spellEnd"/>
       <w:r>
@@ -3826,6 +4184,7 @@
         <w:t>(</w:t>
       </w:r>
       <w:proofErr w:type="spellStart"/>
+      <w:proofErr w:type="gramEnd"/>
       <w:r>
         <w:rPr>
           <w:lang w:val="en-US"/>
@@ -3876,7 +4235,7 @@
     </w:p>
     <w:p>
       <w:pPr>
-        <w:pStyle w:val="ListParagraph"/>
+        <w:pStyle w:val="Paragraphedeliste"/>
         <w:numPr>
           <w:ilvl w:val="0"/>
           <w:numId w:val="31"/>
@@ -3887,6 +4246,7 @@
           <w:lang w:val="en-US"/>
         </w:rPr>
       </w:pPr>
+      <w:proofErr w:type="gramStart"/>
       <w:r>
         <w:rPr>
           <w:lang w:val="en-US"/>
@@ -3894,6 +4254,7 @@
         <w:t>reservation(</w:t>
       </w:r>
       <w:proofErr w:type="spellStart"/>
+      <w:proofErr w:type="gramEnd"/>
       <w:r>
         <w:rPr>
           <w:lang w:val="en-US"/>
@@ -3958,7 +4319,7 @@
     </w:p>
     <w:p>
       <w:pPr>
-        <w:pStyle w:val="ListParagraph"/>
+        <w:pStyle w:val="Paragraphedeliste"/>
         <w:numPr>
           <w:ilvl w:val="0"/>
           <w:numId w:val="31"/>
@@ -3970,6 +4331,7 @@
         </w:rPr>
       </w:pPr>
       <w:proofErr w:type="spellStart"/>
+      <w:proofErr w:type="gramStart"/>
       <w:r>
         <w:rPr>
           <w:lang w:val="en-US"/>
@@ -3984,6 +4346,7 @@
         <w:t>(</w:t>
       </w:r>
       <w:proofErr w:type="spellStart"/>
+      <w:proofErr w:type="gramEnd"/>
       <w:r>
         <w:rPr>
           <w:lang w:val="en-US"/>
@@ -4062,7 +4425,7 @@
     </w:p>
     <w:p>
       <w:pPr>
-        <w:pStyle w:val="ListParagraph"/>
+        <w:pStyle w:val="Paragraphedeliste"/>
         <w:numPr>
           <w:ilvl w:val="0"/>
           <w:numId w:val="31"/>
@@ -4073,11 +4436,19 @@
           <w:lang w:val="en-US"/>
         </w:rPr>
       </w:pPr>
-      <w:r>
-        <w:rPr>
-          <w:lang w:val="en-US"/>
-        </w:rPr>
-        <w:t xml:space="preserve">trip(takeoff, </w:t>
+      <w:proofErr w:type="gramStart"/>
+      <w:r>
+        <w:rPr>
+          <w:lang w:val="en-US"/>
+        </w:rPr>
+        <w:t>trip(</w:t>
+      </w:r>
+      <w:proofErr w:type="gramEnd"/>
+      <w:r>
+        <w:rPr>
+          <w:lang w:val="en-US"/>
+        </w:rPr>
+        <w:t xml:space="preserve">takeoff, </w:t>
       </w:r>
       <w:proofErr w:type="spellStart"/>
       <w:r>
@@ -4222,7 +4593,22 @@
         <w:rPr>
           <w:lang w:val="en-US"/>
         </w:rPr>
-        <w:t>PostgreSQL does not automatically create indexes for every foreign key column. For large datasets, adding indexes on frequently-joined FK columns can improve performance. However, for this project</w:t>
+        <w:lastRenderedPageBreak/>
+        <w:t xml:space="preserve">PostgreSQL does not automatically create indexes for every foreign key column. For large datasets, adding indexes on </w:t>
+      </w:r>
+      <w:proofErr w:type="gramStart"/>
+      <w:r>
+        <w:rPr>
+          <w:lang w:val="en-US"/>
+        </w:rPr>
+        <w:t>frequently-joined</w:t>
+      </w:r>
+      <w:proofErr w:type="gramEnd"/>
+      <w:r>
+        <w:rPr>
+          <w:lang w:val="en-US"/>
+        </w:rPr>
+        <w:t xml:space="preserve"> FK columns can improve performance. However, for this project</w:t>
       </w:r>
       <w:r>
         <w:rPr>
@@ -8802,11 +9188,11 @@
       <w:sz w:val="28"/>
     </w:rPr>
   </w:style>
-  <w:style w:type="paragraph" w:styleId="Heading1">
+  <w:style w:type="paragraph" w:styleId="Titre1">
     <w:name w:val="heading 1"/>
     <w:basedOn w:val="Normal"/>
     <w:next w:val="Normal"/>
-    <w:link w:val="Heading1Char"/>
+    <w:link w:val="Titre1Car"/>
     <w:uiPriority w:val="9"/>
     <w:qFormat/>
     <w:rsid w:val="00684B76"/>
@@ -8823,11 +9209,11 @@
       <w:szCs w:val="40"/>
     </w:rPr>
   </w:style>
-  <w:style w:type="paragraph" w:styleId="Heading2">
+  <w:style w:type="paragraph" w:styleId="Titre2">
     <w:name w:val="heading 2"/>
     <w:basedOn w:val="Normal"/>
     <w:next w:val="Normal"/>
-    <w:link w:val="Heading2Char"/>
+    <w:link w:val="Titre2Car"/>
     <w:uiPriority w:val="9"/>
     <w:semiHidden/>
     <w:unhideWhenUsed/>
@@ -8846,11 +9232,11 @@
       <w:szCs w:val="32"/>
     </w:rPr>
   </w:style>
-  <w:style w:type="paragraph" w:styleId="Heading3">
+  <w:style w:type="paragraph" w:styleId="Titre3">
     <w:name w:val="heading 3"/>
     <w:basedOn w:val="Normal"/>
     <w:next w:val="Normal"/>
-    <w:link w:val="Heading3Char"/>
+    <w:link w:val="Titre3Car"/>
     <w:uiPriority w:val="9"/>
     <w:semiHidden/>
     <w:unhideWhenUsed/>
@@ -8868,11 +9254,11 @@
       <w:szCs w:val="28"/>
     </w:rPr>
   </w:style>
-  <w:style w:type="paragraph" w:styleId="Heading4">
+  <w:style w:type="paragraph" w:styleId="Titre4">
     <w:name w:val="heading 4"/>
     <w:basedOn w:val="Normal"/>
     <w:next w:val="Normal"/>
-    <w:link w:val="Heading4Char"/>
+    <w:link w:val="Titre4Car"/>
     <w:uiPriority w:val="9"/>
     <w:semiHidden/>
     <w:unhideWhenUsed/>
@@ -8891,11 +9277,11 @@
       <w:color w:val="2E74B5" w:themeColor="accent1" w:themeShade="BF"/>
     </w:rPr>
   </w:style>
-  <w:style w:type="paragraph" w:styleId="Heading5">
+  <w:style w:type="paragraph" w:styleId="Titre5">
     <w:name w:val="heading 5"/>
     <w:basedOn w:val="Normal"/>
     <w:next w:val="Normal"/>
-    <w:link w:val="Heading5Char"/>
+    <w:link w:val="Titre5Car"/>
     <w:uiPriority w:val="9"/>
     <w:semiHidden/>
     <w:unhideWhenUsed/>
@@ -8912,11 +9298,11 @@
       <w:color w:val="2E74B5" w:themeColor="accent1" w:themeShade="BF"/>
     </w:rPr>
   </w:style>
-  <w:style w:type="paragraph" w:styleId="Heading6">
+  <w:style w:type="paragraph" w:styleId="Titre6">
     <w:name w:val="heading 6"/>
     <w:basedOn w:val="Normal"/>
     <w:next w:val="Normal"/>
-    <w:link w:val="Heading6Char"/>
+    <w:link w:val="Titre6Car"/>
     <w:uiPriority w:val="9"/>
     <w:semiHidden/>
     <w:unhideWhenUsed/>
@@ -8935,11 +9321,11 @@
       <w:color w:val="595959" w:themeColor="text1" w:themeTint="A6"/>
     </w:rPr>
   </w:style>
-  <w:style w:type="paragraph" w:styleId="Heading7">
+  <w:style w:type="paragraph" w:styleId="Titre7">
     <w:name w:val="heading 7"/>
     <w:basedOn w:val="Normal"/>
     <w:next w:val="Normal"/>
-    <w:link w:val="Heading7Char"/>
+    <w:link w:val="Titre7Car"/>
     <w:uiPriority w:val="9"/>
     <w:semiHidden/>
     <w:unhideWhenUsed/>
@@ -8956,11 +9342,11 @@
       <w:color w:val="595959" w:themeColor="text1" w:themeTint="A6"/>
     </w:rPr>
   </w:style>
-  <w:style w:type="paragraph" w:styleId="Heading8">
+  <w:style w:type="paragraph" w:styleId="Titre8">
     <w:name w:val="heading 8"/>
     <w:basedOn w:val="Normal"/>
     <w:next w:val="Normal"/>
-    <w:link w:val="Heading8Char"/>
+    <w:link w:val="Titre8Car"/>
     <w:uiPriority w:val="9"/>
     <w:semiHidden/>
     <w:unhideWhenUsed/>
@@ -8979,11 +9365,11 @@
       <w:color w:val="272727" w:themeColor="text1" w:themeTint="D8"/>
     </w:rPr>
   </w:style>
-  <w:style w:type="paragraph" w:styleId="Heading9">
+  <w:style w:type="paragraph" w:styleId="Titre9">
     <w:name w:val="heading 9"/>
     <w:basedOn w:val="Normal"/>
     <w:next w:val="Normal"/>
-    <w:link w:val="Heading9Char"/>
+    <w:link w:val="Titre9Car"/>
     <w:uiPriority w:val="9"/>
     <w:semiHidden/>
     <w:unhideWhenUsed/>
@@ -9000,12 +9386,13 @@
       <w:color w:val="272727" w:themeColor="text1" w:themeTint="D8"/>
     </w:rPr>
   </w:style>
-  <w:style w:type="character" w:default="1" w:styleId="DefaultParagraphFont">
+  <w:style w:type="character" w:default="1" w:styleId="Policepardfaut">
     <w:name w:val="Default Paragraph Font"/>
     <w:uiPriority w:val="1"/>
+    <w:semiHidden/>
     <w:unhideWhenUsed/>
   </w:style>
-  <w:style w:type="table" w:default="1" w:styleId="TableNormal">
+  <w:style w:type="table" w:default="1" w:styleId="TableauNormal">
     <w:name w:val="Normal Table"/>
     <w:uiPriority w:val="99"/>
     <w:semiHidden/>
@@ -9020,16 +9407,16 @@
       </w:tblCellMar>
     </w:tblPr>
   </w:style>
-  <w:style w:type="numbering" w:default="1" w:styleId="NoList">
+  <w:style w:type="numbering" w:default="1" w:styleId="Aucuneliste">
     <w:name w:val="No List"/>
     <w:uiPriority w:val="99"/>
     <w:semiHidden/>
     <w:unhideWhenUsed/>
   </w:style>
-  <w:style w:type="character" w:customStyle="1" w:styleId="Heading1Char">
-    <w:name w:val="Heading 1 Char"/>
-    <w:basedOn w:val="DefaultParagraphFont"/>
-    <w:link w:val="Heading1"/>
+  <w:style w:type="character" w:customStyle="1" w:styleId="Titre1Car">
+    <w:name w:val="Titre 1 Car"/>
+    <w:basedOn w:val="Policepardfaut"/>
+    <w:link w:val="Titre1"/>
     <w:uiPriority w:val="9"/>
     <w:rsid w:val="00684B76"/>
     <w:rPr>
@@ -9039,10 +9426,10 @@
       <w:szCs w:val="40"/>
     </w:rPr>
   </w:style>
-  <w:style w:type="character" w:customStyle="1" w:styleId="Heading2Char">
-    <w:name w:val="Heading 2 Char"/>
-    <w:basedOn w:val="DefaultParagraphFont"/>
-    <w:link w:val="Heading2"/>
+  <w:style w:type="character" w:customStyle="1" w:styleId="Titre2Car">
+    <w:name w:val="Titre 2 Car"/>
+    <w:basedOn w:val="Policepardfaut"/>
+    <w:link w:val="Titre2"/>
     <w:uiPriority w:val="9"/>
     <w:semiHidden/>
     <w:rsid w:val="00684B76"/>
@@ -9053,10 +9440,10 @@
       <w:szCs w:val="32"/>
     </w:rPr>
   </w:style>
-  <w:style w:type="character" w:customStyle="1" w:styleId="Heading3Char">
-    <w:name w:val="Heading 3 Char"/>
-    <w:basedOn w:val="DefaultParagraphFont"/>
-    <w:link w:val="Heading3"/>
+  <w:style w:type="character" w:customStyle="1" w:styleId="Titre3Car">
+    <w:name w:val="Titre 3 Car"/>
+    <w:basedOn w:val="Policepardfaut"/>
+    <w:link w:val="Titre3"/>
     <w:uiPriority w:val="9"/>
     <w:semiHidden/>
     <w:rsid w:val="00684B76"/>
@@ -9067,10 +9454,10 @@
       <w:szCs w:val="28"/>
     </w:rPr>
   </w:style>
-  <w:style w:type="character" w:customStyle="1" w:styleId="Heading4Char">
-    <w:name w:val="Heading 4 Char"/>
-    <w:basedOn w:val="DefaultParagraphFont"/>
-    <w:link w:val="Heading4"/>
+  <w:style w:type="character" w:customStyle="1" w:styleId="Titre4Car">
+    <w:name w:val="Titre 4 Car"/>
+    <w:basedOn w:val="Policepardfaut"/>
+    <w:link w:val="Titre4"/>
     <w:uiPriority w:val="9"/>
     <w:semiHidden/>
     <w:rsid w:val="00684B76"/>
@@ -9082,10 +9469,10 @@
       <w:sz w:val="28"/>
     </w:rPr>
   </w:style>
-  <w:style w:type="character" w:customStyle="1" w:styleId="Heading5Char">
-    <w:name w:val="Heading 5 Char"/>
-    <w:basedOn w:val="DefaultParagraphFont"/>
-    <w:link w:val="Heading5"/>
+  <w:style w:type="character" w:customStyle="1" w:styleId="Titre5Car">
+    <w:name w:val="Titre 5 Car"/>
+    <w:basedOn w:val="Policepardfaut"/>
+    <w:link w:val="Titre5"/>
     <w:uiPriority w:val="9"/>
     <w:semiHidden/>
     <w:rsid w:val="00684B76"/>
@@ -9095,10 +9482,10 @@
       <w:sz w:val="28"/>
     </w:rPr>
   </w:style>
-  <w:style w:type="character" w:customStyle="1" w:styleId="Heading6Char">
-    <w:name w:val="Heading 6 Char"/>
-    <w:basedOn w:val="DefaultParagraphFont"/>
-    <w:link w:val="Heading6"/>
+  <w:style w:type="character" w:customStyle="1" w:styleId="Titre6Car">
+    <w:name w:val="Titre 6 Car"/>
+    <w:basedOn w:val="Policepardfaut"/>
+    <w:link w:val="Titre6"/>
     <w:uiPriority w:val="9"/>
     <w:semiHidden/>
     <w:rsid w:val="00684B76"/>
@@ -9110,10 +9497,10 @@
       <w:sz w:val="28"/>
     </w:rPr>
   </w:style>
-  <w:style w:type="character" w:customStyle="1" w:styleId="Heading7Char">
-    <w:name w:val="Heading 7 Char"/>
-    <w:basedOn w:val="DefaultParagraphFont"/>
-    <w:link w:val="Heading7"/>
+  <w:style w:type="character" w:customStyle="1" w:styleId="Titre7Car">
+    <w:name w:val="Titre 7 Car"/>
+    <w:basedOn w:val="Policepardfaut"/>
+    <w:link w:val="Titre7"/>
     <w:uiPriority w:val="9"/>
     <w:semiHidden/>
     <w:rsid w:val="00684B76"/>
@@ -9123,10 +9510,10 @@
       <w:sz w:val="28"/>
     </w:rPr>
   </w:style>
-  <w:style w:type="character" w:customStyle="1" w:styleId="Heading8Char">
-    <w:name w:val="Heading 8 Char"/>
-    <w:basedOn w:val="DefaultParagraphFont"/>
-    <w:link w:val="Heading8"/>
+  <w:style w:type="character" w:customStyle="1" w:styleId="Titre8Car">
+    <w:name w:val="Titre 8 Car"/>
+    <w:basedOn w:val="Policepardfaut"/>
+    <w:link w:val="Titre8"/>
     <w:uiPriority w:val="9"/>
     <w:semiHidden/>
     <w:rsid w:val="00684B76"/>
@@ -9138,10 +9525,10 @@
       <w:sz w:val="28"/>
     </w:rPr>
   </w:style>
-  <w:style w:type="character" w:customStyle="1" w:styleId="Heading9Char">
-    <w:name w:val="Heading 9 Char"/>
-    <w:basedOn w:val="DefaultParagraphFont"/>
-    <w:link w:val="Heading9"/>
+  <w:style w:type="character" w:customStyle="1" w:styleId="Titre9Car">
+    <w:name w:val="Titre 9 Car"/>
+    <w:basedOn w:val="Policepardfaut"/>
+    <w:link w:val="Titre9"/>
     <w:uiPriority w:val="9"/>
     <w:semiHidden/>
     <w:rsid w:val="00684B76"/>
@@ -9151,11 +9538,11 @@
       <w:sz w:val="28"/>
     </w:rPr>
   </w:style>
-  <w:style w:type="paragraph" w:styleId="Title">
+  <w:style w:type="paragraph" w:styleId="Titre">
     <w:name w:val="Title"/>
     <w:basedOn w:val="Normal"/>
     <w:next w:val="Normal"/>
-    <w:link w:val="TitleChar"/>
+    <w:link w:val="TitreCar"/>
     <w:uiPriority w:val="10"/>
     <w:qFormat/>
     <w:rsid w:val="00684B76"/>
@@ -9171,10 +9558,10 @@
       <w:szCs w:val="56"/>
     </w:rPr>
   </w:style>
-  <w:style w:type="character" w:customStyle="1" w:styleId="TitleChar">
-    <w:name w:val="Title Char"/>
-    <w:basedOn w:val="DefaultParagraphFont"/>
-    <w:link w:val="Title"/>
+  <w:style w:type="character" w:customStyle="1" w:styleId="TitreCar">
+    <w:name w:val="Titre Car"/>
+    <w:basedOn w:val="Policepardfaut"/>
+    <w:link w:val="Titre"/>
     <w:uiPriority w:val="10"/>
     <w:rsid w:val="00684B76"/>
     <w:rPr>
@@ -9185,11 +9572,11 @@
       <w:szCs w:val="56"/>
     </w:rPr>
   </w:style>
-  <w:style w:type="paragraph" w:styleId="Subtitle">
+  <w:style w:type="paragraph" w:styleId="Sous-titre">
     <w:name w:val="Subtitle"/>
     <w:basedOn w:val="Normal"/>
     <w:next w:val="Normal"/>
-    <w:link w:val="SubtitleChar"/>
+    <w:link w:val="Sous-titreCar"/>
     <w:uiPriority w:val="11"/>
     <w:qFormat/>
     <w:rsid w:val="00684B76"/>
@@ -9205,10 +9592,10 @@
       <w:szCs w:val="28"/>
     </w:rPr>
   </w:style>
-  <w:style w:type="character" w:customStyle="1" w:styleId="SubtitleChar">
-    <w:name w:val="Subtitle Char"/>
-    <w:basedOn w:val="DefaultParagraphFont"/>
-    <w:link w:val="Subtitle"/>
+  <w:style w:type="character" w:customStyle="1" w:styleId="Sous-titreCar">
+    <w:name w:val="Sous-titre Car"/>
+    <w:basedOn w:val="Policepardfaut"/>
+    <w:link w:val="Sous-titre"/>
     <w:uiPriority w:val="11"/>
     <w:rsid w:val="00684B76"/>
     <w:rPr>
@@ -9219,11 +9606,11 @@
       <w:szCs w:val="28"/>
     </w:rPr>
   </w:style>
-  <w:style w:type="paragraph" w:styleId="Quote">
+  <w:style w:type="paragraph" w:styleId="Citation">
     <w:name w:val="Quote"/>
     <w:basedOn w:val="Normal"/>
     <w:next w:val="Normal"/>
-    <w:link w:val="QuoteChar"/>
+    <w:link w:val="CitationCar"/>
     <w:uiPriority w:val="29"/>
     <w:qFormat/>
     <w:rsid w:val="00684B76"/>
@@ -9237,10 +9624,10 @@
       <w:color w:val="404040" w:themeColor="text1" w:themeTint="BF"/>
     </w:rPr>
   </w:style>
-  <w:style w:type="character" w:customStyle="1" w:styleId="QuoteChar">
-    <w:name w:val="Quote Char"/>
-    <w:basedOn w:val="DefaultParagraphFont"/>
-    <w:link w:val="Quote"/>
+  <w:style w:type="character" w:customStyle="1" w:styleId="CitationCar">
+    <w:name w:val="Citation Car"/>
+    <w:basedOn w:val="Policepardfaut"/>
+    <w:link w:val="Citation"/>
     <w:uiPriority w:val="29"/>
     <w:rsid w:val="00684B76"/>
     <w:rPr>
@@ -9251,7 +9638,7 @@
       <w:sz w:val="28"/>
     </w:rPr>
   </w:style>
-  <w:style w:type="paragraph" w:styleId="ListParagraph">
+  <w:style w:type="paragraph" w:styleId="Paragraphedeliste">
     <w:name w:val="List Paragraph"/>
     <w:basedOn w:val="Normal"/>
     <w:uiPriority w:val="34"/>
@@ -9262,9 +9649,9 @@
       <w:contextualSpacing/>
     </w:pPr>
   </w:style>
-  <w:style w:type="character" w:styleId="IntenseEmphasis">
+  <w:style w:type="character" w:styleId="Accentuationintense">
     <w:name w:val="Intense Emphasis"/>
-    <w:basedOn w:val="DefaultParagraphFont"/>
+    <w:basedOn w:val="Policepardfaut"/>
     <w:uiPriority w:val="21"/>
     <w:qFormat/>
     <w:rsid w:val="00684B76"/>
@@ -9274,11 +9661,11 @@
       <w:color w:val="2E74B5" w:themeColor="accent1" w:themeShade="BF"/>
     </w:rPr>
   </w:style>
-  <w:style w:type="paragraph" w:styleId="IntenseQuote">
+  <w:style w:type="paragraph" w:styleId="Citationintense">
     <w:name w:val="Intense Quote"/>
     <w:basedOn w:val="Normal"/>
     <w:next w:val="Normal"/>
-    <w:link w:val="IntenseQuoteChar"/>
+    <w:link w:val="CitationintenseCar"/>
     <w:uiPriority w:val="30"/>
     <w:qFormat/>
     <w:rsid w:val="00684B76"/>
@@ -9297,10 +9684,10 @@
       <w:color w:val="2E74B5" w:themeColor="accent1" w:themeShade="BF"/>
     </w:rPr>
   </w:style>
-  <w:style w:type="character" w:customStyle="1" w:styleId="IntenseQuoteChar">
-    <w:name w:val="Intense Quote Char"/>
-    <w:basedOn w:val="DefaultParagraphFont"/>
-    <w:link w:val="IntenseQuote"/>
+  <w:style w:type="character" w:customStyle="1" w:styleId="CitationintenseCar">
+    <w:name w:val="Citation intense Car"/>
+    <w:basedOn w:val="Policepardfaut"/>
+    <w:link w:val="Citationintense"/>
     <w:uiPriority w:val="30"/>
     <w:rsid w:val="00684B76"/>
     <w:rPr>
@@ -9311,9 +9698,9 @@
       <w:sz w:val="28"/>
     </w:rPr>
   </w:style>
-  <w:style w:type="character" w:styleId="IntenseReference">
+  <w:style w:type="character" w:styleId="Rfrenceintense">
     <w:name w:val="Intense Reference"/>
-    <w:basedOn w:val="DefaultParagraphFont"/>
+    <w:basedOn w:val="Policepardfaut"/>
     <w:uiPriority w:val="32"/>
     <w:qFormat/>
     <w:rsid w:val="00684B76"/>
@@ -9325,9 +9712,9 @@
       <w:spacing w:val="5"/>
     </w:rPr>
   </w:style>
-  <w:style w:type="table" w:styleId="TableGrid">
+  <w:style w:type="table" w:styleId="Grilledutableau">
     <w:name w:val="Table Grid"/>
-    <w:basedOn w:val="TableNormal"/>
+    <w:basedOn w:val="TableauNormal"/>
     <w:uiPriority w:val="39"/>
     <w:rsid w:val="00085C0D"/>
     <w:pPr>

</xml_diff>

<commit_message>
added cover to the report20.docx
</commit_message>
<xml_diff>
--- a/project-assignment2/report/report20.docx
+++ b/project-assignment2/report/report20.docx
@@ -56,19 +56,101 @@
       <w:pPr>
         <w:jc w:val="center"/>
         <w:rPr>
-          <w:b/>
-          <w:bCs/>
-          <w:lang w:val="en-US"/>
-        </w:rPr>
-      </w:pPr>
-    </w:p>
-    <w:p>
-      <w:pPr>
-        <w:jc w:val="center"/>
-        <w:rPr>
-          <w:lang w:val="en-US"/>
-        </w:rPr>
-      </w:pPr>
+          <w:lang w:val="fr-NL"/>
+        </w:rPr>
+      </w:pPr>
+      <w:r>
+        <w:rPr>
+          <w:lang w:val="fr-NL"/>
+        </w:rPr>
+        <w:t>Emy Marie Bimond</w:t>
+      </w:r>
+      <w:r>
+        <w:rPr>
+          <w:lang w:val="fr-NL"/>
+        </w:rPr>
+        <w:t xml:space="preserve">                                </w:t>
+      </w:r>
+      <w:r>
+        <w:rPr>
+          <w:lang w:val="fr-NL"/>
+        </w:rPr>
+        <w:t>Ilia Golub</w:t>
+      </w:r>
+      <w:r>
+        <w:rPr>
+          <w:lang w:val="fr-NL"/>
+        </w:rPr>
+        <w:t xml:space="preserve">                            </w:t>
+      </w:r>
+      <w:r>
+        <w:rPr>
+          <w:lang w:val="fr-NL"/>
+        </w:rPr>
+        <w:t>Ovidiu-Gabriel Lasconi</w:t>
+      </w:r>
+    </w:p>
+    <w:p>
+      <w:pPr>
+        <w:ind w:firstLine="708"/>
+        <w:rPr>
+          <w:lang w:val="fr-NL"/>
+        </w:rPr>
+      </w:pPr>
+      <w:r>
+        <w:rPr>
+          <w:lang w:val="fr-NL"/>
+        </w:rPr>
+        <w:t>ist1116694</w:t>
+      </w:r>
+      <w:r>
+        <w:rPr>
+          <w:lang w:val="fr-NL"/>
+        </w:rPr>
+        <w:t xml:space="preserve">            </w:t>
+      </w:r>
+      <w:r>
+        <w:rPr>
+          <w:lang w:val="fr-NL"/>
+        </w:rPr>
+        <w:t xml:space="preserve">                   </w:t>
+      </w:r>
+      <w:r>
+        <w:rPr>
+          <w:lang w:val="fr-NL"/>
+        </w:rPr>
+        <w:t xml:space="preserve"> </w:t>
+      </w:r>
+      <w:r>
+        <w:rPr>
+          <w:lang w:val="fr-NL"/>
+        </w:rPr>
+        <w:t xml:space="preserve">     </w:t>
+      </w:r>
+      <w:r>
+        <w:rPr>
+          <w:lang w:val="fr-NL"/>
+        </w:rPr>
+        <w:t>ist1118697</w:t>
+      </w:r>
+      <w:r>
+        <w:rPr>
+          <w:lang w:val="fr-NL"/>
+        </w:rPr>
+        <w:t xml:space="preserve"> </w:t>
+      </w:r>
+      <w:r>
+        <w:rPr>
+          <w:lang w:val="fr-NL"/>
+        </w:rPr>
+        <w:t xml:space="preserve">                                    </w:t>
+      </w:r>
+      <w:r>
+        <w:rPr>
+          <w:lang w:val="fr-NL"/>
+        </w:rPr>
+        <w:t>ist1116578</w:t>
+      </w:r>
     </w:p>
     <w:p>
       <w:pPr>
@@ -95,7 +177,19 @@
         <w:rPr>
           <w:lang w:val="en-US"/>
         </w:rPr>
-        <w:t xml:space="preserve"> 00 </w:t>
+        <w:t xml:space="preserve"> </w:t>
+      </w:r>
+      <w:r>
+        <w:rPr>
+          <w:lang w:val="en-US"/>
+        </w:rPr>
+        <w:t>2</w:t>
+      </w:r>
+      <w:r>
+        <w:rPr>
+          <w:lang w:val="en-US"/>
+        </w:rPr>
+        <w:t xml:space="preserve">0 </w:t>
       </w:r>
       <w:r>
         <w:rPr>
@@ -103,26 +197,12 @@
         </w:rPr>
         <w:tab/>
       </w:r>
-      <w:r>
-        <w:rPr>
-          <w:b/>
-          <w:bCs/>
-          <w:lang w:val="en-US"/>
-        </w:rPr>
-        <w:t>Shift</w:t>
-      </w:r>
-      <w:r>
-        <w:rPr>
-          <w:lang w:val="en-US"/>
-        </w:rPr>
-        <w:t>: 00</w:t>
-      </w:r>
-    </w:p>
-    <w:p>
-      <w:pPr>
-        <w:jc w:val="both"/>
-        <w:rPr>
-          <w:lang w:val="en-US"/>
+    </w:p>
+    <w:p>
+      <w:pPr>
+        <w:jc w:val="both"/>
+        <w:rPr>
+          <w:lang w:val="fr-NL"/>
         </w:rPr>
       </w:pPr>
       <w:r>
@@ -139,12 +219,18 @@
         </w:rPr>
         <w:t xml:space="preserve">: </w:t>
       </w:r>
-    </w:p>
-    <w:p>
-      <w:pPr>
-        <w:jc w:val="both"/>
-        <w:rPr>
-          <w:lang w:val="en-US"/>
+      <w:r>
+        <w:rPr>
+          <w:lang w:val="fr-NL"/>
+        </w:rPr>
+        <w:t>Professor Paulo Carreira, Professor Francisco Regateiro</w:t>
+      </w:r>
+    </w:p>
+    <w:p>
+      <w:pPr>
+        <w:jc w:val="both"/>
+        <w:rPr>
+          <w:lang w:val="fr-NL"/>
         </w:rPr>
       </w:pPr>
       <w:r>
@@ -161,58 +247,59 @@
         </w:rPr>
         <w:t xml:space="preserve">: </w:t>
       </w:r>
-    </w:p>
-    <w:p>
-      <w:pPr>
-        <w:jc w:val="both"/>
-        <w:rPr>
-          <w:lang w:val="en-US"/>
-        </w:rPr>
-      </w:pPr>
-    </w:p>
-    <w:p>
-      <w:pPr>
-        <w:jc w:val="both"/>
-        <w:rPr>
-          <w:lang w:val="en-US"/>
-        </w:rPr>
-      </w:pPr>
-    </w:p>
-    <w:p>
-      <w:pPr>
-        <w:spacing w:after="0"/>
-        <w:jc w:val="both"/>
-        <w:rPr>
-          <w:lang w:val="en-US"/>
-        </w:rPr>
-      </w:pPr>
-    </w:p>
-    <w:p>
-      <w:pPr>
-        <w:spacing w:after="0"/>
-        <w:jc w:val="both"/>
-        <w:rPr>
-          <w:lang w:val="en-US"/>
-        </w:rPr>
-      </w:pPr>
-    </w:p>
-    <w:p>
-      <w:pPr>
-        <w:spacing w:after="0"/>
-        <w:jc w:val="both"/>
-        <w:rPr>
-          <w:b/>
-          <w:bCs/>
-          <w:lang w:val="en-US"/>
-        </w:rPr>
-      </w:pPr>
-      <w:r>
-        <w:rPr>
-          <w:b/>
-          <w:bCs/>
-          <w:lang w:val="en-US"/>
-        </w:rPr>
-        <w:t>Database summary</w:t>
+      <w:r>
+        <w:rPr>
+          <w:lang w:val="fr-NL"/>
+        </w:rPr>
+        <w:t>All three group members contributed approximately equally to the project,</w:t>
+      </w:r>
+      <w:r>
+        <w:rPr>
+          <w:lang w:val="fr-NL"/>
+        </w:rPr>
+        <w:t xml:space="preserve"> </w:t>
+      </w:r>
+      <w:r>
+        <w:rPr>
+          <w:lang w:val="fr-NL"/>
+        </w:rPr>
+        <w:t>each with about one third (~33%) of the work and roughly 6 hours of effort.</w:t>
+      </w:r>
+    </w:p>
+    <w:p>
+      <w:pPr>
+        <w:spacing w:after="0"/>
+        <w:jc w:val="both"/>
+        <w:rPr>
+          <w:lang w:val="en-US"/>
+        </w:rPr>
+      </w:pPr>
+    </w:p>
+    <w:p>
+      <w:pPr>
+        <w:spacing w:after="0"/>
+        <w:jc w:val="both"/>
+        <w:rPr>
+          <w:b/>
+          <w:bCs/>
+          <w:lang w:val="en-US"/>
+        </w:rPr>
+      </w:pPr>
+      <w:r>
+        <w:rPr>
+          <w:b/>
+          <w:bCs/>
+          <w:lang w:val="en-US"/>
+        </w:rPr>
+        <w:t xml:space="preserve">Database </w:t>
+      </w:r>
+      <w:r>
+        <w:rPr>
+          <w:b/>
+          <w:bCs/>
+          <w:lang w:val="en-US"/>
+        </w:rPr>
+        <w:t>explanation</w:t>
       </w:r>
     </w:p>
     <w:p>
@@ -235,7 +322,21 @@
         <w:rPr>
           <w:lang w:val="en-US"/>
         </w:rPr>
-        <w:t xml:space="preserve">The database used in this project is based on the relational schema provided by in the file schema-part2.sql. </w:t>
+        <w:t xml:space="preserve">The database used in this project is based on the relational schema provided by in the file </w:t>
+      </w:r>
+      <w:r>
+        <w:rPr>
+          <w:b/>
+          <w:bCs/>
+          <w:lang w:val="en-US"/>
+        </w:rPr>
+        <w:t>schema-part2.sql.</w:t>
+      </w:r>
+      <w:r>
+        <w:rPr>
+          <w:lang w:val="en-US"/>
+        </w:rPr>
+        <w:t xml:space="preserve"> </w:t>
       </w:r>
     </w:p>
     <w:p>
@@ -272,6 +373,8 @@
       <w:proofErr w:type="spellStart"/>
       <w:r>
         <w:rPr>
+          <w:b/>
+          <w:bCs/>
           <w:lang w:val="en-US"/>
         </w:rPr>
         <w:t>populate.sql</w:t>
@@ -281,7 +384,13 @@
         <w:rPr>
           <w:lang w:val="en-US"/>
         </w:rPr>
-        <w:t xml:space="preserve"> was created as part of the project to initialize the database with meaningful test data. The script inserts data in a dependency-safe order that respects all foreign key constraints. It creates a coherent scenario with multiple countries and locations, sailors with different specializations, boat classes, boats, certificates with limited validity, reservations with authorized sailors, and trips reflecting real boat usage.</w:t>
+        <w:t xml:space="preserve"> </w:t>
+      </w:r>
+      <w:r>
+        <w:rPr>
+          <w:lang w:val="en-US"/>
+        </w:rPr>
+        <w:t>was created as part of the project to initialize the database with meaningful test data. The script inserts data in a dependency-safe order that respects all foreign key constraints. It creates a coherent scenario with multiple countries and locations, sailors with different specializations, boat classes, boats, certificates with limited validity, reservations with authorized sailors, and trips reflecting real boat usage.</w:t>
       </w:r>
       <w:r>
         <w:rPr>
@@ -571,7 +680,6 @@
           <w:bCs/>
           <w:lang w:val="en-US"/>
         </w:rPr>
-        <w:lastRenderedPageBreak/>
         <w:t>How we enforced it</w:t>
       </w:r>
       <w:r>
@@ -668,6 +776,7 @@
         <w:rPr>
           <w:lang w:val="en-US"/>
         </w:rPr>
+        <w:lastRenderedPageBreak/>
         <w:t>whether any sailor email exists in neither junior nor senior (totality violation).</w:t>
       </w:r>
     </w:p>
@@ -1553,7 +1662,23 @@
           <w:bCs/>
           <w:lang w:val="en-US"/>
         </w:rPr>
-        <w:t>View Explanation</w:t>
+        <w:t xml:space="preserve">View </w:t>
+      </w:r>
+      <w:r>
+        <w:rPr>
+          <w:b/>
+          <w:bCs/>
+          <w:lang w:val="en-US"/>
+        </w:rPr>
+        <w:t>e</w:t>
+      </w:r>
+      <w:r>
+        <w:rPr>
+          <w:b/>
+          <w:bCs/>
+          <w:lang w:val="en-US"/>
+        </w:rPr>
+        <w:t>xplanation</w:t>
       </w:r>
     </w:p>
     <w:p>
@@ -1574,11 +1699,25 @@
         <w:rPr>
           <w:lang w:val="en-US"/>
         </w:rPr>
-        <w:t xml:space="preserve">The view required in Part 4 of the assignment is implemented in the file </w:t>
+        <w:t xml:space="preserve">The view </w:t>
+      </w:r>
+      <w:r>
+        <w:rPr>
+          <w:lang w:val="en-US"/>
+        </w:rPr>
+        <w:t>part of the</w:t>
+      </w:r>
+      <w:r>
+        <w:rPr>
+          <w:lang w:val="en-US"/>
+        </w:rPr>
+        <w:t xml:space="preserve"> assignment is implemented in the file </w:t>
       </w:r>
       <w:proofErr w:type="spellStart"/>
       <w:r>
         <w:rPr>
+          <w:b/>
+          <w:bCs/>
           <w:lang w:val="en-US"/>
         </w:rPr>
         <w:t>view.sql</w:t>
@@ -1588,21 +1727,79 @@
         <w:rPr>
           <w:lang w:val="en-US"/>
         </w:rPr>
-        <w:t xml:space="preserve"> and is named </w:t>
+        <w:t xml:space="preserve"> </w:t>
+      </w:r>
+      <w:r>
+        <w:rPr>
+          <w:lang w:val="en-US"/>
+        </w:rPr>
+        <w:t xml:space="preserve">and is named </w:t>
+      </w:r>
+      <w:r>
+        <w:rPr>
+          <w:b/>
+          <w:bCs/>
+          <w:lang w:val="en-US"/>
+        </w:rPr>
+        <w:t>TRIP_INFO</w:t>
+      </w:r>
+      <w:r>
+        <w:rPr>
+          <w:lang w:val="en-US"/>
+        </w:rPr>
+        <w:t xml:space="preserve">. Its purpose is to provide a concise summary of trip-related information by combining data that is otherwise spread across multiple tables. </w:t>
+      </w:r>
+    </w:p>
+    <w:p>
+      <w:pPr>
+        <w:spacing w:after="0"/>
+        <w:ind w:firstLine="708"/>
+        <w:jc w:val="both"/>
+        <w:rPr>
+          <w:lang w:val="en-US"/>
+        </w:rPr>
+      </w:pPr>
+      <w:r>
+        <w:rPr>
+          <w:lang w:val="en-US"/>
+        </w:rPr>
+        <w:t xml:space="preserve">It </w:t>
+      </w:r>
+      <w:r>
+        <w:rPr>
+          <w:lang w:val="en-US"/>
+        </w:rPr>
+        <w:t>is built by joining the trip table with location, country, and boat. The origin and destination locations are determined by matching the latitude and longitude stored in the trip table with the corresponding rows in the location table. From these locations, the associated countries are retrieved, allowing the view to expose both ISO codes and human-readable country names for the origin and destination.</w:t>
+      </w:r>
+    </w:p>
+    <w:p>
+      <w:pPr>
+        <w:spacing w:after="0"/>
+        <w:ind w:firstLine="708"/>
+        <w:jc w:val="both"/>
+        <w:rPr>
+          <w:lang w:val="en-US"/>
+        </w:rPr>
+      </w:pPr>
+      <w:r>
+        <w:rPr>
+          <w:lang w:val="en-US"/>
+        </w:rPr>
+        <w:t xml:space="preserve">Boat information is obtained by joining the trip table with the boat table using the composite key (country, </w:t>
       </w:r>
       <w:proofErr w:type="spellStart"/>
       <w:r>
         <w:rPr>
           <w:lang w:val="en-US"/>
         </w:rPr>
-        <w:t>trip_info</w:t>
+        <w:t>cni</w:t>
       </w:r>
       <w:proofErr w:type="spellEnd"/>
       <w:r>
         <w:rPr>
           <w:lang w:val="en-US"/>
         </w:rPr>
-        <w:t>. Its purpose is to provide a concise summary of trip-related information by combining data that is otherwise spread across multiple tables. The view offers a higher-level abstraction of a trip and avoids the need to repeatedly write complex join queries.</w:t>
+        <w:t>). The country in which the boat is registered is then joined again with the country table to retrieve its ISO code and name. This design clearly distinguishes between the origin country, destination country, and boat registration country, which may differ.</w:t>
       </w:r>
     </w:p>
     <w:p>
@@ -1618,81 +1815,47 @@
         <w:rPr>
           <w:lang w:val="en-US"/>
         </w:rPr>
-        <w:t>The view is built by joining the trip table with location, country, and boat. The origin and destination locations are determined by matching the latitude and longitude stored in the trip table with the corresponding rows in the location table. From these locations, the associated countries are retrieved, allowing the view to expose both ISO codes and human-readable country names for the origin and destination.</w:t>
-      </w:r>
-    </w:p>
-    <w:p>
-      <w:pPr>
-        <w:spacing w:after="0"/>
-        <w:ind w:firstLine="708"/>
-        <w:jc w:val="both"/>
-        <w:rPr>
-          <w:lang w:val="en-US"/>
-        </w:rPr>
-      </w:pPr>
-      <w:r>
-        <w:rPr>
-          <w:lang w:val="en-US"/>
-        </w:rPr>
-        <w:t xml:space="preserve">Boat information is obtained by joining the trip table with the boat table using the composite key (country, </w:t>
-      </w:r>
-      <w:proofErr w:type="spellStart"/>
-      <w:r>
-        <w:rPr>
-          <w:lang w:val="en-US"/>
-        </w:rPr>
-        <w:t>cni</w:t>
-      </w:r>
-      <w:proofErr w:type="spellEnd"/>
-      <w:r>
-        <w:rPr>
-          <w:lang w:val="en-US"/>
-        </w:rPr>
-        <w:t>). The country in which the boat is registered is then joined again with the country table to retrieve its ISO code and name. This design clearly distinguishes between the origin country, destination country, and boat registration country, which may differ.</w:t>
-      </w:r>
-    </w:p>
-    <w:p>
-      <w:pPr>
-        <w:spacing w:after="0"/>
-        <w:ind w:firstLine="708"/>
-        <w:jc w:val="both"/>
-        <w:rPr>
-          <w:lang w:val="en-US"/>
-        </w:rPr>
-      </w:pPr>
-      <w:r>
-        <w:rPr>
-          <w:lang w:val="en-US"/>
-        </w:rPr>
         <w:t xml:space="preserve">The attribute </w:t>
       </w:r>
-      <w:proofErr w:type="spellStart"/>
-      <w:r>
-        <w:rPr>
-          <w:lang w:val="en-US"/>
-        </w:rPr>
-        <w:t>trip_start_date</w:t>
-      </w:r>
-      <w:proofErr w:type="spellEnd"/>
-      <w:r>
-        <w:rPr>
-          <w:lang w:val="en-US"/>
-        </w:rPr>
-        <w:t xml:space="preserve"> corresponds to the takeoff date of the trip and provides a clear temporal reference for each entry. Overall, the </w:t>
-      </w:r>
-      <w:proofErr w:type="spellStart"/>
-      <w:r>
-        <w:rPr>
-          <w:lang w:val="en-US"/>
-        </w:rPr>
-        <w:t>trip_info</w:t>
-      </w:r>
-      <w:proofErr w:type="spellEnd"/>
-      <w:r>
-        <w:rPr>
-          <w:lang w:val="en-US"/>
-        </w:rPr>
-        <w:t xml:space="preserve"> view encapsulates a complex set of joins into a single reusable database object, improving readability, reducing duplication of SQL logic, and ensuring a consistent representation of trip information for queries and the web application.</w:t>
+      <w:r>
+        <w:rPr>
+          <w:b/>
+          <w:bCs/>
+          <w:lang w:val="en-US"/>
+        </w:rPr>
+        <w:t>TRIP_START_DATE</w:t>
+      </w:r>
+      <w:r>
+        <w:rPr>
+          <w:lang w:val="en-US"/>
+        </w:rPr>
+        <w:t xml:space="preserve"> </w:t>
+      </w:r>
+      <w:r>
+        <w:rPr>
+          <w:lang w:val="en-US"/>
+        </w:rPr>
+        <w:t xml:space="preserve">corresponds to the takeoff date of the trip and provides a clear temporal reference for each entry. Overall, the </w:t>
+      </w:r>
+      <w:r>
+        <w:rPr>
+          <w:b/>
+          <w:bCs/>
+          <w:lang w:val="en-US"/>
+        </w:rPr>
+        <w:t>TRIP_INFO</w:t>
+      </w:r>
+      <w:r>
+        <w:rPr>
+          <w:lang w:val="en-US"/>
+        </w:rPr>
+        <w:t xml:space="preserve"> </w:t>
+      </w:r>
+      <w:r>
+        <w:rPr>
+          <w:lang w:val="en-US"/>
+        </w:rPr>
+        <w:t>view encapsulates a complex set of joins into a single reusable database object, improving readability, reducing duplication of SQL logic, and ensuring a consistent representation of trip information for queries and the web application.</w:t>
       </w:r>
     </w:p>
     <w:p>
@@ -2052,51 +2215,51 @@
         <w:rPr>
           <w:lang w:val="en-US"/>
         </w:rPr>
+        <w:t>handles form submissions (POST) to perform inserts/deletes and then re-renders the updated view.</w:t>
+      </w:r>
+    </w:p>
+    <w:p>
+      <w:pPr>
+        <w:spacing w:after="0"/>
+        <w:jc w:val="both"/>
+        <w:rPr>
+          <w:lang w:val="en-US"/>
+        </w:rPr>
+      </w:pPr>
+    </w:p>
+    <w:p>
+      <w:pPr>
+        <w:spacing w:after="0"/>
+        <w:jc w:val="both"/>
+        <w:rPr>
+          <w:b/>
+          <w:bCs/>
+          <w:lang w:val="en-US"/>
+        </w:rPr>
+      </w:pPr>
+      <w:r>
+        <w:rPr>
+          <w:b/>
+          <w:bCs/>
+          <w:lang w:val="en-US"/>
+        </w:rPr>
+        <w:t>File responsibilities and relations</w:t>
+      </w:r>
+    </w:p>
+    <w:p>
+      <w:pPr>
+        <w:spacing w:after="0"/>
+        <w:ind w:firstLine="708"/>
+        <w:jc w:val="both"/>
+        <w:rPr>
+          <w:lang w:val="en-US"/>
+        </w:rPr>
+      </w:pPr>
+      <w:r>
+        <w:rPr>
+          <w:lang w:val="en-US"/>
+        </w:rPr>
         <w:lastRenderedPageBreak/>
-        <w:t>handles form submissions (POST) to perform inserts/deletes and then re-renders the updated view.</w:t>
-      </w:r>
-    </w:p>
-    <w:p>
-      <w:pPr>
-        <w:spacing w:after="0"/>
-        <w:jc w:val="both"/>
-        <w:rPr>
-          <w:lang w:val="en-US"/>
-        </w:rPr>
-      </w:pPr>
-    </w:p>
-    <w:p>
-      <w:pPr>
-        <w:spacing w:after="0"/>
-        <w:jc w:val="both"/>
-        <w:rPr>
-          <w:b/>
-          <w:bCs/>
-          <w:lang w:val="en-US"/>
-        </w:rPr>
-      </w:pPr>
-      <w:r>
-        <w:rPr>
-          <w:b/>
-          <w:bCs/>
-          <w:lang w:val="en-US"/>
-        </w:rPr>
-        <w:t>File responsibilities and relations</w:t>
-      </w:r>
-    </w:p>
-    <w:p>
-      <w:pPr>
-        <w:spacing w:after="0"/>
-        <w:ind w:firstLine="708"/>
-        <w:jc w:val="both"/>
-        <w:rPr>
-          <w:lang w:val="en-US"/>
-        </w:rPr>
-      </w:pPr>
-      <w:r>
-        <w:rPr>
-          <w:lang w:val="en-US"/>
-        </w:rPr>
         <w:t xml:space="preserve">To keep the code simple and consistent, the app is split into </w:t>
       </w:r>
       <w:r>
@@ -3166,7 +3329,6 @@
         <w:rPr>
           <w:lang w:val="en-US"/>
         </w:rPr>
-        <w:lastRenderedPageBreak/>
         <w:t>In our design, every multi-step write is executed inside a single transaction boundary (with conn:). This ensures that if any step fails (FK, trigger exception, etc.), the whole change is rolled back automatically. The intended usage pattern is documented directly in db.py.</w:t>
       </w:r>
     </w:p>
@@ -3203,6 +3365,7 @@
         <w:rPr>
           <w:lang w:val="en-US"/>
         </w:rPr>
+        <w:lastRenderedPageBreak/>
         <w:t xml:space="preserve">creating a reservation + inserting its </w:t>
       </w:r>
       <w:proofErr w:type="spellStart"/>
@@ -4593,34 +4756,40 @@
         <w:rPr>
           <w:lang w:val="en-US"/>
         </w:rPr>
+        <w:t xml:space="preserve">PostgreSQL does not automatically create indexes for every foreign key column. For large datasets, adding indexes on </w:t>
+      </w:r>
+      <w:proofErr w:type="gramStart"/>
+      <w:r>
+        <w:rPr>
+          <w:lang w:val="en-US"/>
+        </w:rPr>
+        <w:t>frequently-joined</w:t>
+      </w:r>
+      <w:proofErr w:type="gramEnd"/>
+      <w:r>
+        <w:rPr>
+          <w:lang w:val="en-US"/>
+        </w:rPr>
+        <w:t xml:space="preserve"> FK columns can improve performance. However, for this project</w:t>
+      </w:r>
+      <w:r>
+        <w:rPr>
+          <w:lang w:val="en-US"/>
+        </w:rPr>
+        <w:t>’</w:t>
+      </w:r>
+      <w:r>
+        <w:rPr>
+          <w:lang w:val="en-US"/>
+        </w:rPr>
+        <w:t xml:space="preserve">s minimal prototype and moderate data volume, the PK/UNIQUE </w:t>
+      </w:r>
+      <w:r>
+        <w:rPr>
+          <w:lang w:val="en-US"/>
+        </w:rPr>
         <w:lastRenderedPageBreak/>
-        <w:t xml:space="preserve">PostgreSQL does not automatically create indexes for every foreign key column. For large datasets, adding indexes on </w:t>
-      </w:r>
-      <w:proofErr w:type="gramStart"/>
-      <w:r>
-        <w:rPr>
-          <w:lang w:val="en-US"/>
-        </w:rPr>
-        <w:t>frequently-joined</w:t>
-      </w:r>
-      <w:proofErr w:type="gramEnd"/>
-      <w:r>
-        <w:rPr>
-          <w:lang w:val="en-US"/>
-        </w:rPr>
-        <w:t xml:space="preserve"> FK columns can improve performance. However, for this project</w:t>
-      </w:r>
-      <w:r>
-        <w:rPr>
-          <w:lang w:val="en-US"/>
-        </w:rPr>
-        <w:t>’</w:t>
-      </w:r>
-      <w:r>
-        <w:rPr>
-          <w:lang w:val="en-US"/>
-        </w:rPr>
-        <w:t>s minimal prototype and moderate data volume, the PK/UNIQUE indexes above were sufficient, and we kept the schema intentionally simple (consistent with the project’s emphasis on clarity and explainability).</w:t>
+        <w:t>indexes above were sufficient, and we kept the schema intentionally simple (consistent with the project’s emphasis on clarity and explainability).</w:t>
       </w:r>
     </w:p>
     <w:p>
@@ -9389,7 +9558,6 @@
   <w:style w:type="character" w:default="1" w:styleId="Policepardfaut">
     <w:name w:val="Default Paragraph Font"/>
     <w:uiPriority w:val="1"/>
-    <w:semiHidden/>
     <w:unhideWhenUsed/>
   </w:style>
   <w:style w:type="table" w:default="1" w:styleId="TableauNormal">

</xml_diff>

<commit_message>
Modification of queries.sql and populate.sql
</commit_message>
<xml_diff>
--- a/project-assignment2/report/report20.docx
+++ b/project-assignment2/report/report20.docx
@@ -1,6 +1,6 @@
 
 <file path=word/document.xml><?xml version="1.0" encoding="utf-8"?>
-<w:document xmlns:wpc="http://schemas.microsoft.com/office/word/2010/wordprocessingCanvas" xmlns:cx="http://schemas.microsoft.com/office/drawing/2014/chartex" xmlns:cx1="http://schemas.microsoft.com/office/drawing/2015/9/8/chartex" xmlns:cx2="http://schemas.microsoft.com/office/drawing/2015/10/21/chartex" xmlns:cx3="http://schemas.microsoft.com/office/drawing/2016/5/9/chartex" xmlns:cx4="http://schemas.microsoft.com/office/drawing/2016/5/10/chartex" xmlns:cx5="http://schemas.microsoft.com/office/drawing/2016/5/11/chartex" xmlns:cx6="http://schemas.microsoft.com/office/drawing/2016/5/12/chartex" xmlns:cx7="http://schemas.microsoft.com/office/drawing/2016/5/13/chartex" xmlns:cx8="http://schemas.microsoft.com/office/drawing/2016/5/14/chartex" xmlns:mc="http://schemas.openxmlformats.org/markup-compatibility/2006" xmlns:aink="http://schemas.microsoft.com/office/drawing/2016/ink" xmlns:am3d="http://schemas.microsoft.com/office/drawing/2017/model3d" xmlns:o="urn:schemas-microsoft-com:office:office" xmlns:oel="http://schemas.microsoft.com/office/2019/extlst" xmlns:r="http://schemas.openxmlformats.org/officeDocument/2006/relationships" xmlns:m="http://schemas.openxmlformats.org/officeDocument/2006/math" xmlns:v="urn:schemas-microsoft-com:vml" xmlns:wp14="http://schemas.microsoft.com/office/word/2010/wordprocessingDrawing" xmlns:wp="http://schemas.openxmlformats.org/drawingml/2006/wordprocessingDrawing" xmlns:w10="urn:schemas-microsoft-com:office:word" xmlns:w="http://schemas.openxmlformats.org/wordprocessingml/2006/main" xmlns:w14="http://schemas.microsoft.com/office/word/2010/wordml" xmlns:w15="http://schemas.microsoft.com/office/word/2012/wordml" xmlns:w16cex="http://schemas.microsoft.com/office/word/2018/wordml/cex" xmlns:w16cid="http://schemas.microsoft.com/office/word/2016/wordml/cid" xmlns:w16="http://schemas.microsoft.com/office/word/2018/wordml" xmlns:w16du="http://schemas.microsoft.com/office/word/2023/wordml/word16du" xmlns:w16sdtdh="http://schemas.microsoft.com/office/word/2020/wordml/sdtdatahash" xmlns:w16sdtfl="http://schemas.microsoft.com/office/word/2024/wordml/sdtformatlock" xmlns:w16se="http://schemas.microsoft.com/office/word/2015/wordml/symex" xmlns:wpg="http://schemas.microsoft.com/office/word/2010/wordprocessingGroup" xmlns:wpi="http://schemas.microsoft.com/office/word/2010/wordprocessingInk" xmlns:wne="http://schemas.microsoft.com/office/word/2006/wordml" xmlns:wps="http://schemas.microsoft.com/office/word/2010/wordprocessingShape" mc:Ignorable="w14 w15 w16se w16cid w16 w16cex w16sdtdh w16sdtfl w16du wp14">
+<w:document xmlns:wpc="http://schemas.microsoft.com/office/word/2010/wordprocessingCanvas" xmlns:cx="http://schemas.microsoft.com/office/drawing/2014/chartex" xmlns:cx1="http://schemas.microsoft.com/office/drawing/2015/9/8/chartex" xmlns:cx2="http://schemas.microsoft.com/office/drawing/2015/10/21/chartex" xmlns:cx3="http://schemas.microsoft.com/office/drawing/2016/5/9/chartex" xmlns:cx4="http://schemas.microsoft.com/office/drawing/2016/5/10/chartex" xmlns:cx5="http://schemas.microsoft.com/office/drawing/2016/5/11/chartex" xmlns:cx6="http://schemas.microsoft.com/office/drawing/2016/5/12/chartex" xmlns:cx7="http://schemas.microsoft.com/office/drawing/2016/5/13/chartex" xmlns:cx8="http://schemas.microsoft.com/office/drawing/2016/5/14/chartex" xmlns:mc="http://schemas.openxmlformats.org/markup-compatibility/2006" xmlns:aink="http://schemas.microsoft.com/office/drawing/2016/ink" xmlns:am3d="http://schemas.microsoft.com/office/drawing/2017/model3d" xmlns:o="urn:schemas-microsoft-com:office:office" xmlns:oel="http://schemas.microsoft.com/office/2019/extlst" xmlns:r="http://schemas.openxmlformats.org/officeDocument/2006/relationships" xmlns:m="http://schemas.openxmlformats.org/officeDocument/2006/math" xmlns:v="urn:schemas-microsoft-com:vml" xmlns:wp14="http://schemas.microsoft.com/office/word/2010/wordprocessingDrawing" xmlns:wp="http://schemas.openxmlformats.org/drawingml/2006/wordprocessingDrawing" xmlns:w10="urn:schemas-microsoft-com:office:word" xmlns:w="http://schemas.openxmlformats.org/wordprocessingml/2006/main" xmlns:w14="http://schemas.microsoft.com/office/word/2010/wordml" xmlns:w15="http://schemas.microsoft.com/office/word/2012/wordml" xmlns:w16cex="http://schemas.microsoft.com/office/word/2018/wordml/cex" xmlns:w16cid="http://schemas.microsoft.com/office/word/2016/wordml/cid" xmlns:w16="http://schemas.microsoft.com/office/word/2018/wordml" xmlns:w16sdtdh="http://schemas.microsoft.com/office/word/2020/wordml/sdtdatahash" xmlns:w16se="http://schemas.microsoft.com/office/word/2015/wordml/symex" xmlns:wpg="http://schemas.microsoft.com/office/word/2010/wordprocessingGroup" xmlns:wpi="http://schemas.microsoft.com/office/word/2010/wordprocessingInk" xmlns:wne="http://schemas.microsoft.com/office/word/2006/wordml" xmlns:wps="http://schemas.microsoft.com/office/word/2010/wordprocessingShape" mc:Ignorable="w14 w15 w16se w16cid w16 w16cex w16sdtdh wp14">
   <w:body>
     <w:p>
       <w:pPr>
@@ -56,287 +56,202 @@
       <w:pPr>
         <w:jc w:val="center"/>
         <w:rPr>
-          <w:lang w:val="fr-NL"/>
-        </w:rPr>
-      </w:pPr>
-      <w:r>
-        <w:rPr>
-          <w:lang w:val="fr-NL"/>
-        </w:rPr>
-        <w:t>Emy Marie Bimond</w:t>
-      </w:r>
-      <w:r>
-        <w:rPr>
-          <w:lang w:val="fr-NL"/>
-        </w:rPr>
-        <w:t xml:space="preserve">                                </w:t>
-      </w:r>
-      <w:r>
-        <w:rPr>
-          <w:lang w:val="fr-NL"/>
-        </w:rPr>
-        <w:t>Ilia Golub</w:t>
-      </w:r>
-      <w:r>
-        <w:rPr>
-          <w:lang w:val="fr-NL"/>
-        </w:rPr>
-        <w:t xml:space="preserve">                            </w:t>
-      </w:r>
-      <w:r>
-        <w:rPr>
-          <w:lang w:val="fr-NL"/>
-        </w:rPr>
-        <w:t>Ovidiu-Gabriel Lasconi</w:t>
-      </w:r>
-    </w:p>
-    <w:p>
-      <w:pPr>
+          <w:b/>
+          <w:bCs/>
+          <w:lang w:val="en-US"/>
+        </w:rPr>
+      </w:pPr>
+    </w:p>
+    <w:p>
+      <w:pPr>
+        <w:jc w:val="center"/>
+        <w:rPr>
+          <w:lang w:val="en-US"/>
+        </w:rPr>
+      </w:pPr>
+    </w:p>
+    <w:p>
+      <w:pPr>
+        <w:jc w:val="both"/>
+        <w:rPr>
+          <w:lang w:val="en-US"/>
+        </w:rPr>
+      </w:pPr>
+      <w:r>
+        <w:rPr>
+          <w:b/>
+          <w:bCs/>
+          <w:lang w:val="en-US"/>
+        </w:rPr>
+        <w:t>Group</w:t>
+      </w:r>
+      <w:r>
+        <w:rPr>
+          <w:lang w:val="en-US"/>
+        </w:rPr>
+        <w:t>:</w:t>
+      </w:r>
+      <w:r>
+        <w:rPr>
+          <w:lang w:val="en-US"/>
+        </w:rPr>
+        <w:t xml:space="preserve"> 00 </w:t>
+      </w:r>
+      <w:r>
+        <w:rPr>
+          <w:lang w:val="en-US"/>
+        </w:rPr>
+        <w:tab/>
+      </w:r>
+      <w:r>
+        <w:rPr>
+          <w:b/>
+          <w:bCs/>
+          <w:lang w:val="en-US"/>
+        </w:rPr>
+        <w:t>Shift</w:t>
+      </w:r>
+      <w:r>
+        <w:rPr>
+          <w:lang w:val="en-US"/>
+        </w:rPr>
+        <w:t>: 00</w:t>
+      </w:r>
+    </w:p>
+    <w:p>
+      <w:pPr>
+        <w:jc w:val="both"/>
+        <w:rPr>
+          <w:lang w:val="en-US"/>
+        </w:rPr>
+      </w:pPr>
+      <w:r>
+        <w:rPr>
+          <w:b/>
+          <w:bCs/>
+          <w:lang w:val="en-US"/>
+        </w:rPr>
+        <w:t>Laboratory teacher</w:t>
+      </w:r>
+      <w:r>
+        <w:rPr>
+          <w:lang w:val="en-US"/>
+        </w:rPr>
+        <w:t xml:space="preserve">: </w:t>
+      </w:r>
+    </w:p>
+    <w:p>
+      <w:pPr>
+        <w:jc w:val="both"/>
+        <w:rPr>
+          <w:lang w:val="en-US"/>
+        </w:rPr>
+      </w:pPr>
+      <w:r>
+        <w:rPr>
+          <w:b/>
+          <w:bCs/>
+          <w:lang w:val="en-US"/>
+        </w:rPr>
+        <w:t>Contributions and effort</w:t>
+      </w:r>
+      <w:r>
+        <w:rPr>
+          <w:lang w:val="en-US"/>
+        </w:rPr>
+        <w:t xml:space="preserve">: </w:t>
+      </w:r>
+    </w:p>
+    <w:p>
+      <w:pPr>
+        <w:jc w:val="both"/>
+        <w:rPr>
+          <w:lang w:val="en-US"/>
+        </w:rPr>
+      </w:pPr>
+    </w:p>
+    <w:p>
+      <w:pPr>
+        <w:jc w:val="both"/>
+        <w:rPr>
+          <w:lang w:val="en-US"/>
+        </w:rPr>
+      </w:pPr>
+    </w:p>
+    <w:p>
+      <w:pPr>
+        <w:spacing w:after="0"/>
+        <w:jc w:val="both"/>
+        <w:rPr>
+          <w:lang w:val="en-US"/>
+        </w:rPr>
+      </w:pPr>
+    </w:p>
+    <w:p>
+      <w:pPr>
+        <w:spacing w:after="0"/>
+        <w:jc w:val="both"/>
+        <w:rPr>
+          <w:lang w:val="en-US"/>
+        </w:rPr>
+      </w:pPr>
+    </w:p>
+    <w:p>
+      <w:pPr>
+        <w:spacing w:after="0"/>
+        <w:jc w:val="both"/>
+        <w:rPr>
+          <w:b/>
+          <w:bCs/>
+          <w:lang w:val="en-US"/>
+        </w:rPr>
+      </w:pPr>
+      <w:r>
+        <w:rPr>
+          <w:b/>
+          <w:bCs/>
+          <w:lang w:val="en-US"/>
+        </w:rPr>
+        <w:t>Database summary</w:t>
+      </w:r>
+    </w:p>
+    <w:p>
+      <w:pPr>
+        <w:spacing w:after="0"/>
+        <w:jc w:val="both"/>
+        <w:rPr>
+          <w:lang w:val="en-US"/>
+        </w:rPr>
+      </w:pPr>
+      <w:r>
+        <w:rPr>
+          <w:b/>
+          <w:bCs/>
+          <w:lang w:val="en-US"/>
+        </w:rPr>
+        <w:tab/>
+      </w:r>
+      <w:r>
+        <w:rPr>
+          <w:lang w:val="en-US"/>
+        </w:rPr>
+        <w:t xml:space="preserve">The database used in this project is based on the relational schema provided by in the file schema-part2.sql. </w:t>
+      </w:r>
+    </w:p>
+    <w:p>
+      <w:pPr>
+        <w:spacing w:after="0"/>
         <w:ind w:firstLine="708"/>
-        <w:rPr>
-          <w:lang w:val="fr-NL"/>
-        </w:rPr>
-      </w:pPr>
-      <w:r>
-        <w:rPr>
-          <w:lang w:val="fr-NL"/>
-        </w:rPr>
-        <w:t>ist1116694</w:t>
-      </w:r>
-      <w:r>
-        <w:rPr>
-          <w:lang w:val="fr-NL"/>
-        </w:rPr>
-        <w:t xml:space="preserve">            </w:t>
-      </w:r>
-      <w:r>
-        <w:rPr>
-          <w:lang w:val="fr-NL"/>
-        </w:rPr>
-        <w:t xml:space="preserve">                   </w:t>
-      </w:r>
-      <w:r>
-        <w:rPr>
-          <w:lang w:val="fr-NL"/>
-        </w:rPr>
-        <w:t xml:space="preserve"> </w:t>
-      </w:r>
-      <w:r>
-        <w:rPr>
-          <w:lang w:val="fr-NL"/>
-        </w:rPr>
-        <w:t xml:space="preserve">     </w:t>
-      </w:r>
-      <w:r>
-        <w:rPr>
-          <w:lang w:val="fr-NL"/>
-        </w:rPr>
-        <w:t>ist1118697</w:t>
-      </w:r>
-      <w:r>
-        <w:rPr>
-          <w:lang w:val="fr-NL"/>
-        </w:rPr>
-        <w:t xml:space="preserve"> </w:t>
-      </w:r>
-      <w:r>
-        <w:rPr>
-          <w:lang w:val="fr-NL"/>
-        </w:rPr>
-        <w:t xml:space="preserve">                                    </w:t>
-      </w:r>
-      <w:r>
-        <w:rPr>
-          <w:lang w:val="fr-NL"/>
-        </w:rPr>
-        <w:t>ist1116578</w:t>
-      </w:r>
-    </w:p>
-    <w:p>
-      <w:pPr>
-        <w:jc w:val="both"/>
-        <w:rPr>
-          <w:lang w:val="en-US"/>
-        </w:rPr>
-      </w:pPr>
-      <w:r>
-        <w:rPr>
-          <w:b/>
-          <w:bCs/>
-          <w:lang w:val="en-US"/>
-        </w:rPr>
-        <w:t>Group</w:t>
-      </w:r>
-      <w:r>
-        <w:rPr>
-          <w:lang w:val="en-US"/>
-        </w:rPr>
-        <w:t>:</w:t>
-      </w:r>
-      <w:r>
-        <w:rPr>
-          <w:lang w:val="en-US"/>
-        </w:rPr>
-        <w:t xml:space="preserve"> </w:t>
-      </w:r>
-      <w:r>
-        <w:rPr>
-          <w:lang w:val="en-US"/>
-        </w:rPr>
-        <w:t>2</w:t>
-      </w:r>
-      <w:r>
-        <w:rPr>
-          <w:lang w:val="en-US"/>
-        </w:rPr>
-        <w:t xml:space="preserve">0 </w:t>
-      </w:r>
-      <w:r>
-        <w:rPr>
-          <w:lang w:val="en-US"/>
-        </w:rPr>
-        <w:tab/>
-      </w:r>
-    </w:p>
-    <w:p>
-      <w:pPr>
-        <w:jc w:val="both"/>
-        <w:rPr>
-          <w:lang w:val="fr-NL"/>
-        </w:rPr>
-      </w:pPr>
-      <w:r>
-        <w:rPr>
-          <w:b/>
-          <w:bCs/>
-          <w:lang w:val="en-US"/>
-        </w:rPr>
-        <w:t>Laboratory teacher</w:t>
-      </w:r>
-      <w:r>
-        <w:rPr>
-          <w:lang w:val="en-US"/>
-        </w:rPr>
-        <w:t xml:space="preserve">: </w:t>
-      </w:r>
-      <w:r>
-        <w:rPr>
-          <w:lang w:val="fr-NL"/>
-        </w:rPr>
-        <w:t>Professor Paulo Carreira, Professor Francisco Regateiro</w:t>
-      </w:r>
-    </w:p>
-    <w:p>
-      <w:pPr>
-        <w:jc w:val="both"/>
-        <w:rPr>
-          <w:lang w:val="fr-NL"/>
-        </w:rPr>
-      </w:pPr>
-      <w:r>
-        <w:rPr>
-          <w:b/>
-          <w:bCs/>
-          <w:lang w:val="en-US"/>
-        </w:rPr>
-        <w:t>Contributions and effort</w:t>
-      </w:r>
-      <w:r>
-        <w:rPr>
-          <w:lang w:val="en-US"/>
-        </w:rPr>
-        <w:t xml:space="preserve">: </w:t>
-      </w:r>
-      <w:r>
-        <w:rPr>
-          <w:lang w:val="fr-NL"/>
-        </w:rPr>
-        <w:t>All three group members contributed approximately equally to the project,</w:t>
-      </w:r>
-      <w:r>
-        <w:rPr>
-          <w:lang w:val="fr-NL"/>
-        </w:rPr>
-        <w:t xml:space="preserve"> </w:t>
-      </w:r>
-      <w:r>
-        <w:rPr>
-          <w:lang w:val="fr-NL"/>
-        </w:rPr>
-        <w:t>each with about one third (~33%) of the work and roughly 6 hours of effort.</w:t>
-      </w:r>
-    </w:p>
-    <w:p>
-      <w:pPr>
-        <w:spacing w:after="0"/>
-        <w:jc w:val="both"/>
-        <w:rPr>
-          <w:lang w:val="en-US"/>
-        </w:rPr>
-      </w:pPr>
-    </w:p>
-    <w:p>
-      <w:pPr>
-        <w:spacing w:after="0"/>
-        <w:jc w:val="both"/>
-        <w:rPr>
-          <w:b/>
-          <w:bCs/>
-          <w:lang w:val="en-US"/>
-        </w:rPr>
-      </w:pPr>
-      <w:r>
-        <w:rPr>
-          <w:b/>
-          <w:bCs/>
-          <w:lang w:val="en-US"/>
-        </w:rPr>
-        <w:t xml:space="preserve">Database </w:t>
-      </w:r>
-      <w:r>
-        <w:rPr>
-          <w:b/>
-          <w:bCs/>
-          <w:lang w:val="en-US"/>
-        </w:rPr>
-        <w:t>explanation</w:t>
-      </w:r>
-    </w:p>
-    <w:p>
-      <w:pPr>
-        <w:spacing w:after="0"/>
-        <w:jc w:val="both"/>
-        <w:rPr>
-          <w:lang w:val="en-US"/>
-        </w:rPr>
-      </w:pPr>
-      <w:r>
-        <w:rPr>
-          <w:b/>
-          <w:bCs/>
-          <w:lang w:val="en-US"/>
-        </w:rPr>
-        <w:tab/>
-      </w:r>
-      <w:r>
-        <w:rPr>
-          <w:lang w:val="en-US"/>
-        </w:rPr>
-        <w:t xml:space="preserve">The database used in this project is based on the relational schema provided by in the file </w:t>
-      </w:r>
-      <w:r>
-        <w:rPr>
-          <w:b/>
-          <w:bCs/>
-          <w:lang w:val="en-US"/>
-        </w:rPr>
-        <w:t>schema-part2.sql.</w:t>
-      </w:r>
-      <w:r>
-        <w:rPr>
-          <w:lang w:val="en-US"/>
-        </w:rPr>
-        <w:t xml:space="preserve"> </w:t>
+        <w:jc w:val="both"/>
+        <w:rPr>
+          <w:lang w:val="en-US"/>
+        </w:rPr>
+      </w:pPr>
+      <w:r>
+        <w:rPr>
+          <w:lang w:val="en-US"/>
+        </w:rPr>
+        <w:t>The schema models the core domain of a boat reservation and trip management system. Countries and locations define the geographical context. Sailors are stored in a general table and specialized into juniors and seniors, with only seniors allowed to be responsible for reservations. Boats are registered in countries, belong to a boat class, and have a defined length. Reservations associate boats with date intervals, define a responsible senior sailor, and specify which sailors are authorized. Trips represent the actual execution of reservations, linking a skipper, departure and arrival locations, dates, and insurance information. Sailing certificates and their validity across countries model legal restrictions on who is allowed to skipper certain boats.</w:t>
       </w:r>
     </w:p>
     <w:p>
@@ -352,29 +267,11 @@
         <w:rPr>
           <w:lang w:val="en-US"/>
         </w:rPr>
-        <w:t>The schema models the core domain of a boat reservation and trip management system. Countries and locations define the geographical context. Sailors are stored in a general table and specialized into juniors and seniors, with only seniors allowed to be responsible for reservations. Boats are registered in countries, belong to a boat class, and have a defined length. Reservations associate boats with date intervals, define a responsible senior sailor, and specify which sailors are authorized. Trips represent the actual execution of reservations, linking a skipper, departure and arrival locations, dates, and insurance information. Sailing certificates and their validity across countries model legal restrictions on who is allowed to skipper certain boats.</w:t>
-      </w:r>
-    </w:p>
-    <w:p>
-      <w:pPr>
-        <w:spacing w:after="0"/>
-        <w:ind w:firstLine="708"/>
-        <w:jc w:val="both"/>
-        <w:rPr>
-          <w:lang w:val="en-US"/>
-        </w:rPr>
-      </w:pPr>
-      <w:r>
-        <w:rPr>
-          <w:lang w:val="en-US"/>
-        </w:rPr>
         <w:t xml:space="preserve">The file </w:t>
       </w:r>
       <w:proofErr w:type="spellStart"/>
       <w:r>
         <w:rPr>
-          <w:b/>
-          <w:bCs/>
           <w:lang w:val="en-US"/>
         </w:rPr>
         <w:t>populate.sql</w:t>
@@ -384,13 +281,7 @@
         <w:rPr>
           <w:lang w:val="en-US"/>
         </w:rPr>
-        <w:t xml:space="preserve"> </w:t>
-      </w:r>
-      <w:r>
-        <w:rPr>
-          <w:lang w:val="en-US"/>
-        </w:rPr>
-        <w:t>was created as part of the project to initialize the database with meaningful test data. The script inserts data in a dependency-safe order that respects all foreign key constraints. It creates a coherent scenario with multiple countries and locations, sailors with different specializations, boat classes, boats, certificates with limited validity, reservations with authorized sailors, and trips reflecting real boat usage.</w:t>
+        <w:t xml:space="preserve"> was created as part of the project to initialize the database with meaningful test data. The script inserts data in a dependency-safe order that respects all foreign key constraints. It creates a coherent scenario with multiple countries and locations, sailors with different specializations, boat classes, boats, certificates with limited validity, reservations with authorized sailors, and trips reflecting real boat usage.</w:t>
       </w:r>
       <w:r>
         <w:rPr>
@@ -680,6 +571,7 @@
           <w:bCs/>
           <w:lang w:val="en-US"/>
         </w:rPr>
+        <w:lastRenderedPageBreak/>
         <w:t>How we enforced it</w:t>
       </w:r>
       <w:r>
@@ -776,7 +668,6 @@
         <w:rPr>
           <w:lang w:val="en-US"/>
         </w:rPr>
-        <w:lastRenderedPageBreak/>
         <w:t>whether any sailor email exists in neither junior nor senior (totality violation).</w:t>
       </w:r>
     </w:p>
@@ -1237,7 +1128,6 @@
         <w:t xml:space="preserve"> </w:t>
       </w:r>
       <w:proofErr w:type="spellStart"/>
-      <w:proofErr w:type="gramStart"/>
       <w:r>
         <w:rPr>
           <w:lang w:val="en-US"/>
@@ -1245,7 +1135,6 @@
         <w:t>new.arrival</w:t>
       </w:r>
       <w:proofErr w:type="spellEnd"/>
-      <w:proofErr w:type="gramEnd"/>
       <w:r>
         <w:rPr>
           <w:lang w:val="en-US"/>
@@ -1267,7 +1156,6 @@
         <w:t xml:space="preserve"> </w:t>
       </w:r>
       <w:proofErr w:type="spellStart"/>
-      <w:proofErr w:type="gramStart"/>
       <w:r>
         <w:rPr>
           <w:lang w:val="en-US"/>
@@ -1275,7 +1163,6 @@
         <w:t>new.takeoff</w:t>
       </w:r>
       <w:proofErr w:type="spellEnd"/>
-      <w:proofErr w:type="gramEnd"/>
       <w:r>
         <w:rPr>
           <w:lang w:val="en-US"/>
@@ -1295,7 +1182,6 @@
         <w:t xml:space="preserve"> </w:t>
       </w:r>
       <w:proofErr w:type="spellStart"/>
-      <w:proofErr w:type="gramStart"/>
       <w:r>
         <w:rPr>
           <w:lang w:val="en-US"/>
@@ -1303,7 +1189,6 @@
         <w:t>existing.arrival</w:t>
       </w:r>
       <w:proofErr w:type="spellEnd"/>
-      <w:proofErr w:type="gramEnd"/>
       <w:r>
         <w:rPr>
           <w:lang w:val="en-US"/>
@@ -1546,151 +1431,27 @@
           <w:lang w:val="en-US"/>
         </w:rPr>
       </w:pPr>
-    </w:p>
-    <w:p>
-      <w:pPr>
-        <w:spacing w:after="0"/>
-        <w:rPr>
-          <w:b/>
-          <w:bCs/>
-          <w:lang w:val="en-US"/>
-        </w:rPr>
-      </w:pPr>
-    </w:p>
-    <w:p>
-      <w:pPr>
-        <w:spacing w:after="0"/>
-        <w:rPr>
-          <w:b/>
-          <w:bCs/>
-          <w:lang w:val="en-US"/>
-        </w:rPr>
-      </w:pPr>
-    </w:p>
-    <w:p>
-      <w:pPr>
-        <w:spacing w:after="0"/>
-        <w:rPr>
-          <w:b/>
-          <w:bCs/>
-          <w:lang w:val="en-US"/>
-        </w:rPr>
-      </w:pPr>
-    </w:p>
-    <w:p>
-      <w:pPr>
-        <w:spacing w:after="0"/>
-        <w:rPr>
-          <w:b/>
-          <w:bCs/>
-          <w:lang w:val="en-US"/>
-        </w:rPr>
-      </w:pPr>
-    </w:p>
-    <w:p>
-      <w:pPr>
-        <w:spacing w:after="0"/>
-        <w:rPr>
-          <w:b/>
-          <w:bCs/>
-          <w:lang w:val="en-US"/>
-        </w:rPr>
-      </w:pPr>
-    </w:p>
-    <w:p>
-      <w:pPr>
-        <w:spacing w:after="0"/>
-        <w:rPr>
-          <w:b/>
-          <w:bCs/>
-          <w:lang w:val="en-US"/>
-        </w:rPr>
-      </w:pPr>
-    </w:p>
-    <w:p>
-      <w:pPr>
-        <w:spacing w:after="0"/>
-        <w:rPr>
-          <w:b/>
-          <w:bCs/>
-          <w:lang w:val="en-US"/>
-        </w:rPr>
-      </w:pPr>
-    </w:p>
-    <w:p>
-      <w:pPr>
-        <w:spacing w:after="0"/>
-        <w:rPr>
-          <w:b/>
-          <w:bCs/>
-          <w:lang w:val="en-US"/>
-        </w:rPr>
-      </w:pPr>
-    </w:p>
-    <w:p>
-      <w:pPr>
-        <w:spacing w:after="0"/>
-        <w:rPr>
-          <w:b/>
-          <w:bCs/>
-          <w:lang w:val="en-US"/>
-        </w:rPr>
-      </w:pPr>
-    </w:p>
-    <w:p>
-      <w:pPr>
-        <w:spacing w:after="0"/>
-        <w:rPr>
-          <w:b/>
-          <w:bCs/>
-          <w:lang w:val="en-US"/>
-        </w:rPr>
-      </w:pPr>
-    </w:p>
-    <w:p>
-      <w:pPr>
-        <w:spacing w:after="0"/>
-        <w:rPr>
-          <w:b/>
-          <w:bCs/>
-          <w:lang w:val="en-US"/>
-        </w:rPr>
-      </w:pPr>
-      <w:r>
-        <w:rPr>
-          <w:b/>
-          <w:bCs/>
-          <w:lang w:val="en-US"/>
-        </w:rPr>
-        <w:t xml:space="preserve">View </w:t>
-      </w:r>
-      <w:r>
-        <w:rPr>
-          <w:b/>
-          <w:bCs/>
-          <w:lang w:val="en-US"/>
-        </w:rPr>
-        <w:t>e</w:t>
-      </w:r>
-      <w:r>
-        <w:rPr>
-          <w:b/>
-          <w:bCs/>
-          <w:lang w:val="en-US"/>
-        </w:rPr>
-        <w:t>xplanation</w:t>
-      </w:r>
-    </w:p>
-    <w:p>
-      <w:pPr>
-        <w:spacing w:after="0"/>
-        <w:jc w:val="both"/>
-        <w:rPr>
-          <w:lang w:val="en-US"/>
-        </w:rPr>
-      </w:pPr>
-      <w:r>
-        <w:rPr>
+      <w:r>
+        <w:rPr>
+          <w:b/>
+          <w:bCs/>
+          <w:lang w:val="en-US"/>
+        </w:rPr>
+        <w:lastRenderedPageBreak/>
+        <w:t>SQL Queries</w:t>
+      </w:r>
+    </w:p>
+    <w:p>
+      <w:pPr>
+        <w:spacing w:after="0"/>
+        <w:rPr>
+          <w:lang w:val="en-US"/>
+        </w:rPr>
+      </w:pPr>
+      <w:r>
+        <w:rPr>
+          <w:b/>
+          <w:bCs/>
           <w:lang w:val="en-US"/>
         </w:rPr>
         <w:tab/>
@@ -1699,25 +1460,475 @@
         <w:rPr>
           <w:lang w:val="en-US"/>
         </w:rPr>
-        <w:t xml:space="preserve">The view </w:t>
-      </w:r>
-      <w:r>
-        <w:rPr>
-          <w:lang w:val="en-US"/>
-        </w:rPr>
-        <w:t>part of the</w:t>
-      </w:r>
-      <w:r>
-        <w:rPr>
-          <w:lang w:val="en-US"/>
-        </w:rPr>
-        <w:t xml:space="preserve"> assignment is implemented in the file </w:t>
+        <w:t>The queries required are impl</w:t>
+      </w:r>
+      <w:r>
+        <w:rPr>
+          <w:lang w:val="en-US"/>
+        </w:rPr>
+        <w:t xml:space="preserve">emented in the </w:t>
       </w:r>
       <w:proofErr w:type="spellStart"/>
       <w:r>
         <w:rPr>
-          <w:b/>
-          <w:bCs/>
+          <w:lang w:val="en-US"/>
+        </w:rPr>
+        <w:t>queries.sql</w:t>
+      </w:r>
+      <w:proofErr w:type="spellEnd"/>
+      <w:r>
+        <w:rPr>
+          <w:lang w:val="en-US"/>
+        </w:rPr>
+        <w:t xml:space="preserve"> file.</w:t>
+      </w:r>
+    </w:p>
+    <w:p>
+      <w:pPr>
+        <w:spacing w:after="0"/>
+        <w:rPr>
+          <w:lang w:val="en-US"/>
+        </w:rPr>
+      </w:pPr>
+    </w:p>
+    <w:p>
+      <w:pPr>
+        <w:spacing w:after="0"/>
+        <w:rPr>
+          <w:b/>
+          <w:bCs/>
+          <w:lang w:val="en-US"/>
+        </w:rPr>
+      </w:pPr>
+      <w:r>
+        <w:rPr>
+          <w:b/>
+          <w:bCs/>
+          <w:lang w:val="en-US"/>
+        </w:rPr>
+        <w:t>1</w:t>
+      </w:r>
+      <w:r>
+        <w:rPr>
+          <w:b/>
+          <w:bCs/>
+          <w:lang w:val="en-US"/>
+        </w:rPr>
+        <w:t xml:space="preserve"> - </w:t>
+      </w:r>
+      <w:r>
+        <w:rPr>
+          <w:b/>
+          <w:bCs/>
+          <w:lang w:val="en-US"/>
+        </w:rPr>
+        <w:t>Country with the most boats</w:t>
+      </w:r>
+    </w:p>
+    <w:p>
+      <w:pPr>
+        <w:spacing w:after="0"/>
+        <w:rPr>
+          <w:lang w:val="en-US"/>
+        </w:rPr>
+      </w:pPr>
+      <w:r>
+        <w:rPr>
+          <w:lang w:val="en-US"/>
+        </w:rPr>
+        <w:t>This query identifies the country with the highest number of registered boats.</w:t>
+      </w:r>
+      <w:r>
+        <w:rPr>
+          <w:lang w:val="en-US"/>
+        </w:rPr>
+        <w:br/>
+        <w:t>The boats are grouped by country and counted. The ALL operator is used to compare each country’s count with all others, selecting the countr</w:t>
+      </w:r>
+      <w:r>
+        <w:rPr>
+          <w:lang w:val="en-US"/>
+        </w:rPr>
+        <w:t xml:space="preserve">ies </w:t>
+      </w:r>
+      <w:r>
+        <w:rPr>
+          <w:lang w:val="en-US"/>
+        </w:rPr>
+        <w:t>with the maximum number of boats.</w:t>
+      </w:r>
+      <w:r>
+        <w:rPr>
+          <w:lang w:val="en-US"/>
+        </w:rPr>
+        <w:br/>
+        <w:t>This solution uses only standard SQL constructs and avoids vendor-specific features.</w:t>
+      </w:r>
+    </w:p>
+    <w:p>
+      <w:pPr>
+        <w:spacing w:after="0"/>
+        <w:rPr>
+          <w:b/>
+          <w:bCs/>
+          <w:lang w:val="en-US"/>
+        </w:rPr>
+      </w:pPr>
+    </w:p>
+    <w:p>
+      <w:pPr>
+        <w:spacing w:after="0"/>
+        <w:rPr>
+          <w:b/>
+          <w:bCs/>
+          <w:lang w:val="en-US"/>
+        </w:rPr>
+      </w:pPr>
+      <w:r>
+        <w:rPr>
+          <w:b/>
+          <w:bCs/>
+          <w:lang w:val="en-US"/>
+        </w:rPr>
+        <w:t xml:space="preserve">2 </w:t>
+      </w:r>
+      <w:r>
+        <w:rPr>
+          <w:b/>
+          <w:bCs/>
+          <w:lang w:val="en-US"/>
+        </w:rPr>
+        <w:t xml:space="preserve">- </w:t>
+      </w:r>
+      <w:r>
+        <w:rPr>
+          <w:b/>
+          <w:bCs/>
+          <w:lang w:val="en-US"/>
+        </w:rPr>
+        <w:t>Sailors with at least two certificates</w:t>
+      </w:r>
+    </w:p>
+    <w:p>
+      <w:pPr>
+        <w:spacing w:after="0"/>
+        <w:rPr>
+          <w:lang w:val="en-US"/>
+        </w:rPr>
+      </w:pPr>
+      <w:r>
+        <w:rPr>
+          <w:lang w:val="en-US"/>
+        </w:rPr>
+        <w:t>This query retrieves sailors who hold at least two sailing certificates.</w:t>
+      </w:r>
+      <w:r>
+        <w:rPr>
+          <w:lang w:val="en-US"/>
+        </w:rPr>
+        <w:br/>
+        <w:t>Certificates are grouped by sailor, and the HAVING clause is used to filter only those sailors whose number of certificates is greater than or equal to two.</w:t>
+      </w:r>
+      <w:r>
+        <w:rPr>
+          <w:lang w:val="en-US"/>
+        </w:rPr>
+        <w:br/>
+        <w:t xml:space="preserve">The query relies solely on aggregation over the </w:t>
+      </w:r>
+      <w:proofErr w:type="spellStart"/>
+      <w:r>
+        <w:rPr>
+          <w:lang w:val="en-US"/>
+        </w:rPr>
+        <w:t>sailing_certificate</w:t>
+      </w:r>
+      <w:proofErr w:type="spellEnd"/>
+      <w:r>
+        <w:rPr>
+          <w:lang w:val="en-US"/>
+        </w:rPr>
+        <w:t xml:space="preserve"> table.</w:t>
+      </w:r>
+    </w:p>
+    <w:p>
+      <w:pPr>
+        <w:spacing w:after="0"/>
+        <w:rPr>
+          <w:b/>
+          <w:bCs/>
+          <w:lang w:val="en-US"/>
+        </w:rPr>
+      </w:pPr>
+    </w:p>
+    <w:p>
+      <w:pPr>
+        <w:spacing w:after="0"/>
+        <w:rPr>
+          <w:b/>
+          <w:bCs/>
+          <w:lang w:val="en-US"/>
+        </w:rPr>
+      </w:pPr>
+      <w:r>
+        <w:rPr>
+          <w:b/>
+          <w:bCs/>
+          <w:lang w:val="en-US"/>
+        </w:rPr>
+        <w:t xml:space="preserve">3 </w:t>
+      </w:r>
+      <w:r>
+        <w:rPr>
+          <w:b/>
+          <w:bCs/>
+          <w:lang w:val="en-US"/>
+        </w:rPr>
+        <w:t xml:space="preserve">- </w:t>
+      </w:r>
+      <w:r>
+        <w:rPr>
+          <w:b/>
+          <w:bCs/>
+          <w:lang w:val="en-US"/>
+        </w:rPr>
+        <w:t>Sailors who sailed to every location in Portugal</w:t>
+      </w:r>
+    </w:p>
+    <w:p>
+      <w:pPr>
+        <w:spacing w:after="0"/>
+        <w:rPr>
+          <w:lang w:val="en-US"/>
+        </w:rPr>
+      </w:pPr>
+      <w:r>
+        <w:rPr>
+          <w:lang w:val="en-US"/>
+        </w:rPr>
+        <w:t>This query finds sailors who have sailed to every location located in Portugal.</w:t>
+      </w:r>
+      <w:r>
+        <w:rPr>
+          <w:lang w:val="en-US"/>
+        </w:rPr>
+        <w:br/>
+        <w:t>The solution follows a relational division approach implemented with nested NOT EXISTS subqueries.</w:t>
+      </w:r>
+      <w:r>
+        <w:rPr>
+          <w:lang w:val="en-US"/>
+        </w:rPr>
+        <w:br/>
+        <w:t>For each sailor, the query checks that there is no Portuguese location for which the sailor has never performed a trip.</w:t>
+      </w:r>
+      <w:r>
+        <w:rPr>
+          <w:lang w:val="en-US"/>
+        </w:rPr>
+        <w:br/>
+        <w:t>A location is considered visited if the sailor departed from or arrived at that location during a trip.</w:t>
+      </w:r>
+    </w:p>
+    <w:p>
+      <w:pPr>
+        <w:spacing w:after="0"/>
+        <w:rPr>
+          <w:lang w:val="en-US"/>
+        </w:rPr>
+      </w:pPr>
+    </w:p>
+    <w:p>
+      <w:pPr>
+        <w:spacing w:after="0"/>
+        <w:rPr>
+          <w:b/>
+          <w:bCs/>
+          <w:lang w:val="en-US"/>
+        </w:rPr>
+      </w:pPr>
+      <w:r>
+        <w:rPr>
+          <w:b/>
+          <w:bCs/>
+          <w:lang w:val="en-US"/>
+        </w:rPr>
+        <w:t>4</w:t>
+      </w:r>
+      <w:r>
+        <w:rPr>
+          <w:b/>
+          <w:bCs/>
+          <w:lang w:val="en-US"/>
+        </w:rPr>
+        <w:t xml:space="preserve"> -</w:t>
+      </w:r>
+      <w:r>
+        <w:rPr>
+          <w:b/>
+          <w:bCs/>
+          <w:lang w:val="en-US"/>
+        </w:rPr>
+        <w:t xml:space="preserve"> Sailors with the most skipped trips</w:t>
+      </w:r>
+    </w:p>
+    <w:p>
+      <w:pPr>
+        <w:spacing w:after="0"/>
+        <w:rPr>
+          <w:lang w:val="en-US"/>
+        </w:rPr>
+      </w:pPr>
+      <w:r>
+        <w:rPr>
+          <w:lang w:val="en-US"/>
+        </w:rPr>
+        <w:t>This query lists the sailors who skipped the highest number of trips.</w:t>
+      </w:r>
+      <w:r>
+        <w:rPr>
+          <w:lang w:val="en-US"/>
+        </w:rPr>
+        <w:br/>
+        <w:t>A skipped trip is defined as a reservation for which the sailor was authorized but did not act as skipper in any associated trip.</w:t>
+      </w:r>
+      <w:r>
+        <w:rPr>
+          <w:lang w:val="en-US"/>
+        </w:rPr>
+        <w:br/>
+        <w:t>The query counts such skipped trips per sailor and uses a subquery with the ALL operator to select the maximum count.</w:t>
+      </w:r>
+    </w:p>
+    <w:p>
+      <w:pPr>
+        <w:spacing w:after="0"/>
+        <w:rPr>
+          <w:lang w:val="en-US"/>
+        </w:rPr>
+      </w:pPr>
+    </w:p>
+    <w:p>
+      <w:pPr>
+        <w:spacing w:after="0"/>
+        <w:rPr>
+          <w:b/>
+          <w:bCs/>
+          <w:lang w:val="en-US"/>
+        </w:rPr>
+      </w:pPr>
+      <w:r>
+        <w:rPr>
+          <w:b/>
+          <w:bCs/>
+          <w:lang w:val="en-US"/>
+        </w:rPr>
+        <w:t xml:space="preserve">5 </w:t>
+      </w:r>
+      <w:r>
+        <w:rPr>
+          <w:b/>
+          <w:bCs/>
+          <w:lang w:val="en-US"/>
+        </w:rPr>
+        <w:t xml:space="preserve">- </w:t>
+      </w:r>
+      <w:r>
+        <w:rPr>
+          <w:b/>
+          <w:bCs/>
+          <w:lang w:val="en-US"/>
+        </w:rPr>
+        <w:t>Sailors with the longest total trip duration for a single reservation</w:t>
+      </w:r>
+    </w:p>
+    <w:p>
+      <w:pPr>
+        <w:spacing w:after="0"/>
+        <w:rPr>
+          <w:lang w:val="en-US"/>
+        </w:rPr>
+      </w:pPr>
+      <w:r>
+        <w:rPr>
+          <w:lang w:val="en-US"/>
+        </w:rPr>
+        <w:t>This query identifies the sailors who accumulated the longest total sailing time for a single reservation.</w:t>
+      </w:r>
+      <w:r>
+        <w:rPr>
+          <w:lang w:val="en-US"/>
+        </w:rPr>
+        <w:br/>
+        <w:t>For each combination of sailor and reservation, the durations of all associated trips are summed.</w:t>
+      </w:r>
+      <w:r>
+        <w:rPr>
+          <w:lang w:val="en-US"/>
+        </w:rPr>
+        <w:br/>
+        <w:t>The query then selects the sailor(s) whose total duration is greater than or equal to all others, also displaying the summed duration.</w:t>
+      </w:r>
+    </w:p>
+    <w:p>
+      <w:pPr>
+        <w:spacing w:after="0"/>
+        <w:rPr>
+          <w:lang w:val="en-US"/>
+        </w:rPr>
+      </w:pPr>
+    </w:p>
+    <w:p>
+      <w:pPr>
+        <w:spacing w:after="0"/>
+        <w:rPr>
+          <w:b/>
+          <w:bCs/>
+          <w:lang w:val="en-US"/>
+        </w:rPr>
+      </w:pPr>
+    </w:p>
+    <w:p>
+      <w:pPr>
+        <w:spacing w:after="0"/>
+        <w:rPr>
+          <w:b/>
+          <w:bCs/>
+          <w:lang w:val="en-US"/>
+        </w:rPr>
+      </w:pPr>
+      <w:r>
+        <w:rPr>
+          <w:b/>
+          <w:bCs/>
+          <w:lang w:val="en-US"/>
+        </w:rPr>
+        <w:t>View Explanation</w:t>
+      </w:r>
+    </w:p>
+    <w:p>
+      <w:pPr>
+        <w:spacing w:after="0"/>
+        <w:jc w:val="both"/>
+        <w:rPr>
+          <w:lang w:val="en-US"/>
+        </w:rPr>
+      </w:pPr>
+      <w:r>
+        <w:rPr>
+          <w:lang w:val="en-US"/>
+        </w:rPr>
+        <w:tab/>
+      </w:r>
+      <w:r>
+        <w:rPr>
+          <w:lang w:val="en-US"/>
+        </w:rPr>
+        <w:t xml:space="preserve">The view required in Part 4 of the assignment is implemented in the file </w:t>
+      </w:r>
+      <w:proofErr w:type="spellStart"/>
+      <w:r>
+        <w:rPr>
           <w:lang w:val="en-US"/>
         </w:rPr>
         <w:t>view.sql</w:t>
@@ -1727,27 +1938,21 @@
         <w:rPr>
           <w:lang w:val="en-US"/>
         </w:rPr>
-        <w:t xml:space="preserve"> </w:t>
-      </w:r>
-      <w:r>
-        <w:rPr>
-          <w:lang w:val="en-US"/>
-        </w:rPr>
-        <w:t xml:space="preserve">and is named </w:t>
-      </w:r>
-      <w:r>
-        <w:rPr>
-          <w:b/>
-          <w:bCs/>
-          <w:lang w:val="en-US"/>
-        </w:rPr>
-        <w:t>TRIP_INFO</w:t>
-      </w:r>
-      <w:r>
-        <w:rPr>
-          <w:lang w:val="en-US"/>
-        </w:rPr>
-        <w:t xml:space="preserve">. Its purpose is to provide a concise summary of trip-related information by combining data that is otherwise spread across multiple tables. </w:t>
+        <w:t xml:space="preserve"> and is named </w:t>
+      </w:r>
+      <w:proofErr w:type="spellStart"/>
+      <w:r>
+        <w:rPr>
+          <w:lang w:val="en-US"/>
+        </w:rPr>
+        <w:t>trip_info</w:t>
+      </w:r>
+      <w:proofErr w:type="spellEnd"/>
+      <w:r>
+        <w:rPr>
+          <w:lang w:val="en-US"/>
+        </w:rPr>
+        <w:t>. Its purpose is to provide a concise summary of trip-related information by combining data that is otherwise spread across multiple tables. The view offers a higher-level abstraction of a trip and avoids the need to repeatedly write complex join queries.</w:t>
       </w:r>
     </w:p>
     <w:p>
@@ -1763,13 +1968,14 @@
         <w:rPr>
           <w:lang w:val="en-US"/>
         </w:rPr>
-        <w:t xml:space="preserve">It </w:t>
-      </w:r>
-      <w:r>
-        <w:rPr>
-          <w:lang w:val="en-US"/>
-        </w:rPr>
-        <w:t>is built by joining the trip table with location, country, and boat. The origin and destination locations are determined by matching the latitude and longitude stored in the trip table with the corresponding rows in the location table. From these locations, the associated countries are retrieved, allowing the view to expose both ISO codes and human-readable country names for the origin and destination.</w:t>
+        <w:t xml:space="preserve">The view is built by joining the trip table with location, country, and boat. The origin and destination locations are determined by matching the latitude and longitude stored in the </w:t>
+      </w:r>
+      <w:r>
+        <w:rPr>
+          <w:lang w:val="en-US"/>
+        </w:rPr>
+        <w:lastRenderedPageBreak/>
+        <w:t>trip table with the corresponding rows in the location table. From these locations, the associated countries are retrieved, allowing the view to expose both ISO codes and human-readable country names for the origin and destination.</w:t>
       </w:r>
     </w:p>
     <w:p>
@@ -1817,45 +2023,33 @@
         </w:rPr>
         <w:t xml:space="preserve">The attribute </w:t>
       </w:r>
-      <w:r>
-        <w:rPr>
-          <w:b/>
-          <w:bCs/>
-          <w:lang w:val="en-US"/>
-        </w:rPr>
-        <w:t>TRIP_START_DATE</w:t>
-      </w:r>
-      <w:r>
-        <w:rPr>
-          <w:lang w:val="en-US"/>
-        </w:rPr>
-        <w:t xml:space="preserve"> </w:t>
-      </w:r>
-      <w:r>
-        <w:rPr>
-          <w:lang w:val="en-US"/>
-        </w:rPr>
-        <w:t xml:space="preserve">corresponds to the takeoff date of the trip and provides a clear temporal reference for each entry. Overall, the </w:t>
-      </w:r>
-      <w:r>
-        <w:rPr>
-          <w:b/>
-          <w:bCs/>
-          <w:lang w:val="en-US"/>
-        </w:rPr>
-        <w:t>TRIP_INFO</w:t>
-      </w:r>
-      <w:r>
-        <w:rPr>
-          <w:lang w:val="en-US"/>
-        </w:rPr>
-        <w:t xml:space="preserve"> </w:t>
-      </w:r>
-      <w:r>
-        <w:rPr>
-          <w:lang w:val="en-US"/>
-        </w:rPr>
-        <w:t>view encapsulates a complex set of joins into a single reusable database object, improving readability, reducing duplication of SQL logic, and ensuring a consistent representation of trip information for queries and the web application.</w:t>
+      <w:proofErr w:type="spellStart"/>
+      <w:r>
+        <w:rPr>
+          <w:lang w:val="en-US"/>
+        </w:rPr>
+        <w:t>trip_start_date</w:t>
+      </w:r>
+      <w:proofErr w:type="spellEnd"/>
+      <w:r>
+        <w:rPr>
+          <w:lang w:val="en-US"/>
+        </w:rPr>
+        <w:t xml:space="preserve"> corresponds to the takeoff date of the trip and provides a clear temporal reference for each entry. Overall, the </w:t>
+      </w:r>
+      <w:proofErr w:type="spellStart"/>
+      <w:r>
+        <w:rPr>
+          <w:lang w:val="en-US"/>
+        </w:rPr>
+        <w:t>trip_info</w:t>
+      </w:r>
+      <w:proofErr w:type="spellEnd"/>
+      <w:r>
+        <w:rPr>
+          <w:lang w:val="en-US"/>
+        </w:rPr>
+        <w:t xml:space="preserve"> view encapsulates a complex set of joins into a single reusable database object, improving readability, reducing duplication of SQL logic, and ensuring a consistent representation of trip information for queries and the web application.</w:t>
       </w:r>
     </w:p>
     <w:p>
@@ -2259,7 +2453,6 @@
         <w:rPr>
           <w:lang w:val="en-US"/>
         </w:rPr>
-        <w:lastRenderedPageBreak/>
         <w:t xml:space="preserve">To keep the code simple and consistent, the app is split into </w:t>
       </w:r>
       <w:r>
@@ -2444,21 +2637,7 @@
         <w:rPr>
           <w:lang w:val="en-US"/>
         </w:rPr>
-        <w:t xml:space="preserve">() as </w:t>
-      </w:r>
-      <w:proofErr w:type="gramStart"/>
-      <w:r>
-        <w:rPr>
-          <w:lang w:val="en-US"/>
-        </w:rPr>
-        <w:t>conn:</w:t>
-      </w:r>
-      <w:proofErr w:type="gramEnd"/>
-      <w:r>
-        <w:rPr>
-          <w:lang w:val="en-US"/>
-        </w:rPr>
-        <w:t xml:space="preserve"> and can wrap multi-step operations in with conn: to commit/rollback atomically.</w:t>
+        <w:t>() as conn: and can wrap multi-step operations in with conn: to commit/rollback atomically.</w:t>
       </w:r>
     </w:p>
     <w:p>
@@ -2597,6 +2776,7 @@
         <w:rPr>
           <w:lang w:val="en-US"/>
         </w:rPr>
+        <w:lastRenderedPageBreak/>
         <w:t>header.cgi</w:t>
       </w:r>
       <w:proofErr w:type="spellEnd"/>
@@ -3243,21 +3423,7 @@
         <w:rPr>
           <w:lang w:val="en-US"/>
         </w:rPr>
-        <w:t xml:space="preserve"> dynamic values printed into HTML </w:t>
-      </w:r>
-      <w:proofErr w:type="gramStart"/>
-      <w:r>
-        <w:rPr>
-          <w:lang w:val="en-US"/>
-        </w:rPr>
-        <w:t>are escaped</w:t>
-      </w:r>
-      <w:proofErr w:type="gramEnd"/>
-      <w:r>
-        <w:rPr>
-          <w:lang w:val="en-US"/>
-        </w:rPr>
-        <w:t xml:space="preserve"> using </w:t>
+        <w:t xml:space="preserve"> dynamic values printed into HTML are escaped using </w:t>
       </w:r>
       <w:proofErr w:type="spellStart"/>
       <w:r>
@@ -3365,7 +3531,6 @@
         <w:rPr>
           <w:lang w:val="en-US"/>
         </w:rPr>
-        <w:lastRenderedPageBreak/>
         <w:t xml:space="preserve">creating a reservation + inserting its </w:t>
       </w:r>
       <w:proofErr w:type="spellStart"/>
@@ -3474,21 +3639,7 @@
         <w:rPr>
           <w:lang w:val="en-US"/>
         </w:rPr>
-        <w:t xml:space="preserve">registering a trip (single </w:t>
-      </w:r>
-      <w:proofErr w:type="gramStart"/>
-      <w:r>
-        <w:rPr>
-          <w:lang w:val="en-US"/>
-        </w:rPr>
-        <w:t>insert, but</w:t>
-      </w:r>
-      <w:proofErr w:type="gramEnd"/>
-      <w:r>
-        <w:rPr>
-          <w:lang w:val="en-US"/>
-        </w:rPr>
-        <w:t xml:space="preserve"> still done inside a transaction to cleanly handle constraint failures).</w:t>
+        <w:t>registering a trip (single insert, but still done inside a transaction to cleanly handle constraint failures).</w:t>
       </w:r>
     </w:p>
     <w:p>
@@ -4782,14 +4933,7 @@
         <w:rPr>
           <w:lang w:val="en-US"/>
         </w:rPr>
-        <w:t xml:space="preserve">s minimal prototype and moderate data volume, the PK/UNIQUE </w:t>
-      </w:r>
-      <w:r>
-        <w:rPr>
-          <w:lang w:val="en-US"/>
-        </w:rPr>
-        <w:lastRenderedPageBreak/>
-        <w:t>indexes above were sufficient, and we kept the schema intentionally simple (consistent with the project’s emphasis on clarity and explainability).</w:t>
+        <w:t>s minimal prototype and moderate data volume, the PK/UNIQUE indexes above were sufficient, and we kept the schema intentionally simple (consistent with the project’s emphasis on clarity and explainability).</w:t>
       </w:r>
     </w:p>
     <w:p>
@@ -4812,7 +4956,7 @@
 </file>
 
 <file path=word/numbering.xml><?xml version="1.0" encoding="utf-8"?>
-<w:numbering xmlns:wpc="http://schemas.microsoft.com/office/word/2010/wordprocessingCanvas" xmlns:cx="http://schemas.microsoft.com/office/drawing/2014/chartex" xmlns:cx1="http://schemas.microsoft.com/office/drawing/2015/9/8/chartex" xmlns:cx2="http://schemas.microsoft.com/office/drawing/2015/10/21/chartex" xmlns:cx3="http://schemas.microsoft.com/office/drawing/2016/5/9/chartex" xmlns:cx4="http://schemas.microsoft.com/office/drawing/2016/5/10/chartex" xmlns:cx5="http://schemas.microsoft.com/office/drawing/2016/5/11/chartex" xmlns:cx6="http://schemas.microsoft.com/office/drawing/2016/5/12/chartex" xmlns:cx7="http://schemas.microsoft.com/office/drawing/2016/5/13/chartex" xmlns:cx8="http://schemas.microsoft.com/office/drawing/2016/5/14/chartex" xmlns:mc="http://schemas.openxmlformats.org/markup-compatibility/2006" xmlns:aink="http://schemas.microsoft.com/office/drawing/2016/ink" xmlns:am3d="http://schemas.microsoft.com/office/drawing/2017/model3d" xmlns:o="urn:schemas-microsoft-com:office:office" xmlns:oel="http://schemas.microsoft.com/office/2019/extlst" xmlns:r="http://schemas.openxmlformats.org/officeDocument/2006/relationships" xmlns:m="http://schemas.openxmlformats.org/officeDocument/2006/math" xmlns:v="urn:schemas-microsoft-com:vml" xmlns:wp14="http://schemas.microsoft.com/office/word/2010/wordprocessingDrawing" xmlns:wp="http://schemas.openxmlformats.org/drawingml/2006/wordprocessingDrawing" xmlns:w10="urn:schemas-microsoft-com:office:word" xmlns:w="http://schemas.openxmlformats.org/wordprocessingml/2006/main" xmlns:w14="http://schemas.microsoft.com/office/word/2010/wordml" xmlns:w15="http://schemas.microsoft.com/office/word/2012/wordml" xmlns:w16cex="http://schemas.microsoft.com/office/word/2018/wordml/cex" xmlns:w16cid="http://schemas.microsoft.com/office/word/2016/wordml/cid" xmlns:w16="http://schemas.microsoft.com/office/word/2018/wordml" xmlns:w16du="http://schemas.microsoft.com/office/word/2023/wordml/word16du" xmlns:w16sdtdh="http://schemas.microsoft.com/office/word/2020/wordml/sdtdatahash" xmlns:w16sdtfl="http://schemas.microsoft.com/office/word/2024/wordml/sdtformatlock" xmlns:w16se="http://schemas.microsoft.com/office/word/2015/wordml/symex" xmlns:wpg="http://schemas.microsoft.com/office/word/2010/wordprocessingGroup" xmlns:wpi="http://schemas.microsoft.com/office/word/2010/wordprocessingInk" xmlns:wne="http://schemas.microsoft.com/office/word/2006/wordml" xmlns:wps="http://schemas.microsoft.com/office/word/2010/wordprocessingShape" mc:Ignorable="w14 w15 w16se w16cid w16 w16cex w16sdtdh w16sdtfl w16du wp14">
+<w:numbering xmlns:wpc="http://schemas.microsoft.com/office/word/2010/wordprocessingCanvas" xmlns:cx="http://schemas.microsoft.com/office/drawing/2014/chartex" xmlns:cx1="http://schemas.microsoft.com/office/drawing/2015/9/8/chartex" xmlns:cx2="http://schemas.microsoft.com/office/drawing/2015/10/21/chartex" xmlns:cx3="http://schemas.microsoft.com/office/drawing/2016/5/9/chartex" xmlns:cx4="http://schemas.microsoft.com/office/drawing/2016/5/10/chartex" xmlns:cx5="http://schemas.microsoft.com/office/drawing/2016/5/11/chartex" xmlns:cx6="http://schemas.microsoft.com/office/drawing/2016/5/12/chartex" xmlns:cx7="http://schemas.microsoft.com/office/drawing/2016/5/13/chartex" xmlns:cx8="http://schemas.microsoft.com/office/drawing/2016/5/14/chartex" xmlns:mc="http://schemas.openxmlformats.org/markup-compatibility/2006" xmlns:aink="http://schemas.microsoft.com/office/drawing/2016/ink" xmlns:am3d="http://schemas.microsoft.com/office/drawing/2017/model3d" xmlns:o="urn:schemas-microsoft-com:office:office" xmlns:oel="http://schemas.microsoft.com/office/2019/extlst" xmlns:r="http://schemas.openxmlformats.org/officeDocument/2006/relationships" xmlns:m="http://schemas.openxmlformats.org/officeDocument/2006/math" xmlns:v="urn:schemas-microsoft-com:vml" xmlns:wp14="http://schemas.microsoft.com/office/word/2010/wordprocessingDrawing" xmlns:wp="http://schemas.openxmlformats.org/drawingml/2006/wordprocessingDrawing" xmlns:w10="urn:schemas-microsoft-com:office:word" xmlns:w="http://schemas.openxmlformats.org/wordprocessingml/2006/main" xmlns:w14="http://schemas.microsoft.com/office/word/2010/wordml" xmlns:w15="http://schemas.microsoft.com/office/word/2012/wordml" xmlns:w16cex="http://schemas.microsoft.com/office/word/2018/wordml/cex" xmlns:w16cid="http://schemas.microsoft.com/office/word/2016/wordml/cid" xmlns:w16="http://schemas.microsoft.com/office/word/2018/wordml" xmlns:w16sdtdh="http://schemas.microsoft.com/office/word/2020/wordml/sdtdatahash" xmlns:w16se="http://schemas.microsoft.com/office/word/2015/wordml/symex" xmlns:wpg="http://schemas.microsoft.com/office/word/2010/wordprocessingGroup" xmlns:wpi="http://schemas.microsoft.com/office/word/2010/wordprocessingInk" xmlns:wne="http://schemas.microsoft.com/office/word/2006/wordml" xmlns:wps="http://schemas.microsoft.com/office/word/2010/wordprocessingShape" mc:Ignorable="w14 w15 w16se w16cid w16 w16cex w16sdtdh wp14">
   <w:abstractNum w:abstractNumId="0" w15:restartNumberingAfterBreak="0">
     <w:nsid w:val="05B81B3A"/>
     <w:multiLevelType w:val="hybridMultilevel"/>
@@ -8949,7 +9093,7 @@
 </file>
 
 <file path=word/styles.xml><?xml version="1.0" encoding="utf-8"?>
-<w:styles xmlns:mc="http://schemas.openxmlformats.org/markup-compatibility/2006" xmlns:r="http://schemas.openxmlformats.org/officeDocument/2006/relationships" xmlns:w="http://schemas.openxmlformats.org/wordprocessingml/2006/main" xmlns:w14="http://schemas.microsoft.com/office/word/2010/wordml" xmlns:w15="http://schemas.microsoft.com/office/word/2012/wordml" xmlns:w16cex="http://schemas.microsoft.com/office/word/2018/wordml/cex" xmlns:w16cid="http://schemas.microsoft.com/office/word/2016/wordml/cid" xmlns:w16="http://schemas.microsoft.com/office/word/2018/wordml" xmlns:w16du="http://schemas.microsoft.com/office/word/2023/wordml/word16du" xmlns:w16sdtdh="http://schemas.microsoft.com/office/word/2020/wordml/sdtdatahash" xmlns:w16sdtfl="http://schemas.microsoft.com/office/word/2024/wordml/sdtformatlock" xmlns:w16se="http://schemas.microsoft.com/office/word/2015/wordml/symex" mc:Ignorable="w14 w15 w16se w16cid w16 w16cex w16sdtdh w16sdtfl w16du">
+<w:styles xmlns:mc="http://schemas.openxmlformats.org/markup-compatibility/2006" xmlns:r="http://schemas.openxmlformats.org/officeDocument/2006/relationships" xmlns:w="http://schemas.openxmlformats.org/wordprocessingml/2006/main" xmlns:w14="http://schemas.microsoft.com/office/word/2010/wordml" xmlns:w15="http://schemas.microsoft.com/office/word/2012/wordml" xmlns:w16cex="http://schemas.microsoft.com/office/word/2018/wordml/cex" xmlns:w16cid="http://schemas.microsoft.com/office/word/2016/wordml/cid" xmlns:w16="http://schemas.microsoft.com/office/word/2018/wordml" xmlns:w16sdtdh="http://schemas.microsoft.com/office/word/2020/wordml/sdtdatahash" xmlns:w16se="http://schemas.microsoft.com/office/word/2015/wordml/symex" mc:Ignorable="w14 w15 w16se w16cid w16 w16cex w16sdtdh">
   <w:docDefaults>
     <w:rPrDefault>
       <w:rPr>
@@ -9899,6 +10043,54 @@
       </w:tblBorders>
     </w:tblPr>
   </w:style>
+  <w:style w:type="character" w:styleId="lev">
+    <w:name w:val="Strong"/>
+    <w:basedOn w:val="Policepardfaut"/>
+    <w:uiPriority w:val="22"/>
+    <w:qFormat/>
+    <w:rsid w:val="00AB6D1E"/>
+    <w:rPr>
+      <w:b/>
+      <w:bCs/>
+    </w:rPr>
+  </w:style>
+  <w:style w:type="paragraph" w:styleId="NormalWeb">
+    <w:name w:val="Normal (Web)"/>
+    <w:basedOn w:val="Normal"/>
+    <w:uiPriority w:val="99"/>
+    <w:semiHidden/>
+    <w:unhideWhenUsed/>
+    <w:rsid w:val="00AB6D1E"/>
+    <w:pPr>
+      <w:spacing w:before="100" w:beforeAutospacing="1" w:after="100" w:afterAutospacing="1"/>
+    </w:pPr>
+    <w:rPr>
+      <w:rFonts w:eastAsia="Times New Roman" w:cs="Times New Roman"/>
+      <w:kern w:val="0"/>
+      <w:sz w:val="24"/>
+      <w:szCs w:val="24"/>
+      <w:lang w:val="fr-CH" w:eastAsia="fr-FR"/>
+      <w14:ligatures w14:val="none"/>
+    </w:rPr>
+  </w:style>
+  <w:style w:type="character" w:customStyle="1" w:styleId="apple-converted-space">
+    <w:name w:val="apple-converted-space"/>
+    <w:basedOn w:val="Policepardfaut"/>
+    <w:rsid w:val="00AB6D1E"/>
+  </w:style>
+  <w:style w:type="character" w:styleId="CodeHTML">
+    <w:name w:val="HTML Code"/>
+    <w:basedOn w:val="Policepardfaut"/>
+    <w:uiPriority w:val="99"/>
+    <w:semiHidden/>
+    <w:unhideWhenUsed/>
+    <w:rsid w:val="00AB6D1E"/>
+    <w:rPr>
+      <w:rFonts w:ascii="Courier New" w:eastAsia="Times New Roman" w:hAnsi="Courier New" w:cs="Courier New"/>
+      <w:sz w:val="20"/>
+      <w:szCs w:val="20"/>
+    </w:rPr>
+  </w:style>
 </w:styles>
 </file>
 

</xml_diff>

<commit_message>
Added the queries section to the report
</commit_message>
<xml_diff>
--- a/project-assignment2/report/report20.docx
+++ b/project-assignment2/report/report20.docx
@@ -56,19 +56,77 @@
       <w:pPr>
         <w:jc w:val="center"/>
         <w:rPr>
-          <w:b/>
-          <w:bCs/>
-          <w:lang w:val="en-US"/>
-        </w:rPr>
-      </w:pPr>
-    </w:p>
-    <w:p>
-      <w:pPr>
-        <w:jc w:val="center"/>
-        <w:rPr>
-          <w:lang w:val="en-US"/>
-        </w:rPr>
-      </w:pPr>
+          <w:lang/>
+        </w:rPr>
+      </w:pPr>
+      <w:r>
+        <w:rPr>
+          <w:lang/>
+        </w:rPr>
+        <w:t>Emy Marie Bimond</w:t>
+      </w:r>
+      <w:r>
+        <w:rPr>
+          <w:lang/>
+        </w:rPr>
+        <w:t xml:space="preserve">                                </w:t>
+      </w:r>
+      <w:r>
+        <w:rPr>
+          <w:lang/>
+        </w:rPr>
+        <w:t>Ilia Golub</w:t>
+      </w:r>
+      <w:r>
+        <w:rPr>
+          <w:lang/>
+        </w:rPr>
+        <w:t xml:space="preserve">                            </w:t>
+      </w:r>
+      <w:r>
+        <w:rPr>
+          <w:lang/>
+        </w:rPr>
+        <w:t>Ovidiu-Gabriel Lasconi</w:t>
+      </w:r>
+    </w:p>
+    <w:p>
+      <w:pPr>
+        <w:ind w:firstLine="708"/>
+        <w:rPr>
+          <w:lang/>
+        </w:rPr>
+      </w:pPr>
+      <w:r>
+        <w:rPr>
+          <w:lang/>
+        </w:rPr>
+        <w:t>ist1116694</w:t>
+      </w:r>
+      <w:r>
+        <w:rPr>
+          <w:lang/>
+        </w:rPr>
+        <w:t xml:space="preserve">                                     </w:t>
+      </w:r>
+      <w:r>
+        <w:rPr>
+          <w:lang/>
+        </w:rPr>
+        <w:t xml:space="preserve">ist1118697 </w:t>
+      </w:r>
+      <w:r>
+        <w:rPr>
+          <w:lang/>
+        </w:rPr>
+        <w:t xml:space="preserve">                                    </w:t>
+      </w:r>
+      <w:r>
+        <w:rPr>
+          <w:lang/>
+        </w:rPr>
+        <w:t>ist1116578</w:t>
+      </w:r>
     </w:p>
     <w:p>
       <w:pPr>
@@ -95,7 +153,19 @@
         <w:rPr>
           <w:lang w:val="en-US"/>
         </w:rPr>
-        <w:t xml:space="preserve"> 00 </w:t>
+        <w:t xml:space="preserve"> </w:t>
+      </w:r>
+      <w:r>
+        <w:rPr>
+          <w:lang w:val="en-US"/>
+        </w:rPr>
+        <w:t>2</w:t>
+      </w:r>
+      <w:r>
+        <w:rPr>
+          <w:lang w:val="en-US"/>
+        </w:rPr>
+        <w:t xml:space="preserve">0 </w:t>
       </w:r>
       <w:r>
         <w:rPr>
@@ -103,26 +173,12 @@
         </w:rPr>
         <w:tab/>
       </w:r>
-      <w:r>
-        <w:rPr>
-          <w:b/>
-          <w:bCs/>
-          <w:lang w:val="en-US"/>
-        </w:rPr>
-        <w:t>Shift</w:t>
-      </w:r>
-      <w:r>
-        <w:rPr>
-          <w:lang w:val="en-US"/>
-        </w:rPr>
-        <w:t>: 00</w:t>
-      </w:r>
-    </w:p>
-    <w:p>
-      <w:pPr>
-        <w:jc w:val="both"/>
-        <w:rPr>
-          <w:lang w:val="en-US"/>
+    </w:p>
+    <w:p>
+      <w:pPr>
+        <w:jc w:val="both"/>
+        <w:rPr>
+          <w:lang/>
         </w:rPr>
       </w:pPr>
       <w:r>
@@ -139,12 +195,18 @@
         </w:rPr>
         <w:t xml:space="preserve">: </w:t>
       </w:r>
-    </w:p>
-    <w:p>
-      <w:pPr>
-        <w:jc w:val="both"/>
-        <w:rPr>
-          <w:lang w:val="en-US"/>
+      <w:r>
+        <w:rPr>
+          <w:lang/>
+        </w:rPr>
+        <w:t>Professor Paulo Carreira, Professor Francisco Regateiro</w:t>
+      </w:r>
+    </w:p>
+    <w:p>
+      <w:pPr>
+        <w:jc w:val="both"/>
+        <w:rPr>
+          <w:lang/>
         </w:rPr>
       </w:pPr>
       <w:r>
@@ -161,58 +223,59 @@
         </w:rPr>
         <w:t xml:space="preserve">: </w:t>
       </w:r>
-    </w:p>
-    <w:p>
-      <w:pPr>
-        <w:jc w:val="both"/>
-        <w:rPr>
-          <w:lang w:val="en-US"/>
-        </w:rPr>
-      </w:pPr>
-    </w:p>
-    <w:p>
-      <w:pPr>
-        <w:jc w:val="both"/>
-        <w:rPr>
-          <w:lang w:val="en-US"/>
-        </w:rPr>
-      </w:pPr>
-    </w:p>
-    <w:p>
-      <w:pPr>
-        <w:spacing w:after="0"/>
-        <w:jc w:val="both"/>
-        <w:rPr>
-          <w:lang w:val="en-US"/>
-        </w:rPr>
-      </w:pPr>
-    </w:p>
-    <w:p>
-      <w:pPr>
-        <w:spacing w:after="0"/>
-        <w:jc w:val="both"/>
-        <w:rPr>
-          <w:lang w:val="en-US"/>
-        </w:rPr>
-      </w:pPr>
-    </w:p>
-    <w:p>
-      <w:pPr>
-        <w:spacing w:after="0"/>
-        <w:jc w:val="both"/>
-        <w:rPr>
-          <w:b/>
-          <w:bCs/>
-          <w:lang w:val="en-US"/>
-        </w:rPr>
-      </w:pPr>
-      <w:r>
-        <w:rPr>
-          <w:b/>
-          <w:bCs/>
-          <w:lang w:val="en-US"/>
-        </w:rPr>
-        <w:t>Database summary</w:t>
+      <w:r>
+        <w:rPr>
+          <w:lang/>
+        </w:rPr>
+        <w:t>All three group members contributed approximately equally to the project,</w:t>
+      </w:r>
+      <w:r>
+        <w:rPr>
+          <w:lang/>
+        </w:rPr>
+        <w:t xml:space="preserve"> </w:t>
+      </w:r>
+      <w:r>
+        <w:rPr>
+          <w:lang/>
+        </w:rPr>
+        <w:t>each with about one third (~33%) of the work and roughly 6 hours of effort.</w:t>
+      </w:r>
+    </w:p>
+    <w:p>
+      <w:pPr>
+        <w:spacing w:after="0"/>
+        <w:jc w:val="both"/>
+        <w:rPr>
+          <w:lang w:val="en-US"/>
+        </w:rPr>
+      </w:pPr>
+    </w:p>
+    <w:p>
+      <w:pPr>
+        <w:spacing w:after="0"/>
+        <w:jc w:val="both"/>
+        <w:rPr>
+          <w:b/>
+          <w:bCs/>
+          <w:lang w:val="en-US"/>
+        </w:rPr>
+      </w:pPr>
+      <w:r>
+        <w:rPr>
+          <w:b/>
+          <w:bCs/>
+          <w:lang w:val="en-US"/>
+        </w:rPr>
+        <w:t xml:space="preserve">Database </w:t>
+      </w:r>
+      <w:r>
+        <w:rPr>
+          <w:b/>
+          <w:bCs/>
+          <w:lang w:val="en-US"/>
+        </w:rPr>
+        <w:t>explanation</w:t>
       </w:r>
     </w:p>
     <w:p>
@@ -235,7 +298,21 @@
         <w:rPr>
           <w:lang w:val="en-US"/>
         </w:rPr>
-        <w:t xml:space="preserve">The database used in this project is based on the relational schema provided by in the file schema-part2.sql. </w:t>
+        <w:t xml:space="preserve">The database used in this project is based on the relational schema provided by in the file </w:t>
+      </w:r>
+      <w:r>
+        <w:rPr>
+          <w:b/>
+          <w:bCs/>
+          <w:lang w:val="en-US"/>
+        </w:rPr>
+        <w:t>schema-part2.sql.</w:t>
+      </w:r>
+      <w:r>
+        <w:rPr>
+          <w:lang w:val="en-US"/>
+        </w:rPr>
+        <w:t xml:space="preserve"> </w:t>
       </w:r>
     </w:p>
     <w:p>
@@ -272,6 +349,8 @@
       <w:proofErr w:type="spellStart"/>
       <w:r>
         <w:rPr>
+          <w:b/>
+          <w:bCs/>
           <w:lang w:val="en-US"/>
         </w:rPr>
         <w:t>populate.sql</w:t>
@@ -281,7 +360,13 @@
         <w:rPr>
           <w:lang w:val="en-US"/>
         </w:rPr>
-        <w:t xml:space="preserve"> was created as part of the project to initialize the database with meaningful test data. The script inserts data in a dependency-safe order that respects all foreign key constraints. It creates a coherent scenario with multiple countries and locations, sailors with different specializations, boat classes, boats, certificates with limited validity, reservations with authorized sailors, and trips reflecting real boat usage.</w:t>
+        <w:t xml:space="preserve"> </w:t>
+      </w:r>
+      <w:r>
+        <w:rPr>
+          <w:lang w:val="en-US"/>
+        </w:rPr>
+        <w:t>was created as part of the project to initialize the database with meaningful test data. The script inserts data in a dependency-safe order that respects all foreign key constraints. It creates a coherent scenario with multiple countries and locations, sailors with different specializations, boat classes, boats, certificates with limited validity, reservations with authorized sailors, and trips reflecting real boat usage.</w:t>
       </w:r>
       <w:r>
         <w:rPr>
@@ -571,7 +656,6 @@
           <w:bCs/>
           <w:lang w:val="en-US"/>
         </w:rPr>
-        <w:lastRenderedPageBreak/>
         <w:t>How we enforced it</w:t>
       </w:r>
       <w:r>
@@ -668,6 +752,7 @@
         <w:rPr>
           <w:lang w:val="en-US"/>
         </w:rPr>
+        <w:lastRenderedPageBreak/>
         <w:t>whether any sailor email exists in neither junior nor senior (totality violation).</w:t>
       </w:r>
     </w:p>
@@ -1431,13 +1516,52 @@
           <w:lang w:val="en-US"/>
         </w:rPr>
       </w:pPr>
-      <w:r>
-        <w:rPr>
-          <w:b/>
-          <w:bCs/>
-          <w:lang w:val="en-US"/>
-        </w:rPr>
-        <w:lastRenderedPageBreak/>
+    </w:p>
+    <w:p>
+      <w:pPr>
+        <w:spacing w:after="0"/>
+        <w:rPr>
+          <w:b/>
+          <w:bCs/>
+          <w:lang w:val="en-US"/>
+        </w:rPr>
+      </w:pPr>
+    </w:p>
+    <w:p>
+      <w:pPr>
+        <w:spacing w:after="0"/>
+        <w:rPr>
+          <w:b/>
+          <w:bCs/>
+          <w:lang w:val="en-US"/>
+        </w:rPr>
+      </w:pPr>
+    </w:p>
+    <w:p>
+      <w:pPr>
+        <w:spacing w:after="0"/>
+        <w:rPr>
+          <w:b/>
+          <w:bCs/>
+          <w:lang w:val="en-US"/>
+        </w:rPr>
+      </w:pPr>
+    </w:p>
+    <w:p>
+      <w:pPr>
+        <w:spacing w:after="0"/>
+        <w:rPr>
+          <w:b/>
+          <w:bCs/>
+          <w:lang w:val="en-US"/>
+        </w:rPr>
+      </w:pPr>
+      <w:r>
+        <w:rPr>
+          <w:b/>
+          <w:bCs/>
+          <w:lang w:val="en-US"/>
+        </w:rPr>
         <w:t>SQL Queries</w:t>
       </w:r>
     </w:p>
@@ -1506,23 +1630,7 @@
           <w:bCs/>
           <w:lang w:val="en-US"/>
         </w:rPr>
-        <w:t>1</w:t>
-      </w:r>
-      <w:r>
-        <w:rPr>
-          <w:b/>
-          <w:bCs/>
-          <w:lang w:val="en-US"/>
-        </w:rPr>
-        <w:t xml:space="preserve"> - </w:t>
-      </w:r>
-      <w:r>
-        <w:rPr>
-          <w:b/>
-          <w:bCs/>
-          <w:lang w:val="en-US"/>
-        </w:rPr>
-        <w:t>Country with the most boats</w:t>
+        <w:t>1 - Country with the most boats</w:t>
       </w:r>
     </w:p>
     <w:p>
@@ -1590,23 +1698,7 @@
           <w:bCs/>
           <w:lang w:val="en-US"/>
         </w:rPr>
-        <w:t xml:space="preserve">2 </w:t>
-      </w:r>
-      <w:r>
-        <w:rPr>
-          <w:b/>
-          <w:bCs/>
-          <w:lang w:val="en-US"/>
-        </w:rPr>
-        <w:t xml:space="preserve">- </w:t>
-      </w:r>
-      <w:r>
-        <w:rPr>
-          <w:b/>
-          <w:bCs/>
-          <w:lang w:val="en-US"/>
-        </w:rPr>
-        <w:t>Sailors with at least two certificates</w:t>
+        <w:t>2 - Sailors with at least two certificates</w:t>
       </w:r>
     </w:p>
     <w:p>
@@ -1676,23 +1768,7 @@
           <w:bCs/>
           <w:lang w:val="en-US"/>
         </w:rPr>
-        <w:t xml:space="preserve">3 </w:t>
-      </w:r>
-      <w:r>
-        <w:rPr>
-          <w:b/>
-          <w:bCs/>
-          <w:lang w:val="en-US"/>
-        </w:rPr>
-        <w:t xml:space="preserve">- </w:t>
-      </w:r>
-      <w:r>
-        <w:rPr>
-          <w:b/>
-          <w:bCs/>
-          <w:lang w:val="en-US"/>
-        </w:rPr>
-        <w:t>Sailors who sailed to every location in Portugal</w:t>
+        <w:t>3 - Sailors who sailed to every location in Portugal</w:t>
       </w:r>
     </w:p>
     <w:p>
@@ -1823,23 +1899,7 @@
           <w:bCs/>
           <w:lang w:val="en-US"/>
         </w:rPr>
-        <w:t xml:space="preserve">5 </w:t>
-      </w:r>
-      <w:r>
-        <w:rPr>
-          <w:b/>
-          <w:bCs/>
-          <w:lang w:val="en-US"/>
-        </w:rPr>
-        <w:t xml:space="preserve">- </w:t>
-      </w:r>
-      <w:r>
-        <w:rPr>
-          <w:b/>
-          <w:bCs/>
-          <w:lang w:val="en-US"/>
-        </w:rPr>
-        <w:t>Sailors with the longest total trip duration for a single reservation</w:t>
+        <w:t>5 - Sailors with the longest total trip duration for a single reservation</w:t>
       </w:r>
     </w:p>
     <w:p>
@@ -1867,43 +1927,134 @@
           <w:lang w:val="en-US"/>
         </w:rPr>
         <w:br/>
-        <w:t>The query then selects the sailor(s) whose total duration is greater than or equal to all others, also displaying the summed duration.</w:t>
-      </w:r>
-    </w:p>
-    <w:p>
-      <w:pPr>
-        <w:spacing w:after="0"/>
-        <w:rPr>
-          <w:lang w:val="en-US"/>
-        </w:rPr>
-      </w:pPr>
-    </w:p>
-    <w:p>
-      <w:pPr>
-        <w:spacing w:after="0"/>
-        <w:rPr>
-          <w:b/>
-          <w:bCs/>
-          <w:lang w:val="en-US"/>
-        </w:rPr>
-      </w:pPr>
-    </w:p>
-    <w:p>
-      <w:pPr>
-        <w:spacing w:after="0"/>
-        <w:rPr>
-          <w:b/>
-          <w:bCs/>
-          <w:lang w:val="en-US"/>
-        </w:rPr>
-      </w:pPr>
-      <w:r>
-        <w:rPr>
-          <w:b/>
-          <w:bCs/>
-          <w:lang w:val="en-US"/>
-        </w:rPr>
-        <w:t>View Explanation</w:t>
+        <w:t>The query then selects the sailor</w:t>
+      </w:r>
+      <w:r>
+        <w:rPr>
+          <w:lang w:val="en-US"/>
+        </w:rPr>
+        <w:t>s</w:t>
+      </w:r>
+      <w:r>
+        <w:rPr>
+          <w:lang w:val="en-US"/>
+        </w:rPr>
+        <w:t xml:space="preserve"> whose total duration is greater than or equal to all others, also displaying the summed duration.</w:t>
+      </w:r>
+    </w:p>
+    <w:p>
+      <w:pPr>
+        <w:spacing w:after="0"/>
+        <w:rPr>
+          <w:b/>
+          <w:bCs/>
+          <w:lang w:val="en-US"/>
+        </w:rPr>
+      </w:pPr>
+    </w:p>
+    <w:p>
+      <w:pPr>
+        <w:spacing w:after="0"/>
+        <w:rPr>
+          <w:b/>
+          <w:bCs/>
+          <w:lang w:val="en-US"/>
+        </w:rPr>
+      </w:pPr>
+    </w:p>
+    <w:p>
+      <w:pPr>
+        <w:spacing w:after="0"/>
+        <w:rPr>
+          <w:b/>
+          <w:bCs/>
+          <w:lang w:val="en-US"/>
+        </w:rPr>
+      </w:pPr>
+    </w:p>
+    <w:p>
+      <w:pPr>
+        <w:spacing w:after="0"/>
+        <w:rPr>
+          <w:b/>
+          <w:bCs/>
+          <w:lang w:val="en-US"/>
+        </w:rPr>
+      </w:pPr>
+    </w:p>
+    <w:p>
+      <w:pPr>
+        <w:spacing w:after="0"/>
+        <w:rPr>
+          <w:b/>
+          <w:bCs/>
+          <w:lang w:val="en-US"/>
+        </w:rPr>
+      </w:pPr>
+    </w:p>
+    <w:p>
+      <w:pPr>
+        <w:spacing w:after="0"/>
+        <w:rPr>
+          <w:b/>
+          <w:bCs/>
+          <w:lang w:val="en-US"/>
+        </w:rPr>
+      </w:pPr>
+    </w:p>
+    <w:p>
+      <w:pPr>
+        <w:spacing w:after="0"/>
+        <w:rPr>
+          <w:b/>
+          <w:bCs/>
+          <w:lang w:val="en-US"/>
+        </w:rPr>
+      </w:pPr>
+    </w:p>
+    <w:p>
+      <w:pPr>
+        <w:spacing w:after="0"/>
+        <w:rPr>
+          <w:b/>
+          <w:bCs/>
+          <w:lang w:val="en-US"/>
+        </w:rPr>
+      </w:pPr>
+    </w:p>
+    <w:p>
+      <w:pPr>
+        <w:spacing w:after="0"/>
+        <w:rPr>
+          <w:b/>
+          <w:bCs/>
+          <w:lang w:val="en-US"/>
+        </w:rPr>
+      </w:pPr>
+      <w:r>
+        <w:rPr>
+          <w:b/>
+          <w:bCs/>
+          <w:lang w:val="en-US"/>
+        </w:rPr>
+        <w:lastRenderedPageBreak/>
+        <w:t xml:space="preserve">View </w:t>
+      </w:r>
+      <w:r>
+        <w:rPr>
+          <w:b/>
+          <w:bCs/>
+          <w:lang w:val="en-US"/>
+        </w:rPr>
+        <w:t>e</w:t>
+      </w:r>
+      <w:r>
+        <w:rPr>
+          <w:b/>
+          <w:bCs/>
+          <w:lang w:val="en-US"/>
+        </w:rPr>
+        <w:t>xplanation</w:t>
       </w:r>
     </w:p>
     <w:p>
@@ -1924,11 +2075,25 @@
         <w:rPr>
           <w:lang w:val="en-US"/>
         </w:rPr>
-        <w:t xml:space="preserve">The view required in Part 4 of the assignment is implemented in the file </w:t>
+        <w:t xml:space="preserve">The view </w:t>
+      </w:r>
+      <w:r>
+        <w:rPr>
+          <w:lang w:val="en-US"/>
+        </w:rPr>
+        <w:t>part of the</w:t>
+      </w:r>
+      <w:r>
+        <w:rPr>
+          <w:lang w:val="en-US"/>
+        </w:rPr>
+        <w:t xml:space="preserve"> assignment is implemented in the file </w:t>
       </w:r>
       <w:proofErr w:type="spellStart"/>
       <w:r>
         <w:rPr>
+          <w:b/>
+          <w:bCs/>
           <w:lang w:val="en-US"/>
         </w:rPr>
         <w:t>view.sql</w:t>
@@ -1938,21 +2103,79 @@
         <w:rPr>
           <w:lang w:val="en-US"/>
         </w:rPr>
-        <w:t xml:space="preserve"> and is named </w:t>
+        <w:t xml:space="preserve"> </w:t>
+      </w:r>
+      <w:r>
+        <w:rPr>
+          <w:lang w:val="en-US"/>
+        </w:rPr>
+        <w:t xml:space="preserve">and is named </w:t>
+      </w:r>
+      <w:r>
+        <w:rPr>
+          <w:b/>
+          <w:bCs/>
+          <w:lang w:val="en-US"/>
+        </w:rPr>
+        <w:t>TRIP_INFO</w:t>
+      </w:r>
+      <w:r>
+        <w:rPr>
+          <w:lang w:val="en-US"/>
+        </w:rPr>
+        <w:t xml:space="preserve">. Its purpose is to provide a concise summary of trip-related information by combining data that is otherwise spread across multiple tables. </w:t>
+      </w:r>
+    </w:p>
+    <w:p>
+      <w:pPr>
+        <w:spacing w:after="0"/>
+        <w:ind w:firstLine="708"/>
+        <w:jc w:val="both"/>
+        <w:rPr>
+          <w:lang w:val="en-US"/>
+        </w:rPr>
+      </w:pPr>
+      <w:r>
+        <w:rPr>
+          <w:lang w:val="en-US"/>
+        </w:rPr>
+        <w:t xml:space="preserve">It </w:t>
+      </w:r>
+      <w:r>
+        <w:rPr>
+          <w:lang w:val="en-US"/>
+        </w:rPr>
+        <w:t>is built by joining the trip table with location, country, and boat. The origin and destination locations are determined by matching the latitude and longitude stored in the trip table with the corresponding rows in the location table. From these locations, the associated countries are retrieved, allowing the view to expose both ISO codes and human-readable country names for the origin and destination.</w:t>
+      </w:r>
+    </w:p>
+    <w:p>
+      <w:pPr>
+        <w:spacing w:after="0"/>
+        <w:ind w:firstLine="708"/>
+        <w:jc w:val="both"/>
+        <w:rPr>
+          <w:lang w:val="en-US"/>
+        </w:rPr>
+      </w:pPr>
+      <w:r>
+        <w:rPr>
+          <w:lang w:val="en-US"/>
+        </w:rPr>
+        <w:t xml:space="preserve">Boat information is obtained by joining the trip table with the boat table using the composite key (country, </w:t>
       </w:r>
       <w:proofErr w:type="spellStart"/>
       <w:r>
         <w:rPr>
           <w:lang w:val="en-US"/>
         </w:rPr>
-        <w:t>trip_info</w:t>
+        <w:t>cni</w:t>
       </w:r>
       <w:proofErr w:type="spellEnd"/>
       <w:r>
         <w:rPr>
           <w:lang w:val="en-US"/>
         </w:rPr>
-        <w:t>. Its purpose is to provide a concise summary of trip-related information by combining data that is otherwise spread across multiple tables. The view offers a higher-level abstraction of a trip and avoids the need to repeatedly write complex join queries.</w:t>
+        <w:t>). The country in which the boat is registered is then joined again with the country table to retrieve its ISO code and name. This design clearly distinguishes between the origin country, destination country, and boat registration country, which may differ.</w:t>
       </w:r>
     </w:p>
     <w:p>
@@ -1968,88 +2191,47 @@
         <w:rPr>
           <w:lang w:val="en-US"/>
         </w:rPr>
-        <w:t xml:space="preserve">The view is built by joining the trip table with location, country, and boat. The origin and destination locations are determined by matching the latitude and longitude stored in the </w:t>
-      </w:r>
-      <w:r>
-        <w:rPr>
-          <w:lang w:val="en-US"/>
-        </w:rPr>
-        <w:lastRenderedPageBreak/>
-        <w:t>trip table with the corresponding rows in the location table. From these locations, the associated countries are retrieved, allowing the view to expose both ISO codes and human-readable country names for the origin and destination.</w:t>
-      </w:r>
-    </w:p>
-    <w:p>
-      <w:pPr>
-        <w:spacing w:after="0"/>
-        <w:ind w:firstLine="708"/>
-        <w:jc w:val="both"/>
-        <w:rPr>
-          <w:lang w:val="en-US"/>
-        </w:rPr>
-      </w:pPr>
-      <w:r>
-        <w:rPr>
-          <w:lang w:val="en-US"/>
-        </w:rPr>
-        <w:t xml:space="preserve">Boat information is obtained by joining the trip table with the boat table using the composite key (country, </w:t>
-      </w:r>
-      <w:proofErr w:type="spellStart"/>
-      <w:r>
-        <w:rPr>
-          <w:lang w:val="en-US"/>
-        </w:rPr>
-        <w:t>cni</w:t>
-      </w:r>
-      <w:proofErr w:type="spellEnd"/>
-      <w:r>
-        <w:rPr>
-          <w:lang w:val="en-US"/>
-        </w:rPr>
-        <w:t>). The country in which the boat is registered is then joined again with the country table to retrieve its ISO code and name. This design clearly distinguishes between the origin country, destination country, and boat registration country, which may differ.</w:t>
-      </w:r>
-    </w:p>
-    <w:p>
-      <w:pPr>
-        <w:spacing w:after="0"/>
-        <w:ind w:firstLine="708"/>
-        <w:jc w:val="both"/>
-        <w:rPr>
-          <w:lang w:val="en-US"/>
-        </w:rPr>
-      </w:pPr>
-      <w:r>
-        <w:rPr>
-          <w:lang w:val="en-US"/>
-        </w:rPr>
         <w:t xml:space="preserve">The attribute </w:t>
       </w:r>
-      <w:proofErr w:type="spellStart"/>
-      <w:r>
-        <w:rPr>
-          <w:lang w:val="en-US"/>
-        </w:rPr>
-        <w:t>trip_start_date</w:t>
-      </w:r>
-      <w:proofErr w:type="spellEnd"/>
-      <w:r>
-        <w:rPr>
-          <w:lang w:val="en-US"/>
-        </w:rPr>
-        <w:t xml:space="preserve"> corresponds to the takeoff date of the trip and provides a clear temporal reference for each entry. Overall, the </w:t>
-      </w:r>
-      <w:proofErr w:type="spellStart"/>
-      <w:r>
-        <w:rPr>
-          <w:lang w:val="en-US"/>
-        </w:rPr>
-        <w:t>trip_info</w:t>
-      </w:r>
-      <w:proofErr w:type="spellEnd"/>
-      <w:r>
-        <w:rPr>
-          <w:lang w:val="en-US"/>
-        </w:rPr>
-        <w:t xml:space="preserve"> view encapsulates a complex set of joins into a single reusable database object, improving readability, reducing duplication of SQL logic, and ensuring a consistent representation of trip information for queries and the web application.</w:t>
+      <w:r>
+        <w:rPr>
+          <w:b/>
+          <w:bCs/>
+          <w:lang w:val="en-US"/>
+        </w:rPr>
+        <w:t>TRIP_START_DATE</w:t>
+      </w:r>
+      <w:r>
+        <w:rPr>
+          <w:lang w:val="en-US"/>
+        </w:rPr>
+        <w:t xml:space="preserve"> </w:t>
+      </w:r>
+      <w:r>
+        <w:rPr>
+          <w:lang w:val="en-US"/>
+        </w:rPr>
+        <w:t xml:space="preserve">corresponds to the takeoff date of the trip and provides a clear temporal reference for each entry. Overall, the </w:t>
+      </w:r>
+      <w:r>
+        <w:rPr>
+          <w:b/>
+          <w:bCs/>
+          <w:lang w:val="en-US"/>
+        </w:rPr>
+        <w:t>TRIP_INFO</w:t>
+      </w:r>
+      <w:r>
+        <w:rPr>
+          <w:lang w:val="en-US"/>
+        </w:rPr>
+        <w:t xml:space="preserve"> </w:t>
+      </w:r>
+      <w:r>
+        <w:rPr>
+          <w:lang w:val="en-US"/>
+        </w:rPr>
+        <w:t>view encapsulates a complex set of joins into a single reusable database object, improving readability, reducing duplication of SQL logic, and ensuring a consistent representation of trip information for queries and the web application.</w:t>
       </w:r>
     </w:p>
     <w:p>
@@ -2607,6 +2789,7 @@
         <w:rPr>
           <w:lang w:val="en-US"/>
         </w:rPr>
+        <w:lastRenderedPageBreak/>
         <w:t xml:space="preserve">db.py: a small connection helper exposing a </w:t>
       </w:r>
       <w:proofErr w:type="gramStart"/>
@@ -2776,7 +2959,6 @@
         <w:rPr>
           <w:lang w:val="en-US"/>
         </w:rPr>
-        <w:lastRenderedPageBreak/>
         <w:t>header.cgi</w:t>
       </w:r>
       <w:proofErr w:type="spellEnd"/>
@@ -9702,6 +9884,7 @@
   <w:style w:type="character" w:default="1" w:styleId="Policepardfaut">
     <w:name w:val="Default Paragraph Font"/>
     <w:uiPriority w:val="1"/>
+    <w:semiHidden/>
     <w:unhideWhenUsed/>
   </w:style>
   <w:style w:type="table" w:default="1" w:styleId="TableauNormal">
@@ -10043,54 +10226,6 @@
       </w:tblBorders>
     </w:tblPr>
   </w:style>
-  <w:style w:type="character" w:styleId="lev">
-    <w:name w:val="Strong"/>
-    <w:basedOn w:val="Policepardfaut"/>
-    <w:uiPriority w:val="22"/>
-    <w:qFormat/>
-    <w:rsid w:val="00AB6D1E"/>
-    <w:rPr>
-      <w:b/>
-      <w:bCs/>
-    </w:rPr>
-  </w:style>
-  <w:style w:type="paragraph" w:styleId="NormalWeb">
-    <w:name w:val="Normal (Web)"/>
-    <w:basedOn w:val="Normal"/>
-    <w:uiPriority w:val="99"/>
-    <w:semiHidden/>
-    <w:unhideWhenUsed/>
-    <w:rsid w:val="00AB6D1E"/>
-    <w:pPr>
-      <w:spacing w:before="100" w:beforeAutospacing="1" w:after="100" w:afterAutospacing="1"/>
-    </w:pPr>
-    <w:rPr>
-      <w:rFonts w:eastAsia="Times New Roman" w:cs="Times New Roman"/>
-      <w:kern w:val="0"/>
-      <w:sz w:val="24"/>
-      <w:szCs w:val="24"/>
-      <w:lang w:val="fr-CH" w:eastAsia="fr-FR"/>
-      <w14:ligatures w14:val="none"/>
-    </w:rPr>
-  </w:style>
-  <w:style w:type="character" w:customStyle="1" w:styleId="apple-converted-space">
-    <w:name w:val="apple-converted-space"/>
-    <w:basedOn w:val="Policepardfaut"/>
-    <w:rsid w:val="00AB6D1E"/>
-  </w:style>
-  <w:style w:type="character" w:styleId="CodeHTML">
-    <w:name w:val="HTML Code"/>
-    <w:basedOn w:val="Policepardfaut"/>
-    <w:uiPriority w:val="99"/>
-    <w:semiHidden/>
-    <w:unhideWhenUsed/>
-    <w:rsid w:val="00AB6D1E"/>
-    <w:rPr>
-      <w:rFonts w:ascii="Courier New" w:eastAsia="Times New Roman" w:hAnsi="Courier New" w:cs="Courier New"/>
-      <w:sz w:val="20"/>
-      <w:szCs w:val="20"/>
-    </w:rPr>
-  </w:style>
 </w:styles>
 </file>
 

</xml_diff>